<commit_message>
Paper figures; changes to figure code
</commit_message>
<xml_diff>
--- a/Paper/GeMS_submit.docx
+++ b/Paper/GeMS_submit.docx
@@ -1,6 +1,6 @@
 
 <file path=word/document.xml><?xml version="1.0" encoding="utf-8"?>
-<w:document xmlns:wpc="http://schemas.microsoft.com/office/word/2010/wordprocessingCanvas" xmlns:cx="http://schemas.microsoft.com/office/drawing/2014/chartex" xmlns:mc="http://schemas.openxmlformats.org/markup-compatibility/2006" xmlns:o="urn:schemas-microsoft-com:office:office" xmlns:r="http://schemas.openxmlformats.org/officeDocument/2006/relationships" xmlns:m="http://schemas.openxmlformats.org/officeDocument/2006/math" xmlns:v="urn:schemas-microsoft-com:vml" xmlns:wp14="http://schemas.microsoft.com/office/word/2010/wordprocessingDrawing" xmlns:wp="http://schemas.openxmlformats.org/drawingml/2006/wordprocessingDrawing" xmlns:w10="urn:schemas-microsoft-com:office:word" xmlns:w="http://schemas.openxmlformats.org/wordprocessingml/2006/main" xmlns:w14="http://schemas.microsoft.com/office/word/2010/wordml" xmlns:w15="http://schemas.microsoft.com/office/word/2012/wordml" xmlns:w16se="http://schemas.microsoft.com/office/word/2015/wordml/symex" xmlns:wpg="http://schemas.microsoft.com/office/word/2010/wordprocessingGroup" xmlns:wpi="http://schemas.microsoft.com/office/word/2010/wordprocessingInk" xmlns:wne="http://schemas.microsoft.com/office/word/2006/wordml" xmlns:wps="http://schemas.microsoft.com/office/word/2010/wordprocessingShape" mc:Ignorable="w14 w15 w16se wp14">
+<w:document xmlns:wpc="http://schemas.microsoft.com/office/word/2010/wordprocessingCanvas" xmlns:cx="http://schemas.microsoft.com/office/drawing/2014/chartex" xmlns:cx1="http://schemas.microsoft.com/office/drawing/2015/9/8/chartex" xmlns:cx2="http://schemas.microsoft.com/office/drawing/2015/10/21/chartex" xmlns:cx3="http://schemas.microsoft.com/office/drawing/2016/5/9/chartex" xmlns:cx4="http://schemas.microsoft.com/office/drawing/2016/5/10/chartex" xmlns:cx5="http://schemas.microsoft.com/office/drawing/2016/5/11/chartex" xmlns:cx6="http://schemas.microsoft.com/office/drawing/2016/5/12/chartex" xmlns:cx7="http://schemas.microsoft.com/office/drawing/2016/5/13/chartex" xmlns:cx8="http://schemas.microsoft.com/office/drawing/2016/5/14/chartex" xmlns:mc="http://schemas.openxmlformats.org/markup-compatibility/2006" xmlns:aink="http://schemas.microsoft.com/office/drawing/2016/ink" xmlns:am3d="http://schemas.microsoft.com/office/drawing/2017/model3d" xmlns:o="urn:schemas-microsoft-com:office:office" xmlns:r="http://schemas.openxmlformats.org/officeDocument/2006/relationships" xmlns:m="http://schemas.openxmlformats.org/officeDocument/2006/math" xmlns:v="urn:schemas-microsoft-com:vml" xmlns:wp14="http://schemas.microsoft.com/office/word/2010/wordprocessingDrawing" xmlns:wp="http://schemas.openxmlformats.org/drawingml/2006/wordprocessingDrawing" xmlns:w10="urn:schemas-microsoft-com:office:word" xmlns:w="http://schemas.openxmlformats.org/wordprocessingml/2006/main" xmlns:w14="http://schemas.microsoft.com/office/word/2010/wordml" xmlns:w15="http://schemas.microsoft.com/office/word/2012/wordml" xmlns:w16cid="http://schemas.microsoft.com/office/word/2016/wordml/cid" xmlns:w16se="http://schemas.microsoft.com/office/word/2015/wordml/symex" xmlns:wpg="http://schemas.microsoft.com/office/word/2010/wordprocessingGroup" xmlns:wpi="http://schemas.microsoft.com/office/word/2010/wordprocessingInk" xmlns:wne="http://schemas.microsoft.com/office/word/2006/wordml" xmlns:wps="http://schemas.microsoft.com/office/word/2010/wordprocessingShape" mc:Ignorable="w14 w15 w16se w16cid wp14">
   <w:body>
     <w:p>
       <w:pPr>
@@ -71,12 +71,21 @@
           <w:b/>
         </w:rPr>
       </w:pPr>
+      <w:proofErr w:type="spellStart"/>
       <w:r>
         <w:rPr>
           <w:rFonts w:ascii="Times New Roman" w:hAnsi="Times New Roman" w:cs="Times New Roman"/>
           <w:b/>
         </w:rPr>
-        <w:t>GeMS: A generalized management strategy evaluation framework for fisheries</w:t>
+        <w:t>GeMS</w:t>
+      </w:r>
+      <w:proofErr w:type="spellEnd"/>
+      <w:r>
+        <w:rPr>
+          <w:rFonts w:ascii="Times New Roman" w:hAnsi="Times New Roman" w:cs="Times New Roman"/>
+          <w:b/>
+        </w:rPr>
+        <w:t>: A generalized management strategy evaluation framework for fisheries</w:t>
       </w:r>
     </w:p>
     <w:p>
@@ -167,7 +176,19 @@
         <w:rPr>
           <w:rFonts w:ascii="Times New Roman" w:hAnsi="Times New Roman" w:cs="Times New Roman"/>
         </w:rPr>
-        <w:t>, Lee Qi</w:t>
+        <w:t xml:space="preserve">, </w:t>
+      </w:r>
+      <w:r>
+        <w:rPr>
+          <w:rFonts w:ascii="Times New Roman" w:hAnsi="Times New Roman" w:cs="Times New Roman"/>
+        </w:rPr>
+        <w:t>Q</w:t>
+      </w:r>
+      <w:r>
+        <w:rPr>
+          <w:rFonts w:ascii="Times New Roman" w:hAnsi="Times New Roman" w:cs="Times New Roman"/>
+        </w:rPr>
+        <w:t>i Lee</w:t>
       </w:r>
       <w:r>
         <w:rPr>
@@ -297,8 +318,6 @@
           <w:rFonts w:ascii="Times New Roman" w:hAnsi="Times New Roman" w:cs="Times New Roman"/>
         </w:rPr>
       </w:pPr>
-      <w:bookmarkStart w:id="0" w:name="_GoBack"/>
-      <w:bookmarkEnd w:id="0"/>
     </w:p>
     <w:p>
       <w:pPr>
@@ -392,7 +411,35 @@
         <w:rPr>
           <w:rFonts w:ascii="Times New Roman" w:hAnsi="Times New Roman" w:cs="Times New Roman"/>
         </w:rPr>
-        <w:t>Generalized Management Strategy Evaluation (GeMS) provides a flexible simulation platform to quantitatively answer questions in fisheries management while incorporating the uncertainty of the management process itself. GeMS us</w:t>
+        <w:t>Generalized Management Strategy Evaluation (</w:t>
+      </w:r>
+      <w:proofErr w:type="spellStart"/>
+      <w:r>
+        <w:rPr>
+          <w:rFonts w:ascii="Times New Roman" w:hAnsi="Times New Roman" w:cs="Times New Roman"/>
+        </w:rPr>
+        <w:t>GeMS</w:t>
+      </w:r>
+      <w:proofErr w:type="spellEnd"/>
+      <w:r>
+        <w:rPr>
+          <w:rFonts w:ascii="Times New Roman" w:hAnsi="Times New Roman" w:cs="Times New Roman"/>
+        </w:rPr>
+        <w:t xml:space="preserve">) provides a flexible simulation platform to quantitatively answer questions in fisheries management while incorporating the uncertainty of the management process itself. </w:t>
+      </w:r>
+      <w:proofErr w:type="spellStart"/>
+      <w:r>
+        <w:rPr>
+          <w:rFonts w:ascii="Times New Roman" w:hAnsi="Times New Roman" w:cs="Times New Roman"/>
+        </w:rPr>
+        <w:t>GeMS</w:t>
+      </w:r>
+      <w:proofErr w:type="spellEnd"/>
+      <w:r>
+        <w:rPr>
+          <w:rFonts w:ascii="Times New Roman" w:hAnsi="Times New Roman" w:cs="Times New Roman"/>
+        </w:rPr>
+        <w:t xml:space="preserve"> us</w:t>
       </w:r>
       <w:r>
         <w:rPr>
@@ -464,7 +511,31 @@
         <w:rPr>
           <w:rFonts w:ascii="Times New Roman" w:hAnsi="Times New Roman" w:cs="Times New Roman"/>
         </w:rPr>
-        <w:t xml:space="preserve">. Time-variation in many population processes can have dramatic impacts on sustainable yields, but this variability is often not incorporated into management. Here, we </w:t>
+        <w:t xml:space="preserve">. </w:t>
+      </w:r>
+      <w:r>
+        <w:rPr>
+          <w:rFonts w:ascii="Times New Roman" w:hAnsi="Times New Roman" w:cs="Times New Roman"/>
+        </w:rPr>
+        <w:t>This variability</w:t>
+      </w:r>
+      <w:r>
+        <w:rPr>
+          <w:rFonts w:ascii="Times New Roman" w:hAnsi="Times New Roman" w:cs="Times New Roman"/>
+        </w:rPr>
+        <w:t xml:space="preserve"> can have dramatic impacts on sustainable yields, but </w:t>
+      </w:r>
+      <w:r>
+        <w:rPr>
+          <w:rFonts w:ascii="Times New Roman" w:hAnsi="Times New Roman" w:cs="Times New Roman"/>
+        </w:rPr>
+        <w:t>it</w:t>
+      </w:r>
+      <w:r>
+        <w:rPr>
+          <w:rFonts w:ascii="Times New Roman" w:hAnsi="Times New Roman" w:cs="Times New Roman"/>
+        </w:rPr>
+        <w:t xml:space="preserve"> is often not incorporated into management. Here, we </w:t>
       </w:r>
       <w:r>
         <w:rPr>
@@ -484,11 +555,33 @@
         </w:rPr>
         <w:t xml:space="preserve">of the </w:t>
       </w:r>
-      <w:r>
-        <w:rPr>
-          <w:rFonts w:ascii="Times New Roman" w:hAnsi="Times New Roman" w:cs="Times New Roman"/>
-        </w:rPr>
-        <w:t>GeMS framework using two examples. We conclude by discussing potential uses for GeMS and how it complements the existing tools used for management strategy evaluations.</w:t>
+      <w:proofErr w:type="spellStart"/>
+      <w:r>
+        <w:rPr>
+          <w:rFonts w:ascii="Times New Roman" w:hAnsi="Times New Roman" w:cs="Times New Roman"/>
+        </w:rPr>
+        <w:t>GeMS</w:t>
+      </w:r>
+      <w:proofErr w:type="spellEnd"/>
+      <w:r>
+        <w:rPr>
+          <w:rFonts w:ascii="Times New Roman" w:hAnsi="Times New Roman" w:cs="Times New Roman"/>
+        </w:rPr>
+        <w:t xml:space="preserve"> framework using two examples. We conclude by discussing potential uses for </w:t>
+      </w:r>
+      <w:proofErr w:type="spellStart"/>
+      <w:r>
+        <w:rPr>
+          <w:rFonts w:ascii="Times New Roman" w:hAnsi="Times New Roman" w:cs="Times New Roman"/>
+        </w:rPr>
+        <w:t>GeMS</w:t>
+      </w:r>
+      <w:proofErr w:type="spellEnd"/>
+      <w:r>
+        <w:rPr>
+          <w:rFonts w:ascii="Times New Roman" w:hAnsi="Times New Roman" w:cs="Times New Roman"/>
+        </w:rPr>
+        <w:t xml:space="preserve"> and how it complements the existing tools used for management strategy evaluations.</w:t>
       </w:r>
     </w:p>
     <w:p>
@@ -956,13 +1049,31 @@
         </w:rPr>
         <w:t xml:space="preserve"> (</w:t>
       </w:r>
+      <w:proofErr w:type="spellStart"/>
       <w:r>
         <w:rPr>
           <w:rFonts w:ascii="Times New Roman" w:hAnsi="Times New Roman" w:cs="Times New Roman"/>
           <w:i/>
         </w:rPr>
-        <w:t>Sardinops melanostictus</w:t>
-      </w:r>
+        <w:t>Sardinops</w:t>
+      </w:r>
+      <w:proofErr w:type="spellEnd"/>
+      <w:r>
+        <w:rPr>
+          <w:rFonts w:ascii="Times New Roman" w:hAnsi="Times New Roman" w:cs="Times New Roman"/>
+          <w:i/>
+        </w:rPr>
+        <w:t xml:space="preserve"> </w:t>
+      </w:r>
+      <w:proofErr w:type="spellStart"/>
+      <w:r>
+        <w:rPr>
+          <w:rFonts w:ascii="Times New Roman" w:hAnsi="Times New Roman" w:cs="Times New Roman"/>
+          <w:i/>
+        </w:rPr>
+        <w:t>melanostictus</w:t>
+      </w:r>
+      <w:proofErr w:type="spellEnd"/>
       <w:r>
         <w:rPr>
           <w:rFonts w:ascii="Times New Roman" w:hAnsi="Times New Roman" w:cs="Times New Roman"/>
@@ -1022,8 +1133,16 @@
         <w:rPr>
           <w:rFonts w:ascii="Times New Roman" w:hAnsi="Times New Roman" w:cs="Times New Roman"/>
         </w:rPr>
-        <w:t>US west coast flatfish and groundfish</w:t>
-      </w:r>
+        <w:t xml:space="preserve">US west coast flatfish and </w:t>
+      </w:r>
+      <w:proofErr w:type="spellStart"/>
+      <w:r>
+        <w:rPr>
+          <w:rFonts w:ascii="Times New Roman" w:hAnsi="Times New Roman" w:cs="Times New Roman"/>
+        </w:rPr>
+        <w:t>groundfish</w:t>
+      </w:r>
+      <w:proofErr w:type="spellEnd"/>
       <w:r>
         <w:rPr>
           <w:rFonts w:ascii="Times New Roman" w:hAnsi="Times New Roman" w:cs="Times New Roman"/>
@@ -1387,14 +1506,22 @@
         <w:rPr>
           <w:rFonts w:ascii="Times New Roman" w:hAnsi="Times New Roman" w:cs="Times New Roman"/>
         </w:rPr>
-        <w:t xml:space="preserve"> MSEs.</w:t>
-      </w:r>
-      <w:r>
-        <w:rPr>
-          <w:rFonts w:ascii="Times New Roman" w:hAnsi="Times New Roman" w:cs="Times New Roman"/>
-        </w:rPr>
         <w:t xml:space="preserve"> </w:t>
       </w:r>
+      <w:proofErr w:type="spellStart"/>
+      <w:r>
+        <w:rPr>
+          <w:rFonts w:ascii="Times New Roman" w:hAnsi="Times New Roman" w:cs="Times New Roman"/>
+        </w:rPr>
+        <w:t>MSEs.</w:t>
+      </w:r>
+      <w:proofErr w:type="spellEnd"/>
+      <w:r>
+        <w:rPr>
+          <w:rFonts w:ascii="Times New Roman" w:hAnsi="Times New Roman" w:cs="Times New Roman"/>
+        </w:rPr>
+        <w:t xml:space="preserve"> </w:t>
+      </w:r>
       <w:r>
         <w:rPr>
           <w:rFonts w:ascii="Times New Roman" w:hAnsi="Times New Roman" w:cs="Times New Roman"/>
@@ -1406,7 +1533,31 @@
           <w:rFonts w:ascii="Times New Roman" w:hAnsi="Times New Roman" w:cs="Times New Roman"/>
         </w:rPr>
         <w:lastRenderedPageBreak/>
-        <w:t>specify many details of the operating model to directly match a given assessment, as a result the learning curve can be steep.</w:t>
+        <w:t>specify many details of the operating model to di</w:t>
+      </w:r>
+      <w:r>
+        <w:rPr>
+          <w:rFonts w:ascii="Times New Roman" w:hAnsi="Times New Roman" w:cs="Times New Roman"/>
+        </w:rPr>
+        <w:t>rectly match a given assessment. A</w:t>
+      </w:r>
+      <w:r>
+        <w:rPr>
+          <w:rFonts w:ascii="Times New Roman" w:hAnsi="Times New Roman" w:cs="Times New Roman"/>
+        </w:rPr>
+        <w:t>s a result</w:t>
+      </w:r>
+      <w:r>
+        <w:rPr>
+          <w:rFonts w:ascii="Times New Roman" w:hAnsi="Times New Roman" w:cs="Times New Roman"/>
+        </w:rPr>
+        <w:t>,</w:t>
+      </w:r>
+      <w:r>
+        <w:rPr>
+          <w:rFonts w:ascii="Times New Roman" w:hAnsi="Times New Roman" w:cs="Times New Roman"/>
+        </w:rPr>
+        <w:t xml:space="preserve"> the learning curve can be steep.</w:t>
       </w:r>
     </w:p>
     <w:p>
@@ -1892,7 +2043,7 @@
         <w:rPr>
           <w:rFonts w:ascii="Times New Roman" w:hAnsi="Times New Roman" w:cs="Times New Roman"/>
         </w:rPr>
-        <w:instrText xml:space="preserve"> ADDIN ZOTERO_ITEM CSL_CITATION {"citationID":"a2jr6uj8ta9","properties":{"formattedCitation":"(8,20)","plainCitation":"(8,20)","noteIndex":0},"citationItems":[{"id":31,"uris":["http://zotero.org/users/2229006/items/HBYMQCU6"],"uri":["http://zotero.org/users/2229006/items/HBYMQCU6"],"itemData":{"id":31,"type":"article-journal","title":"Allowing for environmental effects in a management strategy evaluation for Japanese sardine","container-title":"ICES Journal of Marine Science","page":"2012-2017","volume":"67","issue":"9","source":"academic.oup.com","abstract":"Hurtado-Ferro, F., Hiramatsu, K., and Shirakihara, K. 2010. Allowing for environmental effects in a management strategy evaluation for Japanese sardine. – ICES Journal of Marine Science, 67: 2012–2017.The Japanese sardine (Sardinops melanostictus) is a valuable, but highly variable, resource. After record catches during the late 1980s, a 4-year recruitment failure, coupled with overfishing, resulted in severe stock depletion. TAC-based management was introduced in 1997, but the trend has not been reversed and the biomass is now 2 orders of magnitude below the value in 1987. Although a strong correlation exists between winter sea surface temperature (SST) in the nursery area and recruitment, uncertainty about future environmental effects is not explicitly considered in the management. We evaluate the robustness of three catch rules to environmental uncertainty, as captured by three stock–recruitment models (one without an environmental factor and two based on correlations between recruitment and SST for two datasets), in terms of the risk of further depletion, average biomass, and average catch: a constant fishing mortality (CF), a strategy that follows the Japanese guidelines (JG), and a more conservative strategy (ENV) that uses a temperature threshold as a proxy for regime shifts to switch between alternative catch rules. ENV and JG performed better than CF, with ENV displaying better performance in the long term, but differences were negligible in the short term.","DOI":"10.1093/icesjms/fsq126","ISSN":"1054-3139","journalAbbreviation":"ICES J Mar Sci","author":[{"family":"Hurtado-Ferro","given":"Felipe"},{"family":"Hiramatsu","given":"Kazuhiko"},{"family":"Shirakihara","given":"Kunio"}],"issued":{"date-parts":[["2010",12,1]]}}},{"id":"ilHY651k/8YVlJUsV","uris":["http://zotero.org/users/2229006/items/FCTWBS7Q"],"uri":["http://zotero.org/users/2229006/items/FCTWBS7Q"],"itemData":{"id":1002,"type":"article-journal","title":"The benefits and risks of incorporating climate-driven growth variation into stock assessment models, with application to Splitnose Rockfish (Sebastes diploproa)","container-title":"ICES Journal of Marine Science","source":"academic.oup.com","abstract":"Indices of annual growth variation are not routinely incorporated into fisheries stock assessment models, due to a lack of a general framework for deciding when to include these indices, and of a mechanistic understanding about growth drivers. Such incorporation may also not necessarily lead to improved estimation or management performance. We demonstrate a way to incorporate such an index into an assessment model (Stock Synthesis), and use risk analysis to evaluate its management-related advantages and shortcomings. We applied this method to splitnose rockfish (Sebastes diploproa), where a previously developed growth index is highly correlated with decadal-scale climate indices. We find that including a similar index in the simulated assessment increases precision and reduces bias of parameter estimates. However, not including an index or including a completely erroneous index led to highly imprecise estimates when growth was strongly climate-driven. Including this growth index when individual growth was actually constant did not lead to poorer estimation performance. The risk analysis approach can be applied to other stocks to evaluate the consequences of including an index of growth variation.","URL":"https://academic.oup.com/icesjms/article/doi/10.1093/icesjms/fsx147/4091482/The-benefits-and-risks-of-incorporating-climate","DOI":"10.1093/icesjms/fsx147","journalAbbreviation":"ICES J Mar Sci","author":[{"family":"Lee","given":"Qi"},{"family":"Thorson","given":"James T."},{"family":"Gertseva","given":"Vladlena V."},{"family":"Punt","given":"André E."}],"issued":{"date-parts":[["2017",8,22]]},"accessed":{"date-parts":[["2017",10,4]]}}}],"schema":"https://github.com/citation-style-language/schema/raw/master/csl-citation.json"} </w:instrText>
+        <w:instrText xml:space="preserve"> ADDIN ZOTERO_ITEM CSL_CITATION {"citationID":"a2jr6uj8ta9","properties":{"formattedCitation":"(8,20)","plainCitation":"(8,20)","noteIndex":0},"citationItems":[{"id":31,"uris":["http://zotero.org/users/2229006/items/HBYMQCU6"],"uri":["http://zotero.org/users/2229006/items/HBYMQCU6"],"itemData":{"id":31,"type":"article-journal","title":"Allowing for environmental effects in a management strategy evaluation for Japanese sardine","container-title":"ICES Journal of Marine Science","page":"2012-2017","volume":"67","issue":"9","source":"academic.oup.com","abstract":"Hurtado-Ferro, F., Hiramatsu, K., and Shirakihara, K. 2010. Allowing for environmental effects in a management strategy evaluation for Japanese sardine. – ICES Journal of Marine Science, 67: 2012–2017.The Japanese sardine (Sardinops melanostictus) is a valuable, but highly variable, resource. After record catches during the late 1980s, a 4-year recruitment failure, coupled with overfishing, resulted in severe stock depletion. TAC-based management was introduced in 1997, but the trend has not been reversed and the biomass is now 2 orders of magnitude below the value in 1987. Although a strong correlation exists between winter sea surface temperature (SST) in the nursery area and recruitment, uncertainty about future environmental effects is not explicitly considered in the management. We evaluate the robustness of three catch rules to environmental uncertainty, as captured by three stock–recruitment models (one without an environmental factor and two based on correlations between recruitment and SST for two datasets), in terms of the risk of further depletion, average biomass, and average catch: a constant fishing mortality (CF), a strategy that follows the Japanese guidelines (JG), and a more conservative strategy (ENV) that uses a temperature threshold as a proxy for regime shifts to switch between alternative catch rules. ENV and JG performed better than CF, with ENV displaying better performance in the long term, but differences were negligible in the short term.","DOI":"10.1093/icesjms/fsq126","ISSN":"1054-3139","journalAbbreviation":"ICES J Mar Sci","author":[{"family":"Hurtado-Ferro","given":"Felipe"},{"family":"Hiramatsu","given":"Kazuhiko"},{"family":"Shirakihara","given":"Kunio"}],"issued":{"date-parts":[["2010",12,1]]}}},{"id":"mZugl57o/lSacMXsI","uris":["http://zotero.org/users/2229006/items/FCTWBS7Q"],"uri":["http://zotero.org/users/2229006/items/FCTWBS7Q"],"itemData":{"id":1002,"type":"article-journal","title":"The benefits and risks of incorporating climate-driven growth variation into stock assessment models, with application to Splitnose Rockfish (Sebastes diploproa)","container-title":"ICES Journal of Marine Science","source":"academic.oup.com","abstract":"Indices of annual growth variation are not routinely incorporated into fisheries stock assessment models, due to a lack of a general framework for deciding when to include these indices, and of a mechanistic understanding about growth drivers. Such incorporation may also not necessarily lead to improved estimation or management performance. We demonstrate a way to incorporate such an index into an assessment model (Stock Synthesis), and use risk analysis to evaluate its management-related advantages and shortcomings. We applied this method to splitnose rockfish (Sebastes diploproa), where a previously developed growth index is highly correlated with decadal-scale climate indices. We find that including a similar index in the simulated assessment increases precision and reduces bias of parameter estimates. However, not including an index or including a completely erroneous index led to highly imprecise estimates when growth was strongly climate-driven. Including this growth index when individual growth was actually constant did not lead to poorer estimation performance. The risk analysis approach can be applied to other stocks to evaluate the consequences of including an index of growth variation.","URL":"https://academic.oup.com/icesjms/article/doi/10.1093/icesjms/fsx147/4091482/The-benefits-and-risks-of-incorporating-climate","DOI":"10.1093/icesjms/fsx147","journalAbbreviation":"ICES J Mar Sci","author":[{"family":"Lee","given":"Qi"},{"family":"Thorson","given":"James T."},{"family":"Gertseva","given":"Vladlena V."},{"family":"Punt","given":"André E."}],"issued":{"date-parts":[["2017",8,22]]},"accessed":{"date-parts":[["2017",10,4]]}}}],"schema":"https://github.com/citation-style-language/schema/raw/master/csl-citation.json"} </w:instrText>
       </w:r>
       <w:r>
         <w:rPr>
@@ -2015,13 +2166,31 @@
         </w:rPr>
         <w:t xml:space="preserve"> </w:t>
       </w:r>
+      <w:proofErr w:type="spellStart"/>
       <w:r>
         <w:rPr>
           <w:rFonts w:ascii="Times New Roman" w:hAnsi="Times New Roman" w:cs="Times New Roman"/>
           <w:i/>
         </w:rPr>
-        <w:t>Theragra chalcogramma</w:t>
-      </w:r>
+        <w:t>Theragra</w:t>
+      </w:r>
+      <w:proofErr w:type="spellEnd"/>
+      <w:r>
+        <w:rPr>
+          <w:rFonts w:ascii="Times New Roman" w:hAnsi="Times New Roman" w:cs="Times New Roman"/>
+          <w:i/>
+        </w:rPr>
+        <w:t xml:space="preserve"> </w:t>
+      </w:r>
+      <w:proofErr w:type="spellStart"/>
+      <w:r>
+        <w:rPr>
+          <w:rFonts w:ascii="Times New Roman" w:hAnsi="Times New Roman" w:cs="Times New Roman"/>
+          <w:i/>
+        </w:rPr>
+        <w:t>chalcogramma</w:t>
+      </w:r>
+      <w:proofErr w:type="spellEnd"/>
       <w:r>
         <w:rPr>
           <w:rFonts w:ascii="Times New Roman" w:hAnsi="Times New Roman" w:cs="Times New Roman"/>
@@ -2231,7 +2400,19 @@
         <w:rPr>
           <w:rFonts w:ascii="Times New Roman" w:hAnsi="Times New Roman" w:cs="Times New Roman"/>
         </w:rPr>
-        <w:t xml:space="preserve">Time-variation in population processes is likely to be a wide-spread (and increasingly prevalent; </w:t>
+        <w:t>Time-variation in population p</w:t>
+      </w:r>
+      <w:r>
+        <w:rPr>
+          <w:rFonts w:ascii="Times New Roman" w:hAnsi="Times New Roman" w:cs="Times New Roman"/>
+        </w:rPr>
+        <w:t>rocesses is likely to be a wide</w:t>
+      </w:r>
+      <w:r>
+        <w:rPr>
+          <w:rFonts w:ascii="Times New Roman" w:hAnsi="Times New Roman" w:cs="Times New Roman"/>
+        </w:rPr>
+        <w:t xml:space="preserve">spread (and increasingly prevalent; </w:t>
       </w:r>
       <w:r>
         <w:rPr>
@@ -2451,13 +2632,31 @@
         </w:rPr>
         <w:t>(</w:t>
       </w:r>
+      <w:proofErr w:type="spellStart"/>
       <w:r>
         <w:rPr>
           <w:rFonts w:ascii="Times New Roman" w:hAnsi="Times New Roman" w:cs="Times New Roman"/>
           <w:i/>
         </w:rPr>
-        <w:t>Chionoecetes opilio</w:t>
-      </w:r>
+        <w:t>Chionoecetes</w:t>
+      </w:r>
+      <w:proofErr w:type="spellEnd"/>
+      <w:r>
+        <w:rPr>
+          <w:rFonts w:ascii="Times New Roman" w:hAnsi="Times New Roman" w:cs="Times New Roman"/>
+          <w:i/>
+        </w:rPr>
+        <w:t xml:space="preserve"> </w:t>
+      </w:r>
+      <w:proofErr w:type="spellStart"/>
+      <w:r>
+        <w:rPr>
+          <w:rFonts w:ascii="Times New Roman" w:hAnsi="Times New Roman" w:cs="Times New Roman"/>
+          <w:i/>
+        </w:rPr>
+        <w:t>opilio</w:t>
+      </w:r>
+      <w:proofErr w:type="spellEnd"/>
       <w:r>
         <w:rPr>
           <w:rFonts w:ascii="Times New Roman" w:hAnsi="Times New Roman" w:cs="Times New Roman"/>
@@ -2603,13 +2802,31 @@
         </w:rPr>
         <w:t xml:space="preserve"> managing three subpopulations as a single unit was likely to result in overexploitation at a local level for small yellow croaker (</w:t>
       </w:r>
+      <w:proofErr w:type="spellStart"/>
       <w:r>
         <w:rPr>
           <w:rFonts w:ascii="Times New Roman" w:hAnsi="Times New Roman" w:cs="Times New Roman"/>
           <w:i/>
         </w:rPr>
-        <w:t>Larimichthys polyactis</w:t>
-      </w:r>
+        <w:t>Larimichthys</w:t>
+      </w:r>
+      <w:proofErr w:type="spellEnd"/>
+      <w:r>
+        <w:rPr>
+          <w:rFonts w:ascii="Times New Roman" w:hAnsi="Times New Roman" w:cs="Times New Roman"/>
+          <w:i/>
+        </w:rPr>
+        <w:t xml:space="preserve"> </w:t>
+      </w:r>
+      <w:proofErr w:type="spellStart"/>
+      <w:r>
+        <w:rPr>
+          <w:rFonts w:ascii="Times New Roman" w:hAnsi="Times New Roman" w:cs="Times New Roman"/>
+          <w:i/>
+        </w:rPr>
+        <w:t>polyactis</w:t>
+      </w:r>
+      <w:proofErr w:type="spellEnd"/>
       <w:r>
         <w:rPr>
           <w:rFonts w:ascii="Times New Roman" w:hAnsi="Times New Roman" w:cs="Times New Roman"/>
@@ -2760,7 +2977,21 @@
         <w:rPr>
           <w:rFonts w:ascii="Times New Roman" w:hAnsi="Times New Roman" w:cs="Times New Roman"/>
         </w:rPr>
-        <w:t xml:space="preserve">Here we present a Generalized Management Strategy Evaluation framework (GeMS) </w:t>
+        <w:t>Here we present a Generalized Management Strategy Evaluation framework (</w:t>
+      </w:r>
+      <w:proofErr w:type="spellStart"/>
+      <w:r>
+        <w:rPr>
+          <w:rFonts w:ascii="Times New Roman" w:hAnsi="Times New Roman" w:cs="Times New Roman"/>
+        </w:rPr>
+        <w:t>GeMS</w:t>
+      </w:r>
+      <w:proofErr w:type="spellEnd"/>
+      <w:r>
+        <w:rPr>
+          <w:rFonts w:ascii="Times New Roman" w:hAnsi="Times New Roman" w:cs="Times New Roman"/>
+        </w:rPr>
+        <w:t xml:space="preserve">) </w:t>
       </w:r>
       <w:r>
         <w:rPr>
@@ -2796,7 +3027,21 @@
         <w:rPr>
           <w:rFonts w:ascii="Times New Roman" w:hAnsi="Times New Roman" w:cs="Times New Roman"/>
         </w:rPr>
-        <w:t xml:space="preserve"> GeMS allows for time-var</w:t>
+        <w:t xml:space="preserve"> </w:t>
+      </w:r>
+      <w:proofErr w:type="spellStart"/>
+      <w:r>
+        <w:rPr>
+          <w:rFonts w:ascii="Times New Roman" w:hAnsi="Times New Roman" w:cs="Times New Roman"/>
+        </w:rPr>
+        <w:t>GeMS</w:t>
+      </w:r>
+      <w:proofErr w:type="spellEnd"/>
+      <w:r>
+        <w:rPr>
+          <w:rFonts w:ascii="Times New Roman" w:hAnsi="Times New Roman" w:cs="Times New Roman"/>
+        </w:rPr>
+        <w:t xml:space="preserve"> allows for time-var</w:t>
       </w:r>
       <w:r>
         <w:rPr>
@@ -2816,11 +3061,19 @@
         </w:rPr>
         <w:t xml:space="preserve"> </w:t>
       </w:r>
-      <w:r>
-        <w:rPr>
-          <w:rFonts w:ascii="Times New Roman" w:hAnsi="Times New Roman" w:cs="Times New Roman"/>
-        </w:rPr>
-        <w:t xml:space="preserve">GeMS </w:t>
+      <w:proofErr w:type="spellStart"/>
+      <w:r>
+        <w:rPr>
+          <w:rFonts w:ascii="Times New Roman" w:hAnsi="Times New Roman" w:cs="Times New Roman"/>
+        </w:rPr>
+        <w:t>GeMS</w:t>
+      </w:r>
+      <w:proofErr w:type="spellEnd"/>
+      <w:r>
+        <w:rPr>
+          <w:rFonts w:ascii="Times New Roman" w:hAnsi="Times New Roman" w:cs="Times New Roman"/>
+        </w:rPr>
+        <w:t xml:space="preserve"> </w:t>
       </w:r>
       <w:r>
         <w:rPr>
@@ -2991,11 +3244,19 @@
         </w:rPr>
         <w:t xml:space="preserve">. </w:t>
       </w:r>
-      <w:r>
-        <w:rPr>
-          <w:rFonts w:ascii="Times New Roman" w:hAnsi="Times New Roman" w:cs="Times New Roman"/>
-        </w:rPr>
-        <w:t>GeMS is w</w:t>
+      <w:proofErr w:type="spellStart"/>
+      <w:r>
+        <w:rPr>
+          <w:rFonts w:ascii="Times New Roman" w:hAnsi="Times New Roman" w:cs="Times New Roman"/>
+        </w:rPr>
+        <w:t>GeMS</w:t>
+      </w:r>
+      <w:proofErr w:type="spellEnd"/>
+      <w:r>
+        <w:rPr>
+          <w:rFonts w:ascii="Times New Roman" w:hAnsi="Times New Roman" w:cs="Times New Roman"/>
+        </w:rPr>
+        <w:t xml:space="preserve"> is w</w:t>
       </w:r>
       <w:r>
         <w:rPr>
@@ -3270,11 +3531,19 @@
         </w:rPr>
         <w:t xml:space="preserve">. </w:t>
       </w:r>
-      <w:r>
-        <w:rPr>
-          <w:rFonts w:ascii="Times New Roman" w:hAnsi="Times New Roman" w:cs="Times New Roman"/>
-        </w:rPr>
-        <w:t xml:space="preserve">GeMS uses </w:t>
+      <w:proofErr w:type="spellStart"/>
+      <w:r>
+        <w:rPr>
+          <w:rFonts w:ascii="Times New Roman" w:hAnsi="Times New Roman" w:cs="Times New Roman"/>
+        </w:rPr>
+        <w:t>GeMS</w:t>
+      </w:r>
+      <w:proofErr w:type="spellEnd"/>
+      <w:r>
+        <w:rPr>
+          <w:rFonts w:ascii="Times New Roman" w:hAnsi="Times New Roman" w:cs="Times New Roman"/>
+        </w:rPr>
+        <w:t xml:space="preserve"> uses </w:t>
       </w:r>
       <w:r>
         <w:rPr>
@@ -3345,7 +3614,21 @@
         <w:rPr>
           <w:rFonts w:ascii="Times New Roman" w:hAnsi="Times New Roman" w:cs="Times New Roman"/>
         </w:rPr>
-        <w:t>Operating model: The operating model for GeMS is a two-area, age- and length-structured population dynamics model with capacity for time-varying parameters in all population and management processes.</w:t>
+        <w:t xml:space="preserve">Operating model: The operating model for </w:t>
+      </w:r>
+      <w:proofErr w:type="spellStart"/>
+      <w:r>
+        <w:rPr>
+          <w:rFonts w:ascii="Times New Roman" w:hAnsi="Times New Roman" w:cs="Times New Roman"/>
+        </w:rPr>
+        <w:t>GeMS</w:t>
+      </w:r>
+      <w:proofErr w:type="spellEnd"/>
+      <w:r>
+        <w:rPr>
+          <w:rFonts w:ascii="Times New Roman" w:hAnsi="Times New Roman" w:cs="Times New Roman"/>
+        </w:rPr>
+        <w:t xml:space="preserve"> is a two-area, age- and length-structured population dynamics model with capacity for time-varying parameters in all population and management processes.</w:t>
       </w:r>
     </w:p>
     <w:p>
@@ -3517,6 +3800,7 @@
         </w:rPr>
         <w:t xml:space="preserve"> the number of individuals in an age class by year, </w:t>
       </w:r>
+      <w:proofErr w:type="spellStart"/>
       <w:r>
         <w:rPr>
           <w:rFonts w:ascii="Times New Roman" w:hAnsi="Times New Roman" w:cs="Times New Roman"/>
@@ -3531,6 +3815,7 @@
         </w:rPr>
         <w:t>a,y</w:t>
       </w:r>
+      <w:proofErr w:type="spellEnd"/>
       <w:r>
         <w:rPr>
           <w:rFonts w:ascii="Times New Roman" w:hAnsi="Times New Roman" w:cs="Times New Roman"/>
@@ -4148,7 +4433,21 @@
         <w:rPr>
           <w:rFonts w:ascii="Times New Roman" w:hAnsi="Times New Roman" w:cs="Times New Roman"/>
         </w:rPr>
-        <w:t xml:space="preserve"> a Beverton-Holt stock-recruit relationship parameterized in terms of steepness (</w:t>
+        <w:t xml:space="preserve"> a </w:t>
+      </w:r>
+      <w:proofErr w:type="spellStart"/>
+      <w:r>
+        <w:rPr>
+          <w:rFonts w:ascii="Times New Roman" w:hAnsi="Times New Roman" w:cs="Times New Roman"/>
+        </w:rPr>
+        <w:t>Beverton</w:t>
+      </w:r>
+      <w:proofErr w:type="spellEnd"/>
+      <w:r>
+        <w:rPr>
+          <w:rFonts w:ascii="Times New Roman" w:hAnsi="Times New Roman" w:cs="Times New Roman"/>
+        </w:rPr>
+        <w:t>-Holt stock-recruit relationship parameterized in terms of steepness (</w:t>
       </w:r>
       <w:r>
         <w:rPr>
@@ -4253,7 +4552,14 @@
         <w:rPr>
           <w:rFonts w:ascii="Times New Roman" w:hAnsi="Times New Roman" w:cs="Times New Roman"/>
         </w:rPr>
-        <w:t>s log-normally distributed with mean 0 and standard deviation σ</w:t>
+        <w:t xml:space="preserve">s log-normally distributed with mean 0 and standard deviation </w:t>
+      </w:r>
+      <w:proofErr w:type="spellStart"/>
+      <w:r>
+        <w:rPr>
+          <w:rFonts w:ascii="Times New Roman" w:hAnsi="Times New Roman" w:cs="Times New Roman"/>
+        </w:rPr>
+        <w:t>σ</w:t>
       </w:r>
       <w:r>
         <w:rPr>
@@ -4262,6 +4568,7 @@
         </w:rPr>
         <w:t>r</w:t>
       </w:r>
+      <w:proofErr w:type="spellEnd"/>
       <w:r>
         <w:rPr>
           <w:rFonts w:ascii="Times New Roman" w:hAnsi="Times New Roman" w:cs="Times New Roman"/>
@@ -4287,6 +4594,7 @@
         </w:rPr>
         <w:t xml:space="preserve"> (</w:t>
       </w:r>
+      <w:proofErr w:type="spellStart"/>
       <w:r>
         <w:rPr>
           <w:rFonts w:ascii="Times New Roman" w:hAnsi="Times New Roman" w:cs="Times New Roman"/>
@@ -4302,12 +4610,14 @@
         </w:rPr>
         <w:t>y</w:t>
       </w:r>
+      <w:proofErr w:type="spellEnd"/>
       <w:r>
         <w:rPr>
           <w:rFonts w:ascii="Times New Roman" w:hAnsi="Times New Roman" w:cs="Times New Roman"/>
         </w:rPr>
         <w:t>) is a function of numbers-at-age (</w:t>
       </w:r>
+      <w:proofErr w:type="spellStart"/>
       <w:r>
         <w:rPr>
           <w:rFonts w:ascii="Times New Roman" w:hAnsi="Times New Roman" w:cs="Times New Roman"/>
@@ -4323,12 +4633,14 @@
         </w:rPr>
         <w:t>a,y</w:t>
       </w:r>
+      <w:proofErr w:type="spellEnd"/>
       <w:r>
         <w:rPr>
           <w:rFonts w:ascii="Times New Roman" w:hAnsi="Times New Roman" w:cs="Times New Roman"/>
         </w:rPr>
         <w:t>), maturity-at-age (</w:t>
       </w:r>
+      <w:proofErr w:type="spellStart"/>
       <w:r>
         <w:rPr>
           <w:rFonts w:ascii="Times New Roman" w:hAnsi="Times New Roman" w:cs="Times New Roman"/>
@@ -4344,12 +4656,14 @@
         </w:rPr>
         <w:t>a,y</w:t>
       </w:r>
+      <w:proofErr w:type="spellEnd"/>
       <w:r>
         <w:rPr>
           <w:rFonts w:ascii="Times New Roman" w:hAnsi="Times New Roman" w:cs="Times New Roman"/>
         </w:rPr>
         <w:t>), and weight-at-age (</w:t>
       </w:r>
+      <w:proofErr w:type="spellStart"/>
       <w:r>
         <w:rPr>
           <w:rFonts w:ascii="Times New Roman" w:hAnsi="Times New Roman" w:cs="Times New Roman"/>
@@ -4365,6 +4679,7 @@
         </w:rPr>
         <w:t>a,y</w:t>
       </w:r>
+      <w:proofErr w:type="spellEnd"/>
       <w:r>
         <w:rPr>
           <w:rFonts w:ascii="Times New Roman" w:hAnsi="Times New Roman" w:cs="Times New Roman"/>
@@ -5016,6 +5331,7 @@
         <w:lastRenderedPageBreak/>
         <w:t xml:space="preserve">Annual fishing mortality, </w:t>
       </w:r>
+      <w:proofErr w:type="spellStart"/>
       <w:r>
         <w:rPr>
           <w:rFonts w:ascii="Times New Roman" w:hAnsi="Times New Roman" w:cs="Times New Roman"/>
@@ -5030,6 +5346,7 @@
         </w:rPr>
         <w:t>y</w:t>
       </w:r>
+      <w:proofErr w:type="spellEnd"/>
       <w:r>
         <w:rPr>
           <w:rFonts w:ascii="Times New Roman" w:hAnsi="Times New Roman" w:cs="Times New Roman"/>
@@ -5611,6 +5928,7 @@
         </w:rPr>
         <w:t xml:space="preserve">s specified by a vector input by the user. Maturity, </w:t>
       </w:r>
+      <w:proofErr w:type="spellStart"/>
       <w:r>
         <w:rPr>
           <w:rFonts w:ascii="Times New Roman" w:hAnsi="Times New Roman" w:cs="Times New Roman"/>
@@ -5632,6 +5950,7 @@
         </w:rPr>
         <w:t>,y</w:t>
       </w:r>
+      <w:proofErr w:type="spellEnd"/>
       <w:r>
         <w:rPr>
           <w:rFonts w:ascii="Times New Roman" w:hAnsi="Times New Roman" w:cs="Times New Roman"/>
@@ -6101,7 +6420,21 @@
         <w:rPr>
           <w:rFonts w:ascii="Times New Roman" w:hAnsi="Times New Roman" w:cs="Times New Roman"/>
         </w:rPr>
-        <w:t xml:space="preserve"> a growth increment von Bertalanffy form:</w:t>
+        <w:t xml:space="preserve"> a growth increment von </w:t>
+      </w:r>
+      <w:proofErr w:type="spellStart"/>
+      <w:r>
+        <w:rPr>
+          <w:rFonts w:ascii="Times New Roman" w:hAnsi="Times New Roman" w:cs="Times New Roman"/>
+        </w:rPr>
+        <w:t>Bertalanffy</w:t>
+      </w:r>
+      <w:proofErr w:type="spellEnd"/>
+      <w:r>
+        <w:rPr>
+          <w:rFonts w:ascii="Times New Roman" w:hAnsi="Times New Roman" w:cs="Times New Roman"/>
+        </w:rPr>
+        <w:t xml:space="preserve"> form:</w:t>
       </w:r>
     </w:p>
     <w:p>
@@ -7263,7 +7596,14 @@
         <w:rPr>
           <w:rFonts w:ascii="Times New Roman" w:hAnsi="Times New Roman" w:cs="Times New Roman"/>
         </w:rPr>
-        <w:t>e calculated from the numbers at age matrix by specifying a single standard deviation σ</w:t>
+        <w:t xml:space="preserve">e calculated from the numbers at age matrix by specifying a single standard deviation </w:t>
+      </w:r>
+      <w:proofErr w:type="spellStart"/>
+      <w:r>
+        <w:rPr>
+          <w:rFonts w:ascii="Times New Roman" w:hAnsi="Times New Roman" w:cs="Times New Roman"/>
+        </w:rPr>
+        <w:t>σ</w:t>
       </w:r>
       <w:r>
         <w:rPr>
@@ -7272,12 +7612,14 @@
         </w:rPr>
         <w:t>len</w:t>
       </w:r>
+      <w:proofErr w:type="spellEnd"/>
       <w:r>
         <w:rPr>
           <w:rFonts w:ascii="Times New Roman" w:hAnsi="Times New Roman" w:cs="Times New Roman"/>
         </w:rPr>
         <w:t xml:space="preserve"> and the expected length-at-age determined using equation 9. The array, </w:t>
       </w:r>
+      <w:proofErr w:type="spellStart"/>
       <w:r>
         <w:rPr>
           <w:rFonts w:ascii="Times New Roman" w:hAnsi="Times New Roman" w:cs="Times New Roman"/>
@@ -7293,6 +7635,7 @@
         </w:rPr>
         <w:t>a,z,y</w:t>
       </w:r>
+      <w:proofErr w:type="spellEnd"/>
       <w:r>
         <w:rPr>
           <w:rFonts w:ascii="Times New Roman" w:hAnsi="Times New Roman" w:cs="Times New Roman"/>
@@ -7966,6 +8309,7 @@
         </w:rPr>
         <w:t xml:space="preserve">where </w:t>
       </w:r>
+      <w:proofErr w:type="spellStart"/>
       <w:r>
         <w:rPr>
           <w:rFonts w:ascii="Times New Roman" w:hAnsi="Times New Roman" w:cs="Times New Roman"/>
@@ -7981,6 +8325,7 @@
         </w:rPr>
         <w:t>z</w:t>
       </w:r>
+      <w:proofErr w:type="spellEnd"/>
       <w:r>
         <w:rPr>
           <w:rFonts w:ascii="Times New Roman" w:hAnsi="Times New Roman" w:cs="Times New Roman"/>
@@ -10126,7 +10471,14 @@
         <w:rPr>
           <w:rFonts w:ascii="Times New Roman" w:hAnsi="Times New Roman" w:cs="Times New Roman"/>
         </w:rPr>
-        <w:t>where ε</w:t>
+        <w:t xml:space="preserve">where </w:t>
+      </w:r>
+      <w:proofErr w:type="spellStart"/>
+      <w:r>
+        <w:rPr>
+          <w:rFonts w:ascii="Times New Roman" w:hAnsi="Times New Roman" w:cs="Times New Roman"/>
+        </w:rPr>
+        <w:t>ε</w:t>
       </w:r>
       <w:r>
         <w:rPr>
@@ -10135,6 +10487,7 @@
         </w:rPr>
         <w:t>y</w:t>
       </w:r>
+      <w:proofErr w:type="spellEnd"/>
       <w:r>
         <w:rPr>
           <w:rFonts w:ascii="Times New Roman" w:hAnsi="Times New Roman" w:cs="Times New Roman"/>
@@ -10158,7 +10511,14 @@
         <w:rPr>
           <w:rFonts w:ascii="Times New Roman" w:hAnsi="Times New Roman" w:cs="Times New Roman"/>
         </w:rPr>
-        <w:t>-specified standard deviation σ</w:t>
+        <w:t xml:space="preserve">-specified standard deviation </w:t>
+      </w:r>
+      <w:proofErr w:type="spellStart"/>
+      <w:r>
+        <w:rPr>
+          <w:rFonts w:ascii="Times New Roman" w:hAnsi="Times New Roman" w:cs="Times New Roman"/>
+        </w:rPr>
+        <w:t>σ</w:t>
       </w:r>
       <w:r>
         <w:rPr>
@@ -10167,6 +10527,7 @@
         </w:rPr>
         <w:t>ε</w:t>
       </w:r>
+      <w:proofErr w:type="spellEnd"/>
       <w:r>
         <w:rPr>
           <w:rFonts w:ascii="Times New Roman" w:hAnsi="Times New Roman" w:cs="Times New Roman"/>
@@ -10281,7 +10642,14 @@
         <w:rPr>
           <w:rFonts w:ascii="Times New Roman" w:hAnsi="Times New Roman" w:cs="Times New Roman"/>
         </w:rPr>
-        <w:t>verage recruitment (μ</w:t>
+        <w:t>verage recruitment (</w:t>
+      </w:r>
+      <w:proofErr w:type="spellStart"/>
+      <w:r>
+        <w:rPr>
+          <w:rFonts w:ascii="Times New Roman" w:hAnsi="Times New Roman" w:cs="Times New Roman"/>
+        </w:rPr>
+        <w:t>μ</w:t>
       </w:r>
       <w:r>
         <w:rPr>
@@ -10290,6 +10658,7 @@
         </w:rPr>
         <w:t>R</w:t>
       </w:r>
+      <w:proofErr w:type="spellEnd"/>
       <w:r>
         <w:rPr>
           <w:rFonts w:ascii="Times New Roman" w:hAnsi="Times New Roman" w:cs="Times New Roman"/>
@@ -10308,6 +10677,7 @@
         </w:rPr>
         <w:t>s estimated with annual deviations (</w:t>
       </w:r>
+      <w:proofErr w:type="spellStart"/>
       <w:r>
         <w:rPr>
           <w:rFonts w:ascii="Times New Roman" w:hAnsi="Times New Roman" w:cs="Times New Roman"/>
@@ -10323,6 +10693,7 @@
         </w:rPr>
         <w:t>dev,y</w:t>
       </w:r>
+      <w:proofErr w:type="spellEnd"/>
       <w:r>
         <w:rPr>
           <w:rFonts w:ascii="Times New Roman" w:hAnsi="Times New Roman" w:cs="Times New Roman"/>
@@ -12577,11 +12948,19 @@
         </w:rPr>
         <w:t xml:space="preserve"> i</w:t>
       </w:r>
-      <w:r>
-        <w:rPr>
-          <w:rFonts w:ascii="Times New Roman" w:hAnsi="Times New Roman" w:cs="Times New Roman"/>
-        </w:rPr>
-        <w:t xml:space="preserve">s the predicted proportion at length in year </w:t>
+      <w:proofErr w:type="spellStart"/>
+      <w:r>
+        <w:rPr>
+          <w:rFonts w:ascii="Times New Roman" w:hAnsi="Times New Roman" w:cs="Times New Roman"/>
+        </w:rPr>
+        <w:t>s</w:t>
+      </w:r>
+      <w:proofErr w:type="spellEnd"/>
+      <w:r>
+        <w:rPr>
+          <w:rFonts w:ascii="Times New Roman" w:hAnsi="Times New Roman" w:cs="Times New Roman"/>
+        </w:rPr>
+        <w:t xml:space="preserve"> the predicted proportion at length in year </w:t>
       </w:r>
       <w:r>
         <w:rPr>
@@ -12638,11 +13017,19 @@
         </w:rPr>
         <w:t xml:space="preserve"> i</w:t>
       </w:r>
-      <w:r>
-        <w:rPr>
-          <w:rFonts w:ascii="Times New Roman" w:hAnsi="Times New Roman" w:cs="Times New Roman"/>
-        </w:rPr>
-        <w:t xml:space="preserve">s the observed proportion at length of the survey biomass in year </w:t>
+      <w:proofErr w:type="spellStart"/>
+      <w:r>
+        <w:rPr>
+          <w:rFonts w:ascii="Times New Roman" w:hAnsi="Times New Roman" w:cs="Times New Roman"/>
+        </w:rPr>
+        <w:t>s</w:t>
+      </w:r>
+      <w:proofErr w:type="spellEnd"/>
+      <w:r>
+        <w:rPr>
+          <w:rFonts w:ascii="Times New Roman" w:hAnsi="Times New Roman" w:cs="Times New Roman"/>
+        </w:rPr>
+        <w:t xml:space="preserve"> the observed proportion at length of the survey biomass in year </w:t>
       </w:r>
       <w:r>
         <w:rPr>
@@ -13073,14 +13460,29 @@
         <w:rPr>
           <w:rFonts w:ascii="Times New Roman" w:hAnsi="Times New Roman" w:cs="Times New Roman"/>
         </w:rPr>
-        <w:t xml:space="preserve"> and γ</w:t>
+        <w:t xml:space="preserve"> and </w:t>
+      </w:r>
+      <w:proofErr w:type="spellStart"/>
+      <w:r>
+        <w:rPr>
+          <w:rFonts w:ascii="Times New Roman" w:hAnsi="Times New Roman" w:cs="Times New Roman"/>
+        </w:rPr>
+        <w:t>γ</w:t>
       </w:r>
       <w:r>
         <w:rPr>
           <w:rFonts w:ascii="Times New Roman" w:hAnsi="Times New Roman" w:cs="Times New Roman"/>
           <w:vertAlign w:val="subscript"/>
         </w:rPr>
-        <w:t xml:space="preserve">x </w:t>
+        <w:t>x</w:t>
+      </w:r>
+      <w:proofErr w:type="spellEnd"/>
+      <w:r>
+        <w:rPr>
+          <w:rFonts w:ascii="Times New Roman" w:hAnsi="Times New Roman" w:cs="Times New Roman"/>
+          <w:vertAlign w:val="subscript"/>
+        </w:rPr>
+        <w:t xml:space="preserve"> </w:t>
       </w:r>
       <w:r>
         <w:rPr>
@@ -13196,20 +13598,50 @@
         <w:rPr>
           <w:rFonts w:ascii="Times New Roman" w:hAnsi="Times New Roman" w:cs="Times New Roman"/>
         </w:rPr>
-        <w:t xml:space="preserve"> spawning-biomass-per-recruit methods (e.g. </w:t>
-      </w:r>
-      <w:r>
-        <w:rPr>
-          <w:rFonts w:ascii="Times New Roman" w:hAnsi="Times New Roman" w:cs="Times New Roman"/>
-          <w:highlight w:val="yellow"/>
-        </w:rPr>
-        <w:t>Clark, 1991; NPFMC, 2007</w:t>
-      </w:r>
-      <w:r>
-        <w:rPr>
-          <w:rFonts w:ascii="Times New Roman" w:hAnsi="Times New Roman" w:cs="Times New Roman"/>
-        </w:rPr>
-        <w:t xml:space="preserve">). </w:t>
+        <w:t xml:space="preserve"> spawning-biomass-per-recruit methods</w:t>
+      </w:r>
+      <w:r>
+        <w:rPr>
+          <w:rFonts w:ascii="Times New Roman" w:hAnsi="Times New Roman" w:cs="Times New Roman"/>
+        </w:rPr>
+        <w:t xml:space="preserve"> </w:t>
+      </w:r>
+      <w:r>
+        <w:rPr>
+          <w:rFonts w:ascii="Times New Roman" w:hAnsi="Times New Roman" w:cs="Times New Roman"/>
+        </w:rPr>
+        <w:fldChar w:fldCharType="begin"/>
+      </w:r>
+      <w:r>
+        <w:rPr>
+          <w:rFonts w:ascii="Times New Roman" w:hAnsi="Times New Roman" w:cs="Times New Roman"/>
+        </w:rPr>
+        <w:instrText xml:space="preserve"> ADDIN ZOTERO_ITEM CSL_CITATION {"citationID":"T8mw2QjH","properties":{"formattedCitation":"(31,32)","plainCitation":"(31,32)","noteIndex":0},"citationItems":[{"id":1418,"uris":["http://zotero.org/users/2229006/items/ZYQ64LKU"],"uri":["http://zotero.org/users/2229006/items/ZYQ64LKU"],"itemData":{"id":1418,"type":"article-journal","title":"Groundfish Exploitation Rates Based on Life History Parameters","container-title":"Canadian Journal of Fisheries and Aquatic Sciences","page":"734-750","volume":"48","issue":"5","source":"NRC Research Press","abstract":"The problem considered is how to choose a fixed exploitation rate that will provide a high yield at low risk, when the investigator has no knowledge of the yield curve or the spawner–recruit relationship of the stock. Commonly employed expedients are F0.1 and F = M, but these have little empirical or theoretical support. Calculations made with a range of life history parameter values typical of demersal fish and a range of realistic spawner-recruit relationships show that yield will be at least 75% of maximum sustainable yield so long as the spawning biomass is maintained in the range of about 20–60% of the unfished level, regardless of the form of the spawner–recruit relationship. A relative spawning biomass in this range can be achieved by choosing a fishing mortality rate that will reduce the spawning biomass per recruit to about 35% of the unfished level. This is the level of fishing mortality that maximizes the minimum yield among all of the spawner–recruit relationships considered (\"maximin yield\" r..., Cet article traite du choix d'un taux d'exploitation fixe permettant d'obtenir un rendement élevé tout en minimisant les risques quand on ne connaît pas la courbe de rendement ou la relation reproducteurs–recrues du stock. On utilise souvent les valeurs F0,1 et F = M, mais les fondements théoriques et empiriques de ces solutions sont faibles. Des calculs fondés sur différentes valeurs typiques des paramètres du cycle vital des poissons de fond et sur différentes relations reproducteurs–recrues réalistes montrent que le rendement sera d'au moins 75% du rendement maximal soutenu dans la mesure où la biomasse des reproducteurs est maintenue entre 20 et 60% de celle qui existerait si le stock n'était pas exploité et ce, quelle que soit le type de relation reproducteurs–recrues. On peut obtenir une biomasse relative de reproducteurs de cet ordre en choisissant un taux de mortalité due à la pêche réduisant la biomasse de reproducteurs par recrue à environ 35% de celle existant en l'absence d'exploitation. Parmi...","DOI":"10.1139/f91-088","ISSN":"0706-652X","journalAbbreviation":"Can. J. Fish. Aquat. Sci.","author":[{"family":"Clark","given":"William G."}],"issued":{"date-parts":[["1991",5,1]]}}},{"id":1423,"uris":["http://zotero.org/users/2229006/items/4HBZWM6B"],"uri":["http://zotero.org/users/2229006/items/4HBZWM6B"],"itemData":{"id":1423,"type":"report","title":"Amendment 24  To the Fishery Management Plan for Bering Sea/Aleutian Islands King and Tanner Crabs","publisher":"North Pacific Fishery Management Council","publisher-place":"Anchorage, AK, USA","page":"10","source":"Zotero","event-place":"Anchorage, AK, USA","URL":"https://alaskafisheries.noaa.gov/sites/default/files/KTCamd24.pdf","language":"en","author":[{"literal":"NPFMC (North Pacific Fishery Management Council)"},{"literal":"NMFS (National Marine Fisheries Service)"}],"issued":{"date-parts":[["2007"]]}}}],"schema":"https://github.com/citation-style-language/schema/raw/master/csl-citation.json"} </w:instrText>
+      </w:r>
+      <w:r>
+        <w:rPr>
+          <w:rFonts w:ascii="Times New Roman" w:hAnsi="Times New Roman" w:cs="Times New Roman"/>
+        </w:rPr>
+        <w:fldChar w:fldCharType="separate"/>
+      </w:r>
+      <w:r>
+        <w:rPr>
+          <w:rFonts w:ascii="Times New Roman" w:hAnsi="Times New Roman" w:cs="Times New Roman"/>
+          <w:noProof/>
+        </w:rPr>
+        <w:t>(31,32)</w:t>
+      </w:r>
+      <w:r>
+        <w:rPr>
+          <w:rFonts w:ascii="Times New Roman" w:hAnsi="Times New Roman" w:cs="Times New Roman"/>
+        </w:rPr>
+        <w:fldChar w:fldCharType="end"/>
+      </w:r>
+      <w:r>
+        <w:rPr>
+          <w:rFonts w:ascii="Times New Roman" w:hAnsi="Times New Roman" w:cs="Times New Roman"/>
+        </w:rPr>
+        <w:t xml:space="preserve">. </w:t>
       </w:r>
       <w:r>
         <w:rPr>
@@ -13397,14 +13829,14 @@
         <w:rPr>
           <w:rFonts w:ascii="Times New Roman" w:hAnsi="Times New Roman" w:cs="Times New Roman"/>
         </w:rPr>
-        <w:t xml:space="preserve">s deemed the </w:t>
+        <w:t xml:space="preserve">s deemed the fishing mortality </w:t>
       </w:r>
       <w:r>
         <w:rPr>
           <w:rFonts w:ascii="Times New Roman" w:hAnsi="Times New Roman" w:cs="Times New Roman"/>
         </w:rPr>
         <w:lastRenderedPageBreak/>
-        <w:t xml:space="preserve">fishing mortality corresponding to the TAC (which coincides with the OFL), the </w:t>
+        <w:t xml:space="preserve">corresponding to the TAC (which coincides with the OFL), the </w:t>
       </w:r>
       <w:r>
         <w:rPr>
@@ -14492,8 +14924,18 @@
           <w:b/>
           <w:sz w:val="32"/>
         </w:rPr>
-        <w:t xml:space="preserve"> steps to GeMS</w:t>
-      </w:r>
+        <w:t xml:space="preserve"> steps to </w:t>
+      </w:r>
+      <w:proofErr w:type="spellStart"/>
+      <w:r>
+        <w:rPr>
+          <w:rFonts w:ascii="Times New Roman" w:hAnsi="Times New Roman" w:cs="Times New Roman"/>
+          <w:b/>
+          <w:sz w:val="32"/>
+        </w:rPr>
+        <w:t>GeMS</w:t>
+      </w:r>
+      <w:proofErr w:type="spellEnd"/>
     </w:p>
     <w:p>
       <w:pPr>
@@ -14519,7 +14961,21 @@
         <w:rPr>
           <w:rFonts w:ascii="Times New Roman" w:hAnsi="Times New Roman" w:cs="Times New Roman"/>
         </w:rPr>
-        <w:t xml:space="preserve"> from Github at </w:t>
+        <w:t xml:space="preserve"> from </w:t>
+      </w:r>
+      <w:proofErr w:type="spellStart"/>
+      <w:r>
+        <w:rPr>
+          <w:rFonts w:ascii="Times New Roman" w:hAnsi="Times New Roman" w:cs="Times New Roman"/>
+        </w:rPr>
+        <w:t>Github</w:t>
+      </w:r>
+      <w:proofErr w:type="spellEnd"/>
+      <w:r>
+        <w:rPr>
+          <w:rFonts w:ascii="Times New Roman" w:hAnsi="Times New Roman" w:cs="Times New Roman"/>
+        </w:rPr>
+        <w:t xml:space="preserve"> at </w:t>
       </w:r>
       <w:hyperlink r:id="rId9" w:history="1">
         <w:r>
@@ -14622,12 +15078,14 @@
         </w:rPr>
         <w:t xml:space="preserve"> </w:t>
       </w:r>
+      <w:proofErr w:type="spellStart"/>
       <w:r>
         <w:rPr>
           <w:rFonts w:ascii="Times New Roman" w:hAnsi="Times New Roman" w:cs="Times New Roman"/>
         </w:rPr>
         <w:t>GeMS</w:t>
       </w:r>
+      <w:proofErr w:type="spellEnd"/>
       <w:r>
         <w:rPr>
           <w:rFonts w:ascii="Times New Roman" w:hAnsi="Times New Roman" w:cs="Times New Roman"/>
@@ -14692,7 +15150,7 @@
         <w:rPr>
           <w:rFonts w:ascii="Times New Roman" w:hAnsi="Times New Roman" w:cs="Times New Roman"/>
         </w:rPr>
-        <w:instrText xml:space="preserve"> ADDIN ZOTERO_ITEM CSL_CITATION {"citationID":"a22mk5t4kv4","properties":{"formattedCitation":"(31)","plainCitation":"(31)","noteIndex":0},"citationItems":[{"id":4,"uris":["http://zotero.org/users/2229006/items/QUM7MHTK"],"uri":["http://zotero.org/users/2229006/items/QUM7MHTK"],"itemData":{"id":4,"type":"article-journal","title":"Looking in the rear-view mirror: bias and retrospective patterns in integrated, age-structured stock assessment models","container-title":"ICES Journal of Marine Science","page":"99-110","volume":"72","issue":"1","source":"academic.oup.com","abstract":"Retrospective patterns are systematic changes in estimates of population size, or other assessment model-derived quantities, that occur as additional years of data are added to, or removed from, a stock assessment. These patterns are an insidious problem, and can lead to severe errors when providing management advice. Here, we use a simulation framework to show that temporal changes in selectivity, natural mortality, and growth can induce retrospective patterns in integrated, age-structured models. We explore the potential effects on retrospective patterns of catch history patterns, as well as model misspecification due to not accounting for time-varying biological parameters and selectivity. We show that non-zero values for Mohn’s ρ (a common measure for retrospective patterns) can be generated even where there is no model misspecification, but the magnitude of Mohn’s ρ tends to be lower when the model is not misspecified. The magnitude and sign of Mohn’s ρ differed among life histories, with different life histories reacting differently from each type of temporal change. The value of Mohn’s ρ is not related to either the sign or magnitude of bias in the estimate of terminal year biomass. We propose a rule of thumb for values of Mohn’s ρ which can be used to determine whether a stock assessment shows a retrospective pattern.","DOI":"10.1093/icesjms/fsu198","ISSN":"1054-3139","shortTitle":"Looking in the rear-view mirror","journalAbbreviation":"ICES J Mar Sci","author":[{"family":"Hurtado-Ferro","given":"Felipe"},{"family":"Szuwalski","given":"Cody S."},{"family":"Valero","given":"Juan L."},{"family":"Anderson","given":"Sean C."},{"family":"Cunningham","given":"Curry J."},{"family":"Johnson","given":"Kelli F."},{"family":"Licandeo","given":"Roberto"},{"family":"McGilliard","given":"Carey R."},{"family":"Monnahan","given":"Cole C."},{"family":"Muradian","given":"Melissa L."},{"family":"Ono","given":"Kotaro"},{"family":"Vert-Pre","given":"Katyana A."},{"family":"Whitten","given":"Athol R."},{"family":"Punt","given":"André E."}],"issued":{"date-parts":[["2015",1,1]]}},"suppress-author":true}],"schema":"https://github.com/citation-style-language/schema/raw/master/csl-citation.json"} </w:instrText>
+        <w:instrText xml:space="preserve"> ADDIN ZOTERO_ITEM CSL_CITATION {"citationID":"a22mk5t4kv4","properties":{"formattedCitation":"(33)","plainCitation":"(33)","noteIndex":0},"citationItems":[{"id":4,"uris":["http://zotero.org/users/2229006/items/QUM7MHTK"],"uri":["http://zotero.org/users/2229006/items/QUM7MHTK"],"itemData":{"id":4,"type":"article-journal","title":"Looking in the rear-view mirror: bias and retrospective patterns in integrated, age-structured stock assessment models","container-title":"ICES Journal of Marine Science","page":"99-110","volume":"72","issue":"1","source":"academic.oup.com","abstract":"Retrospective patterns are systematic changes in estimates of population size, or other assessment model-derived quantities, that occur as additional years of data are added to, or removed from, a stock assessment. These patterns are an insidious problem, and can lead to severe errors when providing management advice. Here, we use a simulation framework to show that temporal changes in selectivity, natural mortality, and growth can induce retrospective patterns in integrated, age-structured models. We explore the potential effects on retrospective patterns of catch history patterns, as well as model misspecification due to not accounting for time-varying biological parameters and selectivity. We show that non-zero values for Mohn’s ρ (a common measure for retrospective patterns) can be generated even where there is no model misspecification, but the magnitude of Mohn’s ρ tends to be lower when the model is not misspecified. The magnitude and sign of Mohn’s ρ differed among life histories, with different life histories reacting differently from each type of temporal change. The value of Mohn’s ρ is not related to either the sign or magnitude of bias in the estimate of terminal year biomass. We propose a rule of thumb for values of Mohn’s ρ which can be used to determine whether a stock assessment shows a retrospective pattern.","DOI":"10.1093/icesjms/fsu198","ISSN":"1054-3139","shortTitle":"Looking in the rear-view mirror","journalAbbreviation":"ICES J Mar Sci","author":[{"family":"Hurtado-Ferro","given":"Felipe"},{"family":"Szuwalski","given":"Cody S."},{"family":"Valero","given":"Juan L."},{"family":"Anderson","given":"Sean C."},{"family":"Cunningham","given":"Curry J."},{"family":"Johnson","given":"Kelli F."},{"family":"Licandeo","given":"Roberto"},{"family":"McGilliard","given":"Carey R."},{"family":"Monnahan","given":"Cole C."},{"family":"Muradian","given":"Melissa L."},{"family":"Ono","given":"Kotaro"},{"family":"Vert-Pre","given":"Katyana A."},{"family":"Whitten","given":"Athol R."},{"family":"Punt","given":"André E."}],"issued":{"date-parts":[["2015",1,1]]}},"suppress-author":true}],"schema":"https://github.com/citation-style-language/schema/raw/master/csl-citation.json"} </w:instrText>
       </w:r>
       <w:r>
         <w:rPr>
@@ -14705,7 +15163,7 @@
           <w:rFonts w:ascii="Times New Roman" w:hAnsi="Times New Roman" w:cs="Times New Roman"/>
           <w:noProof/>
         </w:rPr>
-        <w:t>(31)</w:t>
+        <w:t>(33)</w:t>
       </w:r>
       <w:r>
         <w:rPr>
@@ -14729,14 +15187,42 @@
         <w:rPr>
           <w:rFonts w:ascii="Times New Roman" w:hAnsi="Times New Roman" w:cs="Times New Roman"/>
         </w:rPr>
-        <w:t xml:space="preserve">A full description of all parameters in the control file can be found on the Wiki for the Github </w:t>
+        <w:t xml:space="preserve">A full description of all parameters in the control file can be found on the Wiki for the </w:t>
+      </w:r>
+      <w:proofErr w:type="spellStart"/>
+      <w:r>
+        <w:rPr>
+          <w:rFonts w:ascii="Times New Roman" w:hAnsi="Times New Roman" w:cs="Times New Roman"/>
+        </w:rPr>
+        <w:t>Github</w:t>
+      </w:r>
+      <w:proofErr w:type="spellEnd"/>
+      <w:r>
+        <w:rPr>
+          <w:rFonts w:ascii="Times New Roman" w:hAnsi="Times New Roman" w:cs="Times New Roman"/>
+        </w:rPr>
+        <w:t xml:space="preserve"> </w:t>
       </w:r>
       <w:r>
         <w:rPr>
           <w:rFonts w:ascii="Times New Roman" w:hAnsi="Times New Roman" w:cs="Times New Roman"/>
         </w:rPr>
         <w:lastRenderedPageBreak/>
-        <w:t xml:space="preserve">repository containing GeMS. </w:t>
+        <w:t xml:space="preserve">repository containing </w:t>
+      </w:r>
+      <w:proofErr w:type="spellStart"/>
+      <w:r>
+        <w:rPr>
+          <w:rFonts w:ascii="Times New Roman" w:hAnsi="Times New Roman" w:cs="Times New Roman"/>
+        </w:rPr>
+        <w:t>GeMS</w:t>
+      </w:r>
+      <w:proofErr w:type="spellEnd"/>
+      <w:r>
+        <w:rPr>
+          <w:rFonts w:ascii="Times New Roman" w:hAnsi="Times New Roman" w:cs="Times New Roman"/>
+        </w:rPr>
+        <w:t xml:space="preserve">. </w:t>
       </w:r>
       <w:r>
         <w:rPr>
@@ -14750,6 +15236,7 @@
         </w:rPr>
         <w:t xml:space="preserve"> function call </w:t>
       </w:r>
+      <w:proofErr w:type="spellStart"/>
       <w:r>
         <w:rPr>
           <w:rFonts w:ascii="Times New Roman" w:hAnsi="Times New Roman" w:cs="Times New Roman"/>
@@ -14760,7 +15247,14 @@
         <w:rPr>
           <w:rFonts w:ascii="Times New Roman" w:hAnsi="Times New Roman" w:cs="Times New Roman"/>
         </w:rPr>
-        <w:t>GeMS()</w:t>
+        <w:t>GeMS</w:t>
+      </w:r>
+      <w:proofErr w:type="spellEnd"/>
+      <w:r>
+        <w:rPr>
+          <w:rFonts w:ascii="Times New Roman" w:hAnsi="Times New Roman" w:cs="Times New Roman"/>
+        </w:rPr>
+        <w:t>()</w:t>
       </w:r>
       <w:r>
         <w:rPr>
@@ -14929,7 +15423,7 @@
         <w:rPr>
           <w:rFonts w:ascii="Times New Roman" w:hAnsi="Times New Roman" w:cs="Times New Roman"/>
         </w:rPr>
-        <w:instrText xml:space="preserve"> ADDIN ZOTERO_ITEM CSL_CITATION {"citationID":"a1sn65hjua8","properties":{"formattedCitation":"(32)","plainCitation":"(32)","noteIndex":0},"citationItems":[{"id":8,"uris":["http://zotero.org/users/2229006/items/WCFEHW3R"],"uri":["http://zotero.org/users/2229006/items/WCFEHW3R"],"itemData":{"id":8,"type":"article-journal","title":"Computation and Interpretation of Biological Statistics of Fish Populations","container-title":"Bulletin of the Fisheries Research Board of Canada","page":"382","volume":"191","abstract":"Computation and Interpretation of Biological Statistics of Fish Populations, first published in 1975, is William Edwin Ricker s third Bulletin that deals with the general field of biological statistics of fish populations. It is a compilation of the more important procedures used to estimate abundance, age composition, rate of growth, and mortality rates in fish populations, with working examples of all the computations.  Computation and Interpretation of Biological Statistics of Fish Populations is one of the most highly cited scientific references in the field of fisheries.","journalAbbreviation":"Bull. Fish. Res. Board Can.","language":"English","author":[{"family":"Ricker","given":"W. E."}],"issued":{"date-parts":[["1975"]]}}}],"schema":"https://github.com/citation-style-language/schema/raw/master/csl-citation.json"} </w:instrText>
+        <w:instrText xml:space="preserve"> ADDIN ZOTERO_ITEM CSL_CITATION {"citationID":"a1sn65hjua8","properties":{"formattedCitation":"(34)","plainCitation":"(34)","noteIndex":0},"citationItems":[{"id":8,"uris":["http://zotero.org/users/2229006/items/WCFEHW3R"],"uri":["http://zotero.org/users/2229006/items/WCFEHW3R"],"itemData":{"id":8,"type":"article-journal","title":"Computation and Interpretation of Biological Statistics of Fish Populations","container-title":"Bulletin of the Fisheries Research Board of Canada","page":"382","volume":"191","abstract":"Computation and Interpretation of Biological Statistics of Fish Populations, first published in 1975, is William Edwin Ricker s third Bulletin that deals with the general field of biological statistics of fish populations. It is a compilation of the more important procedures used to estimate abundance, age composition, rate of growth, and mortality rates in fish populations, with working examples of all the computations.  Computation and Interpretation of Biological Statistics of Fish Populations is one of the most highly cited scientific references in the field of fisheries.","journalAbbreviation":"Bull. Fish. Res. Board Can.","language":"English","author":[{"family":"Ricker","given":"W. E."}],"issued":{"date-parts":[["1975"]]}}}],"schema":"https://github.com/citation-style-language/schema/raw/master/csl-citation.json"} </w:instrText>
       </w:r>
       <w:r>
         <w:rPr>
@@ -14942,7 +15436,7 @@
           <w:rFonts w:ascii="Times New Roman" w:hAnsi="Times New Roman" w:cs="Times New Roman"/>
           <w:noProof/>
         </w:rPr>
-        <w:t>(32)</w:t>
+        <w:t>(34)</w:t>
       </w:r>
       <w:r>
         <w:rPr>
@@ -14990,7 +15484,7 @@
         <w:rPr>
           <w:rFonts w:ascii="Times New Roman" w:hAnsi="Times New Roman" w:cs="Times New Roman"/>
         </w:rPr>
-        <w:instrText xml:space="preserve"> ADDIN ZOTERO_ITEM CSL_CITATION {"citationID":"a1873e21t6r","properties":{"formattedCitation":"(33)","plainCitation":"(33)","noteIndex":0},"citationItems":[{"id":10,"uris":["http://zotero.org/users/2229006/items/5C4YUB3P"],"uri":["http://zotero.org/users/2229006/items/5C4YUB3P"],"itemData":{"id":10,"type":"article-journal","title":"Fitting Surplus Production Models: Comparing Methods and Measuring Uncertainty","container-title":"Canadian Journal of Fisheries and Aquatic Sciences","page":"2597-2607","volume":"50","issue":"12","source":"NRC Research Press","abstract":"Three approaches are commonly used to fit surplus production models to observed data: effort-averaging methods; process-error estimators; and observation-error estimators. We compare these approaches using real and simulated data sets, and conclude that they yield substantially different interpretations of productivity. Effort-averaging methods assume the stock is in equilibrium relative to the recent effort; this assumption is rarely satisfied and usually leads to overestimation of potential yield and optimum effort. Effort-averaging methods will almost always produce what appears to be \"reasonable\" estimates of maximum sustainable yield and optimum effort, and the r2 statistic used to evaluate the goodness of fit can provide an unrealistic illusion of confidence about the parameter estimates obtained. Process-error estimators produce much less reliable estimates than observation-error estimators. The observation-error estimator provides the lowest estimates of maximum sustainable yield and optimum effor..., On emploie communément trois méthodes pour ajuster les modèles de production excédentaire aux résultats observés; il y a les méthodes de la moyenne d'effort, les estimateurs des erreurs de traitement ainsi que les estimateurs des erreurs d'observation. Nous comparons ces trois démarches au moyen d'ensembles de données réelles et simulées, et nous parvenons à la conclusion que ces méthodes conduisent à des interprétations largement différentes de la productivité. Les méthodes fondées sur les moyennes d'effort supposent que le stock est en équilibre relativement à l'effort récent; c'est rarement le cas, mais cela conduit ordinairement à une surestimation du rendement potentiel et de l'effort optimal. Ces méthodes produiront presque toujours ce qui semble être des estimations « raisonnables » du rendement soutenable maximal et de l'effort optimal, et la valeur statistique r2 qui sert à évaluer la validité de l'ajustement peut donner l'illusion non fondée de confiance dans les estimations des paramètres qui s...","DOI":"10.1139/f93-284","ISSN":"0706-652X","shortTitle":"Fitting Surplus Production Models","journalAbbreviation":"Can. J. Fish. Aquat. Sci.","author":[{"family":"Polacheck","given":"Tom"},{"family":"Hilborn","given":"Ray"},{"family":"Punt","given":"Andre E."}],"issued":{"date-parts":[["1993",12,1]]}}}],"schema":"https://github.com/citation-style-language/schema/raw/master/csl-citation.json"} </w:instrText>
+        <w:instrText xml:space="preserve"> ADDIN ZOTERO_ITEM CSL_CITATION {"citationID":"a1873e21t6r","properties":{"formattedCitation":"(35)","plainCitation":"(35)","noteIndex":0},"citationItems":[{"id":10,"uris":["http://zotero.org/users/2229006/items/5C4YUB3P"],"uri":["http://zotero.org/users/2229006/items/5C4YUB3P"],"itemData":{"id":10,"type":"article-journal","title":"Fitting Surplus Production Models: Comparing Methods and Measuring Uncertainty","container-title":"Canadian Journal of Fisheries and Aquatic Sciences","page":"2597-2607","volume":"50","issue":"12","source":"NRC Research Press","abstract":"Three approaches are commonly used to fit surplus production models to observed data: effort-averaging methods; process-error estimators; and observation-error estimators. We compare these approaches using real and simulated data sets, and conclude that they yield substantially different interpretations of productivity. Effort-averaging methods assume the stock is in equilibrium relative to the recent effort; this assumption is rarely satisfied and usually leads to overestimation of potential yield and optimum effort. Effort-averaging methods will almost always produce what appears to be \"reasonable\" estimates of maximum sustainable yield and optimum effort, and the r2 statistic used to evaluate the goodness of fit can provide an unrealistic illusion of confidence about the parameter estimates obtained. Process-error estimators produce much less reliable estimates than observation-error estimators. The observation-error estimator provides the lowest estimates of maximum sustainable yield and optimum effor..., On emploie communément trois méthodes pour ajuster les modèles de production excédentaire aux résultats observés; il y a les méthodes de la moyenne d'effort, les estimateurs des erreurs de traitement ainsi que les estimateurs des erreurs d'observation. Nous comparons ces trois démarches au moyen d'ensembles de données réelles et simulées, et nous parvenons à la conclusion que ces méthodes conduisent à des interprétations largement différentes de la productivité. Les méthodes fondées sur les moyennes d'effort supposent que le stock est en équilibre relativement à l'effort récent; c'est rarement le cas, mais cela conduit ordinairement à une surestimation du rendement potentiel et de l'effort optimal. Ces méthodes produiront presque toujours ce qui semble être des estimations « raisonnables » du rendement soutenable maximal et de l'effort optimal, et la valeur statistique r2 qui sert à évaluer la validité de l'ajustement peut donner l'illusion non fondée de confiance dans les estimations des paramètres qui s...","DOI":"10.1139/f93-284","ISSN":"0706-652X","shortTitle":"Fitting Surplus Production Models","journalAbbreviation":"Can. J. Fish. Aquat. Sci.","author":[{"family":"Polacheck","given":"Tom"},{"family":"Hilborn","given":"Ray"},{"family":"Punt","given":"Andre E."}],"issued":{"date-parts":[["1993",12,1]]}}}],"schema":"https://github.com/citation-style-language/schema/raw/master/csl-citation.json"} </w:instrText>
       </w:r>
       <w:r>
         <w:rPr>
@@ -15003,58 +15497,44 @@
           <w:rFonts w:ascii="Times New Roman" w:hAnsi="Times New Roman" w:cs="Times New Roman"/>
           <w:noProof/>
         </w:rPr>
-        <w:t>(</w:t>
+        <w:t>(35)</w:t>
+      </w:r>
+      <w:r>
+        <w:rPr>
+          <w:rFonts w:ascii="Times New Roman" w:hAnsi="Times New Roman" w:cs="Times New Roman"/>
+        </w:rPr>
+        <w:fldChar w:fldCharType="end"/>
+      </w:r>
+      <w:r>
+        <w:rPr>
+          <w:rFonts w:ascii="Times New Roman" w:hAnsi="Times New Roman" w:cs="Times New Roman"/>
+        </w:rPr>
+        <w:t xml:space="preserve">. Written in the Schaefer form </w:t>
+      </w:r>
+      <w:r>
+        <w:rPr>
+          <w:rFonts w:ascii="Times New Roman" w:hAnsi="Times New Roman" w:cs="Times New Roman"/>
+        </w:rPr>
+        <w:fldChar w:fldCharType="begin"/>
+      </w:r>
+      <w:r>
+        <w:rPr>
+          <w:rFonts w:ascii="Times New Roman" w:hAnsi="Times New Roman" w:cs="Times New Roman"/>
+        </w:rPr>
+        <w:instrText xml:space="preserve"> ADDIN ZOTERO_ITEM CSL_CITATION {"citationID":"a2pbmhdornu","properties":{"formattedCitation":"(36)","plainCitation":"(36)","noteIndex":0},"citationItems":[{"id":5,"uris":["http://zotero.org/users/2229006/items/Q8TIKJJU"],"uri":["http://zotero.org/users/2229006/items/Q8TIKJJU"],"itemData":{"id":5,"type":"article-journal","title":"Some aspects of the dynamics of populations important to the management of the commercial marine fisheries","container-title":"Inter-American Tropical Tuna Commission Bulletin","page":"23-56","volume":"1","issue":"2","source":"aquaticcommons.org","journalAbbreviation":"Bull. Inter-Am. Trop. Tuna Comm","language":"en","author":[{"family":"Schaefer","given":"Milner B."}],"issued":{"date-parts":[["1954"]]}}}],"schema":"https://github.com/citation-style-language/schema/raw/master/csl-citation.json"} </w:instrText>
+      </w:r>
+      <w:r>
+        <w:rPr>
+          <w:rFonts w:ascii="Times New Roman" w:hAnsi="Times New Roman" w:cs="Times New Roman"/>
+        </w:rPr>
+        <w:fldChar w:fldCharType="separate"/>
       </w:r>
       <w:r>
         <w:rPr>
           <w:rFonts w:ascii="Times New Roman" w:hAnsi="Times New Roman" w:cs="Times New Roman"/>
           <w:noProof/>
         </w:rPr>
-        <w:t>s</w:t>
-      </w:r>
-      <w:r>
-        <w:rPr>
-          <w:rFonts w:ascii="Times New Roman" w:hAnsi="Times New Roman" w:cs="Times New Roman"/>
-          <w:noProof/>
-        </w:rPr>
-        <w:t>33)</w:t>
-      </w:r>
-      <w:r>
-        <w:rPr>
-          <w:rFonts w:ascii="Times New Roman" w:hAnsi="Times New Roman" w:cs="Times New Roman"/>
-        </w:rPr>
-        <w:fldChar w:fldCharType="end"/>
-      </w:r>
-      <w:r>
-        <w:rPr>
-          <w:rFonts w:ascii="Times New Roman" w:hAnsi="Times New Roman" w:cs="Times New Roman"/>
-        </w:rPr>
-        <w:t xml:space="preserve">. Written in the Schaefer form </w:t>
-      </w:r>
-      <w:r>
-        <w:rPr>
-          <w:rFonts w:ascii="Times New Roman" w:hAnsi="Times New Roman" w:cs="Times New Roman"/>
-        </w:rPr>
-        <w:fldChar w:fldCharType="begin"/>
-      </w:r>
-      <w:r>
-        <w:rPr>
-          <w:rFonts w:ascii="Times New Roman" w:hAnsi="Times New Roman" w:cs="Times New Roman"/>
-        </w:rPr>
-        <w:instrText xml:space="preserve"> ADDIN ZOTERO_ITEM CSL_CITATION {"citationID":"a2pbmhdornu","properties":{"formattedCitation":"(34)","plainCitation":"(34)","noteIndex":0},"citationItems":[{"id":5,"uris":["http://zotero.org/users/2229006/items/Q8TIKJJU"],"uri":["http://zotero.org/users/2229006/items/Q8TIKJJU"],"itemData":{"id":5,"type":"article-journal","title":"Some aspects of the dynamics of populations important to the management of the commercial marine fisheries","container-title":"Inter-American Tropical Tuna Commission Bulletin","page":"23-56","volume":"1","issue":"2","source":"aquaticcommons.org","journalAbbreviation":"Bull. Inter-Am. Trop. Tuna Comm","language":"en","author":[{"family":"Schaefer","given":"Milner B."}],"issued":{"date-parts":[["1954"]]}}}],"schema":"https://github.com/citation-style-language/schema/raw/master/csl-citation.json"} </w:instrText>
-      </w:r>
-      <w:r>
-        <w:rPr>
-          <w:rFonts w:ascii="Times New Roman" w:hAnsi="Times New Roman" w:cs="Times New Roman"/>
-        </w:rPr>
-        <w:fldChar w:fldCharType="separate"/>
-      </w:r>
-      <w:r>
-        <w:rPr>
-          <w:rFonts w:ascii="Times New Roman" w:hAnsi="Times New Roman" w:cs="Times New Roman"/>
-          <w:noProof/>
-        </w:rPr>
-        <w:t>(34)</w:t>
+        <w:t>(36)</w:t>
       </w:r>
       <w:r>
         <w:rPr>
@@ -15230,19 +15710,75 @@
         <w:rPr>
           <w:rFonts w:ascii="Times New Roman" w:hAnsi="Times New Roman" w:cs="Times New Roman"/>
         </w:rPr>
-        <w:t xml:space="preserve">included in the folder ‘inst/extdata/Cod_1_Production’ of </w:t>
-      </w:r>
-      <w:r>
-        <w:rPr>
-          <w:rFonts w:ascii="Times New Roman" w:hAnsi="Times New Roman" w:cs="Times New Roman"/>
-        </w:rPr>
-        <w:t>the GeMS G</w:t>
-      </w:r>
-      <w:r>
-        <w:rPr>
-          <w:rFonts w:ascii="Times New Roman" w:hAnsi="Times New Roman" w:cs="Times New Roman"/>
-        </w:rPr>
-        <w:t>ithub repository</w:t>
+        <w:t>included in the folder ‘</w:t>
+      </w:r>
+      <w:proofErr w:type="spellStart"/>
+      <w:r>
+        <w:rPr>
+          <w:rFonts w:ascii="Times New Roman" w:hAnsi="Times New Roman" w:cs="Times New Roman"/>
+        </w:rPr>
+        <w:t>inst</w:t>
+      </w:r>
+      <w:proofErr w:type="spellEnd"/>
+      <w:r>
+        <w:rPr>
+          <w:rFonts w:ascii="Times New Roman" w:hAnsi="Times New Roman" w:cs="Times New Roman"/>
+        </w:rPr>
+        <w:t>/</w:t>
+      </w:r>
+      <w:proofErr w:type="spellStart"/>
+      <w:r>
+        <w:rPr>
+          <w:rFonts w:ascii="Times New Roman" w:hAnsi="Times New Roman" w:cs="Times New Roman"/>
+        </w:rPr>
+        <w:t>extdata</w:t>
+      </w:r>
+      <w:proofErr w:type="spellEnd"/>
+      <w:r>
+        <w:rPr>
+          <w:rFonts w:ascii="Times New Roman" w:hAnsi="Times New Roman" w:cs="Times New Roman"/>
+        </w:rPr>
+        <w:t xml:space="preserve">/Cod_1_Production’ of </w:t>
+      </w:r>
+      <w:r>
+        <w:rPr>
+          <w:rFonts w:ascii="Times New Roman" w:hAnsi="Times New Roman" w:cs="Times New Roman"/>
+        </w:rPr>
+        <w:t xml:space="preserve">the </w:t>
+      </w:r>
+      <w:proofErr w:type="spellStart"/>
+      <w:r>
+        <w:rPr>
+          <w:rFonts w:ascii="Times New Roman" w:hAnsi="Times New Roman" w:cs="Times New Roman"/>
+        </w:rPr>
+        <w:t>GeMS</w:t>
+      </w:r>
+      <w:proofErr w:type="spellEnd"/>
+      <w:r>
+        <w:rPr>
+          <w:rFonts w:ascii="Times New Roman" w:hAnsi="Times New Roman" w:cs="Times New Roman"/>
+        </w:rPr>
+        <w:t xml:space="preserve"> </w:t>
+      </w:r>
+      <w:proofErr w:type="spellStart"/>
+      <w:r>
+        <w:rPr>
+          <w:rFonts w:ascii="Times New Roman" w:hAnsi="Times New Roman" w:cs="Times New Roman"/>
+        </w:rPr>
+        <w:t>G</w:t>
+      </w:r>
+      <w:r>
+        <w:rPr>
+          <w:rFonts w:ascii="Times New Roman" w:hAnsi="Times New Roman" w:cs="Times New Roman"/>
+        </w:rPr>
+        <w:t>ithub</w:t>
+      </w:r>
+      <w:proofErr w:type="spellEnd"/>
+      <w:r>
+        <w:rPr>
+          <w:rFonts w:ascii="Times New Roman" w:hAnsi="Times New Roman" w:cs="Times New Roman"/>
+        </w:rPr>
+        <w:t xml:space="preserve"> repository</w:t>
       </w:r>
       <w:r>
         <w:rPr>
@@ -15283,7 +15819,21 @@
         <w:rPr>
           <w:rFonts w:ascii="Times New Roman" w:hAnsi="Times New Roman" w:cs="Times New Roman"/>
         </w:rPr>
-        <w:t>library(GeMS)</w:t>
+        <w:t>library(</w:t>
+      </w:r>
+      <w:proofErr w:type="spellStart"/>
+      <w:r>
+        <w:rPr>
+          <w:rFonts w:ascii="Times New Roman" w:hAnsi="Times New Roman" w:cs="Times New Roman"/>
+        </w:rPr>
+        <w:t>GeMS</w:t>
+      </w:r>
+      <w:proofErr w:type="spellEnd"/>
+      <w:r>
+        <w:rPr>
+          <w:rFonts w:ascii="Times New Roman" w:hAnsi="Times New Roman" w:cs="Times New Roman"/>
+        </w:rPr>
+        <w:t>)</w:t>
       </w:r>
     </w:p>
     <w:p>
@@ -15293,11 +15843,47 @@
           <w:rFonts w:ascii="Times New Roman" w:hAnsi="Times New Roman" w:cs="Times New Roman"/>
         </w:rPr>
       </w:pPr>
-      <w:r>
-        <w:rPr>
-          <w:rFonts w:ascii="Times New Roman" w:hAnsi="Times New Roman" w:cs="Times New Roman"/>
-        </w:rPr>
-        <w:t>CurrentDirectory&lt;-“C:/GeMS/MyDir”</w:t>
+      <w:proofErr w:type="spellStart"/>
+      <w:r>
+        <w:rPr>
+          <w:rFonts w:ascii="Times New Roman" w:hAnsi="Times New Roman" w:cs="Times New Roman"/>
+        </w:rPr>
+        <w:t>CurrentDirectory</w:t>
+      </w:r>
+      <w:proofErr w:type="spellEnd"/>
+      <w:r>
+        <w:rPr>
+          <w:rFonts w:ascii="Times New Roman" w:hAnsi="Times New Roman" w:cs="Times New Roman"/>
+        </w:rPr>
+        <w:t>&lt;-“C:/</w:t>
+      </w:r>
+      <w:proofErr w:type="spellStart"/>
+      <w:r>
+        <w:rPr>
+          <w:rFonts w:ascii="Times New Roman" w:hAnsi="Times New Roman" w:cs="Times New Roman"/>
+        </w:rPr>
+        <w:t>GeMS</w:t>
+      </w:r>
+      <w:proofErr w:type="spellEnd"/>
+      <w:r>
+        <w:rPr>
+          <w:rFonts w:ascii="Times New Roman" w:hAnsi="Times New Roman" w:cs="Times New Roman"/>
+        </w:rPr>
+        <w:t>/</w:t>
+      </w:r>
+      <w:proofErr w:type="spellStart"/>
+      <w:r>
+        <w:rPr>
+          <w:rFonts w:ascii="Times New Roman" w:hAnsi="Times New Roman" w:cs="Times New Roman"/>
+        </w:rPr>
+        <w:t>MyDir</w:t>
+      </w:r>
+      <w:proofErr w:type="spellEnd"/>
+      <w:r>
+        <w:rPr>
+          <w:rFonts w:ascii="Times New Roman" w:hAnsi="Times New Roman" w:cs="Times New Roman"/>
+        </w:rPr>
+        <w:t>”</w:t>
       </w:r>
     </w:p>
     <w:p>
@@ -15307,11 +15893,61 @@
           <w:rFonts w:ascii="Times New Roman" w:hAnsi="Times New Roman" w:cs="Times New Roman"/>
         </w:rPr>
       </w:pPr>
-      <w:r>
-        <w:rPr>
-          <w:rFonts w:ascii="Times New Roman" w:hAnsi="Times New Roman" w:cs="Times New Roman"/>
-        </w:rPr>
-        <w:t>OMNames &lt;-c(“Cod_Base_CTL”, “Cod_HighProd_CTL”, “Cod_LowProd_CTL”)</w:t>
+      <w:proofErr w:type="spellStart"/>
+      <w:r>
+        <w:rPr>
+          <w:rFonts w:ascii="Times New Roman" w:hAnsi="Times New Roman" w:cs="Times New Roman"/>
+        </w:rPr>
+        <w:t>OMNames</w:t>
+      </w:r>
+      <w:proofErr w:type="spellEnd"/>
+      <w:r>
+        <w:rPr>
+          <w:rFonts w:ascii="Times New Roman" w:hAnsi="Times New Roman" w:cs="Times New Roman"/>
+        </w:rPr>
+        <w:t xml:space="preserve"> &lt;-c(“</w:t>
+      </w:r>
+      <w:proofErr w:type="spellStart"/>
+      <w:r>
+        <w:rPr>
+          <w:rFonts w:ascii="Times New Roman" w:hAnsi="Times New Roman" w:cs="Times New Roman"/>
+        </w:rPr>
+        <w:t>Cod_Base_CTL</w:t>
+      </w:r>
+      <w:proofErr w:type="spellEnd"/>
+      <w:r>
+        <w:rPr>
+          <w:rFonts w:ascii="Times New Roman" w:hAnsi="Times New Roman" w:cs="Times New Roman"/>
+        </w:rPr>
+        <w:t>”, “</w:t>
+      </w:r>
+      <w:proofErr w:type="spellStart"/>
+      <w:r>
+        <w:rPr>
+          <w:rFonts w:ascii="Times New Roman" w:hAnsi="Times New Roman" w:cs="Times New Roman"/>
+        </w:rPr>
+        <w:t>Cod_HighProd_CTL</w:t>
+      </w:r>
+      <w:proofErr w:type="spellEnd"/>
+      <w:r>
+        <w:rPr>
+          <w:rFonts w:ascii="Times New Roman" w:hAnsi="Times New Roman" w:cs="Times New Roman"/>
+        </w:rPr>
+        <w:t>”, “</w:t>
+      </w:r>
+      <w:proofErr w:type="spellStart"/>
+      <w:r>
+        <w:rPr>
+          <w:rFonts w:ascii="Times New Roman" w:hAnsi="Times New Roman" w:cs="Times New Roman"/>
+        </w:rPr>
+        <w:t>Cod_LowProd_CTL</w:t>
+      </w:r>
+      <w:proofErr w:type="spellEnd"/>
+      <w:r>
+        <w:rPr>
+          <w:rFonts w:ascii="Times New Roman" w:hAnsi="Times New Roman" w:cs="Times New Roman"/>
+        </w:rPr>
+        <w:t>”)</w:t>
       </w:r>
     </w:p>
     <w:p>
@@ -15321,11 +15957,61 @@
           <w:rFonts w:ascii="Times New Roman" w:hAnsi="Times New Roman" w:cs="Times New Roman"/>
         </w:rPr>
       </w:pPr>
-      <w:r>
-        <w:rPr>
-          <w:rFonts w:ascii="Times New Roman" w:hAnsi="Times New Roman" w:cs="Times New Roman"/>
-        </w:rPr>
-        <w:t>run_GeMS(MSEdir=CurrentDirectory,CTLNameList=OMNames)</w:t>
+      <w:proofErr w:type="spellStart"/>
+      <w:r>
+        <w:rPr>
+          <w:rFonts w:ascii="Times New Roman" w:hAnsi="Times New Roman" w:cs="Times New Roman"/>
+        </w:rPr>
+        <w:t>run_GeMS</w:t>
+      </w:r>
+      <w:proofErr w:type="spellEnd"/>
+      <w:r>
+        <w:rPr>
+          <w:rFonts w:ascii="Times New Roman" w:hAnsi="Times New Roman" w:cs="Times New Roman"/>
+        </w:rPr>
+        <w:t>(</w:t>
+      </w:r>
+      <w:proofErr w:type="spellStart"/>
+      <w:r>
+        <w:rPr>
+          <w:rFonts w:ascii="Times New Roman" w:hAnsi="Times New Roman" w:cs="Times New Roman"/>
+        </w:rPr>
+        <w:t>MSEdir</w:t>
+      </w:r>
+      <w:proofErr w:type="spellEnd"/>
+      <w:r>
+        <w:rPr>
+          <w:rFonts w:ascii="Times New Roman" w:hAnsi="Times New Roman" w:cs="Times New Roman"/>
+        </w:rPr>
+        <w:t>=</w:t>
+      </w:r>
+      <w:proofErr w:type="spellStart"/>
+      <w:r>
+        <w:rPr>
+          <w:rFonts w:ascii="Times New Roman" w:hAnsi="Times New Roman" w:cs="Times New Roman"/>
+        </w:rPr>
+        <w:t>CurrentDirectory,CTLNameList</w:t>
+      </w:r>
+      <w:proofErr w:type="spellEnd"/>
+      <w:r>
+        <w:rPr>
+          <w:rFonts w:ascii="Times New Roman" w:hAnsi="Times New Roman" w:cs="Times New Roman"/>
+        </w:rPr>
+        <w:t>=</w:t>
+      </w:r>
+      <w:proofErr w:type="spellStart"/>
+      <w:r>
+        <w:rPr>
+          <w:rFonts w:ascii="Times New Roman" w:hAnsi="Times New Roman" w:cs="Times New Roman"/>
+        </w:rPr>
+        <w:t>OMNames</w:t>
+      </w:r>
+      <w:proofErr w:type="spellEnd"/>
+      <w:r>
+        <w:rPr>
+          <w:rFonts w:ascii="Times New Roman" w:hAnsi="Times New Roman" w:cs="Times New Roman"/>
+        </w:rPr>
+        <w:t>)</w:t>
       </w:r>
     </w:p>
     <w:p>
@@ -15386,7 +16072,21 @@
         <w:rPr>
           <w:rFonts w:ascii="Times New Roman" w:hAnsi="Times New Roman" w:cs="Times New Roman"/>
         </w:rPr>
-        <w:t>The extent to which the optimal catches are underestimated declines as the productivity of the stock decreases. Figures 2 and 3 were produced from the output of the function “ProductionModelOutput()”, which writes figures in .PNG format to a folder named ‘Plots’ in the working directory. A figure that displays the life history of a given control file is also written to ‘Plots’ (e.g. Fig</w:t>
+        <w:t>The extent to which the optimal catches are underestimated declines as the productivity of the stock decreases. Figures 2 and 3 were produced from the output of the function “</w:t>
+      </w:r>
+      <w:proofErr w:type="spellStart"/>
+      <w:r>
+        <w:rPr>
+          <w:rFonts w:ascii="Times New Roman" w:hAnsi="Times New Roman" w:cs="Times New Roman"/>
+        </w:rPr>
+        <w:t>ProductionModelOutput</w:t>
+      </w:r>
+      <w:proofErr w:type="spellEnd"/>
+      <w:r>
+        <w:rPr>
+          <w:rFonts w:ascii="Times New Roman" w:hAnsi="Times New Roman" w:cs="Times New Roman"/>
+        </w:rPr>
+        <w:t>()”, which writes figures in .PNG format to a folder named ‘Plots’ in the working directory. A figure that displays the life history of a given control file is also written to ‘Plots’ (e.g. Fig</w:t>
       </w:r>
       <w:r>
         <w:rPr>
@@ -15578,7 +16278,7 @@
         <w:rPr>
           <w:rFonts w:ascii="Times New Roman" w:hAnsi="Times New Roman" w:cs="Times New Roman"/>
         </w:rPr>
-        <w:instrText xml:space="preserve"> ADDIN ZOTERO_ITEM CSL_CITATION {"citationID":"7vXkm5b9","properties":{"formattedCitation":"(35)","plainCitation":"(35)","noteIndex":0},"citationItems":[{"id":1030,"uris":["http://zotero.org/users/2229006/items/8BFZACFF"],"uri":["http://zotero.org/users/2229006/items/8BFZACFF"],"itemData":{"id":1030,"type":"article-journal","title":"A Generalized Computer Simulation Model for Fish Population Studies","container-title":"Transactions of the American Fisheries Society","page":"505-512","volume":"98","issue":"3","source":"Taylor and Francis+NEJM","abstract":"A generalized computer model for fish population simulation and maximum yield determination is described. The model utilizes age-specific natural mortality rates, growth rates, relative fecundities, and any desired stock-recruitment relationship. Best harvest strategies are found by treating long-term yield as a response surface on the set of age- and year-specific fishing rates. The model is illustrated using data on arctic cod, stream brook trout, and on a hypothetical population with strong age-class dominance. Best predicted management strategies include periodic harvest when age at entry to the fishery cannot be controlled, but maximum yield is usually obtained with constant fishing rate.","DOI":"10.1577/1548-8659(1969)98[505:AGCSMF]2.0.CO;2","ISSN":"0002-8487","author":[{"family":"Walters","given":"Carl J."}],"issued":{"date-parts":[["1969",7,1]]}},"suppress-author":true}],"schema":"https://github.com/citation-style-language/schema/raw/master/csl-citation.json"} </w:instrText>
+        <w:instrText xml:space="preserve"> ADDIN ZOTERO_ITEM CSL_CITATION {"citationID":"7vXkm5b9","properties":{"formattedCitation":"(37)","plainCitation":"(37)","noteIndex":0},"citationItems":[{"id":1030,"uris":["http://zotero.org/users/2229006/items/8BFZACFF"],"uri":["http://zotero.org/users/2229006/items/8BFZACFF"],"itemData":{"id":1030,"type":"article-journal","title":"A Generalized Computer Simulation Model for Fish Population Studies","container-title":"Transactions of the American Fisheries Society","page":"505-512","volume":"98","issue":"3","source":"Taylor and Francis+NEJM","abstract":"A generalized computer model for fish population simulation and maximum yield determination is described. The model utilizes age-specific natural mortality rates, growth rates, relative fecundities, and any desired stock-recruitment relationship. Best harvest strategies are found by treating long-term yield as a response surface on the set of age- and year-specific fishing rates. The model is illustrated using data on arctic cod, stream brook trout, and on a hypothetical population with strong age-class dominance. Best predicted management strategies include periodic harvest when age at entry to the fishery cannot be controlled, but maximum yield is usually obtained with constant fishing rate.","DOI":"10.1577/1548-8659(1969)98[505:AGCSMF]2.0.CO;2","ISSN":"0002-8487","author":[{"family":"Walters","given":"Carl J."}],"issued":{"date-parts":[["1969",7,1]]}},"suppress-author":true}],"schema":"https://github.com/citation-style-language/schema/raw/master/csl-citation.json"} </w:instrText>
       </w:r>
       <w:r>
         <w:rPr>
@@ -15591,7 +16291,7 @@
           <w:rFonts w:ascii="Times New Roman" w:hAnsi="Times New Roman" w:cs="Times New Roman"/>
           <w:noProof/>
         </w:rPr>
-        <w:t>(35)</w:t>
+        <w:t>(37)</w:t>
       </w:r>
       <w:r>
         <w:rPr>
@@ -15627,7 +16327,7 @@
         <w:rPr>
           <w:rFonts w:ascii="Times New Roman" w:hAnsi="Times New Roman" w:cs="Times New Roman"/>
         </w:rPr>
-        <w:instrText xml:space="preserve"> ADDIN ZOTERO_ITEM CSL_CITATION {"citationID":"a25217jgpih","properties":{"formattedCitation":"(36)","plainCitation":"(36)","noteIndex":0},"citationItems":[{"id":1033,"uris":["http://zotero.org/users/2229006/items/I9RVI4YS"],"uri":["http://zotero.org/users/2229006/items/I9RVI4YS"],"itemData":{"id":1033,"type":"article-journal","title":"Equilibrium Yields and Yield Isopleths from a General Age-Structured Model of Harvested Populations","container-title":"Canadian Journal of Fisheries and Aquatic Sciences","page":"1766-1771","volume":"42","issue":"11","source":"NRC Research Press","abstract":"The equilibrium properties of an age-structured model that includes any arbitrary age-specific weights, vulnerabilities, fecundities, and natural mortality rates, combined with stock–recruitment relationships, are derived. The numbers, biomass, and catch at each age can be calculated quite simply. These relationships can be used to construct yield-isopleth diagrams, or to plot equilibrium yield and biomass against harvest intensity. We used the results to compute yield isopleths for the Pacific halibut (Hippoglossus stenolepis) fishery. The analysis can also include a fishing season of any specified length. Relationships are given to translate the aggregate properties of the age-structured models into several alternative surplus production models., On a calculé les propriétés d'équilibre d'un modèle structuré selon l'âge qui comprend différents poids, vulnérabilités, fécondités et taux de mortalité naturelle arbitraires en fonction de l'âge combinés à des relations stock–recruitment. Les nombres, biomasses et prises selon l'âge peuvent être facilement calculés. Ces relations peuvent servir à l'élaboration de diagrammes des lignes isoplèthes du rendement ou à tracer un graphique du rendement d'équilibre et de la biomasse en fonction du niveau d'exploitation. Les auteurs ont utilisé les résultats pour calculer les lignes isoplèthes du rendement de la pêche du flétan du Pacifique (Hippoglossus stenolepis). L'analyse peut aussi porter sur une saison de pêche de diverse durée. On présente des relations pour transformer Ses propriétés globales des modèles structurés selon l'âge en plusieurs autres modèles de production excédentaire.","DOI":"10.1139/f85-221","ISSN":"0706-652X","journalAbbreviation":"Can. J. Fish. Aquat. Sci.","author":[{"family":"Lawson","given":"Timothy A."},{"family":"Hilborn","given":"Ray"}],"issued":{"date-parts":[["1985",11,1]]}}}],"schema":"https://github.com/citation-style-language/schema/raw/master/csl-citation.json"} </w:instrText>
+        <w:instrText xml:space="preserve"> ADDIN ZOTERO_ITEM CSL_CITATION {"citationID":"a25217jgpih","properties":{"formattedCitation":"(38)","plainCitation":"(38)","noteIndex":0},"citationItems":[{"id":1033,"uris":["http://zotero.org/users/2229006/items/I9RVI4YS"],"uri":["http://zotero.org/users/2229006/items/I9RVI4YS"],"itemData":{"id":1033,"type":"article-journal","title":"Equilibrium Yields and Yield Isopleths from a General Age-Structured Model of Harvested Populations","container-title":"Canadian Journal of Fisheries and Aquatic Sciences","page":"1766-1771","volume":"42","issue":"11","source":"NRC Research Press","abstract":"The equilibrium properties of an age-structured model that includes any arbitrary age-specific weights, vulnerabilities, fecundities, and natural mortality rates, combined with stock–recruitment relationships, are derived. The numbers, biomass, and catch at each age can be calculated quite simply. These relationships can be used to construct yield-isopleth diagrams, or to plot equilibrium yield and biomass against harvest intensity. We used the results to compute yield isopleths for the Pacific halibut (Hippoglossus stenolepis) fishery. The analysis can also include a fishing season of any specified length. Relationships are given to translate the aggregate properties of the age-structured models into several alternative surplus production models., On a calculé les propriétés d'équilibre d'un modèle structuré selon l'âge qui comprend différents poids, vulnérabilités, fécondités et taux de mortalité naturelle arbitraires en fonction de l'âge combinés à des relations stock–recruitment. Les nombres, biomasses et prises selon l'âge peuvent être facilement calculés. Ces relations peuvent servir à l'élaboration de diagrammes des lignes isoplèthes du rendement ou à tracer un graphique du rendement d'équilibre et de la biomasse en fonction du niveau d'exploitation. Les auteurs ont utilisé les résultats pour calculer les lignes isoplèthes du rendement de la pêche du flétan du Pacifique (Hippoglossus stenolepis). L'analyse peut aussi porter sur une saison de pêche de diverse durée. On présente des relations pour transformer Ses propriétés globales des modèles structurés selon l'âge en plusieurs autres modèles de production excédentaire.","DOI":"10.1139/f85-221","ISSN":"0706-652X","journalAbbreviation":"Can. J. Fish. Aquat. Sci.","author":[{"family":"Lawson","given":"Timothy A."},{"family":"Hilborn","given":"Ray"}],"issued":{"date-parts":[["1985",11,1]]}}}],"schema":"https://github.com/citation-style-language/schema/raw/master/csl-citation.json"} </w:instrText>
       </w:r>
       <w:r>
         <w:rPr>
@@ -15640,7 +16340,7 @@
           <w:rFonts w:ascii="Times New Roman" w:hAnsi="Times New Roman" w:cs="Times New Roman"/>
           <w:noProof/>
         </w:rPr>
-        <w:t>(36)</w:t>
+        <w:t>(38)</w:t>
       </w:r>
       <w:r>
         <w:rPr>
@@ -15682,7 +16382,7 @@
         <w:rPr>
           <w:rFonts w:ascii="Times New Roman" w:hAnsi="Times New Roman" w:cs="Times New Roman"/>
         </w:rPr>
-        <w:instrText xml:space="preserve"> ADDIN ZOTERO_ITEM CSL_CITATION {"citationID":"a1ds4dbe4d","properties":{"formattedCitation":"(37,38)","plainCitation":"(37,38)","noteIndex":0},"citationItems":[{"id":127,"uris":["http://zotero.org/users/2229006/items/W99XVRFM"],"uri":["http://zotero.org/users/2229006/items/W99XVRFM"],"itemData":{"id":127,"type":"article-journal","title":"A General Theory for Analyzing Catch at Age Data","container-title":"Canadian Journal of Fisheries and Aquatic Sciences","page":"1195-1207","volume":"39","issue":"8","source":"NRC Research Press","abstract":"We present a general theory for analyzing catch at age data for a fishery. This theory seems to be the first to address itself properly to the stochastic nature of the errors in the observed catch at age data. The model developed is very flexible and accommodates itself easily to the inclusion of extra information such as fishing effort data or information about errors in the aging procedure. An example is given to illustrate the use of the model.Key words: cohort analysis, virtual population analysis, maximum likelihood estimation, aging errors, L'article qui suit contient une description d'une théorie générale applicable à l'analyse de données sur les prises par âge dans une pêcherie. Pour la première fois, semble-t-il, cette théorie tient compte de la nature stochastique des erreurs que contiennent ces données. Très flexible, le modèle se prête facilement à l'inclusion de données supplémentaires telles que l'effort de pêche ou des renseignements sur les erreurs dans la détermination de l'âge. L'emploi du modèle est illustré à l'aide d'un exemple.","DOI":"10.1139/f82-157","ISSN":"0706-652X","journalAbbreviation":"Can. J. Fish. Aquat. Sci.","author":[{"family":"Fournier","given":"David"},{"family":"Archibald","given":"Chris P."}],"issued":{"date-parts":[["1982",8,1]]}}},{"id":119,"uris":["http://zotero.org/users/2229006/items/Q38EZ2HB"],"uri":["http://zotero.org/users/2229006/items/Q38EZ2HB"],"itemData":{"id":119,"type":"article-journal","title":"A review of integrated analysis in fisheries stock assessment","container-title":"Fisheries Research","page":"61-74","volume":"142","source":"ScienceDirect","abstract":"Limited data, and the requirement to provide science-based advice for exploited populations, have led to the development of statistical methods that combine several sources of information into a single analysis. This approach, “integrated analysis”, was first formulated by Fournier and Archibald in 1982. Contemporary use of integrated analysis involves using all available data, in as raw a form as appropriate, in a single analysis. Analyses that were traditionally carried out independently are now conducted simultaneously through likelihood functions that include multiple data sources. For example, the traditional analysis of converting catch-at-length data into catch-at-age data for use in an age-structured population dynamics models can be avoided by including the basic data used in this conversion, length-frequency and conditional age-at-length data, in the likelihood function. This allows for consistency in assumptions and permits the uncertainty associated with both data sources to be propagated to final model outputs, such as catch limits under harvest control rules. The development of the AD Model Builder software has greatly facilitated the use of integrated analyses, and there are now several general stock assessment models (e.g., Stock Synthesis) that allow many data types and model assumptions to be analyzed simultaneously. In this paper, we define integrated analysis, describe its history and development, give several examples, and describe the advantages of and problems with integrated analysis.","DOI":"10.1016/j.fishres.2012.07.025","ISSN":"0165-7836","journalAbbreviation":"Fisheries Research","author":[{"family":"Maunder","given":"Mark N."},{"family":"Punt","given":"André E."}],"issued":{"date-parts":[["2013",5]]}}}],"schema":"https://github.com/citation-style-language/schema/raw/master/csl-citation.json"} </w:instrText>
+        <w:instrText xml:space="preserve"> ADDIN ZOTERO_ITEM CSL_CITATION {"citationID":"a1ds4dbe4d","properties":{"formattedCitation":"(39,40)","plainCitation":"(39,40)","noteIndex":0},"citationItems":[{"id":127,"uris":["http://zotero.org/users/2229006/items/W99XVRFM"],"uri":["http://zotero.org/users/2229006/items/W99XVRFM"],"itemData":{"id":127,"type":"article-journal","title":"A General Theory for Analyzing Catch at Age Data","container-title":"Canadian Journal of Fisheries and Aquatic Sciences","page":"1195-1207","volume":"39","issue":"8","source":"NRC Research Press","abstract":"We present a general theory for analyzing catch at age data for a fishery. This theory seems to be the first to address itself properly to the stochastic nature of the errors in the observed catch at age data. The model developed is very flexible and accommodates itself easily to the inclusion of extra information such as fishing effort data or information about errors in the aging procedure. An example is given to illustrate the use of the model.Key words: cohort analysis, virtual population analysis, maximum likelihood estimation, aging errors, L'article qui suit contient une description d'une théorie générale applicable à l'analyse de données sur les prises par âge dans une pêcherie. Pour la première fois, semble-t-il, cette théorie tient compte de la nature stochastique des erreurs que contiennent ces données. Très flexible, le modèle se prête facilement à l'inclusion de données supplémentaires telles que l'effort de pêche ou des renseignements sur les erreurs dans la détermination de l'âge. L'emploi du modèle est illustré à l'aide d'un exemple.","DOI":"10.1139/f82-157","ISSN":"0706-652X","journalAbbreviation":"Can. J. Fish. Aquat. Sci.","author":[{"family":"Fournier","given":"David"},{"family":"Archibald","given":"Chris P."}],"issued":{"date-parts":[["1982",8,1]]}}},{"id":119,"uris":["http://zotero.org/users/2229006/items/Q38EZ2HB"],"uri":["http://zotero.org/users/2229006/items/Q38EZ2HB"],"itemData":{"id":119,"type":"article-journal","title":"A review of integrated analysis in fisheries stock assessment","container-title":"Fisheries Research","page":"61-74","volume":"142","source":"ScienceDirect","abstract":"Limited data, and the requirement to provide science-based advice for exploited populations, have led to the development of statistical methods that combine several sources of information into a single analysis. This approach, “integrated analysis”, was first formulated by Fournier and Archibald in 1982. Contemporary use of integrated analysis involves using all available data, in as raw a form as appropriate, in a single analysis. Analyses that were traditionally carried out independently are now conducted simultaneously through likelihood functions that include multiple data sources. For example, the traditional analysis of converting catch-at-length data into catch-at-age data for use in an age-structured population dynamics models can be avoided by including the basic data used in this conversion, length-frequency and conditional age-at-length data, in the likelihood function. This allows for consistency in assumptions and permits the uncertainty associated with both data sources to be propagated to final model outputs, such as catch limits under harvest control rules. The development of the AD Model Builder software has greatly facilitated the use of integrated analyses, and there are now several general stock assessment models (e.g., Stock Synthesis) that allow many data types and model assumptions to be analyzed simultaneously. In this paper, we define integrated analysis, describe its history and development, give several examples, and describe the advantages of and problems with integrated analysis.","DOI":"10.1016/j.fishres.2012.07.025","ISSN":"0165-7836","journalAbbreviation":"Fisheries Research","author":[{"family":"Maunder","given":"Mark N."},{"family":"Punt","given":"André E."}],"issued":{"date-parts":[["2013",5]]}}}],"schema":"https://github.com/citation-style-language/schema/raw/master/csl-citation.json"} </w:instrText>
       </w:r>
       <w:r>
         <w:rPr>
@@ -15695,7 +16395,7 @@
           <w:rFonts w:ascii="Times New Roman" w:hAnsi="Times New Roman" w:cs="Times New Roman"/>
           <w:noProof/>
         </w:rPr>
-        <w:t>(37,38)</w:t>
+        <w:t>(39,40)</w:t>
       </w:r>
       <w:r>
         <w:rPr>
@@ -15743,7 +16443,7 @@
         <w:rPr>
           <w:rFonts w:ascii="Times New Roman" w:hAnsi="Times New Roman" w:cs="Times New Roman"/>
         </w:rPr>
-        <w:instrText xml:space="preserve"> ADDIN ZOTERO_ITEM CSL_CITATION {"citationID":"a15uudtcgim","properties":{"formattedCitation":"(39)","plainCitation":"(39)","noteIndex":0},"citationItems":[{"id":1039,"uris":["http://zotero.org/users/2229006/items/QI9VGCBS"],"uri":["http://zotero.org/users/2229006/items/QI9VGCBS"],"itemData":{"id":1039,"type":"report","title":"Report on the Classification of Stock Assessment methods developed by SISAM","collection-title":"ICES CM 2012/ACOM/SCICOM:01","page":"1-15","author":[{"family":"ICES","given":""}],"issued":{"date-parts":[["2012"]]}}}],"schema":"https://github.com/citation-style-language/schema/raw/master/csl-citation.json"} </w:instrText>
+        <w:instrText xml:space="preserve"> ADDIN ZOTERO_ITEM CSL_CITATION {"citationID":"a15uudtcgim","properties":{"formattedCitation":"(41)","plainCitation":"(41)","noteIndex":0},"citationItems":[{"id":1039,"uris":["http://zotero.org/users/2229006/items/QI9VGCBS"],"uri":["http://zotero.org/users/2229006/items/QI9VGCBS"],"itemData":{"id":1039,"type":"report","title":"Report on the Classification of Stock Assessment methods developed by SISAM","collection-title":"ICES CM 2012/ACOM/SCICOM:01","page":"1-15","author":[{"family":"ICES","given":""}],"issued":{"date-parts":[["2012"]]}}}],"schema":"https://github.com/citation-style-language/schema/raw/master/csl-citation.json"} </w:instrText>
       </w:r>
       <w:r>
         <w:rPr>
@@ -15756,7 +16456,7 @@
           <w:rFonts w:ascii="Times New Roman" w:hAnsi="Times New Roman" w:cs="Times New Roman"/>
           <w:noProof/>
         </w:rPr>
-        <w:t>(39)</w:t>
+        <w:t>(41)</w:t>
       </w:r>
       <w:r>
         <w:rPr>
@@ -15786,7 +16486,7 @@
         <w:rPr>
           <w:rFonts w:ascii="Times New Roman" w:hAnsi="Times New Roman" w:cs="Times New Roman"/>
         </w:rPr>
-        <w:instrText xml:space="preserve"> ADDIN ZOTERO_ITEM CSL_CITATION {"citationID":"a26fi4mg625","properties":{"formattedCitation":"(40\\uc0\\u8211{}42)","plainCitation":"(40–42)","noteIndex":0},"citationItems":[{"id":1044,"uris":["http://zotero.org/users/2229006/items/MCUQ4WJW"],"uri":["http://zotero.org/users/2229006/items/MCUQ4WJW"],"itemData":{"id":1044,"type":"article-journal","title":"Statistical catch-at-age analysis vs. ADAPT-VPA: the case of Gulf of Maine cod","container-title":"ICES Journal of Marine Science","page":"1717-1732","volume":"65","issue":"9","source":"academic.oup.com","abstract":"Butterworth, D. S., and Rademeyer, R. A. 2008. Statistical catch-at-age analysis vs. ADAPT-VPA: the case of Gulf of Maine cod. – ICES Journal of Marine Science, 65: 1717–1732.In 2003, given an estimate of a spawning-stock biomass (Bsp) of 27% of the maximum sustainable yield (MSY) level  based on an adaptive framework-virtual population analysis (ADAPT-VPA) assessment using data only after 1981, the Gulf of Maine cod (Gadus morhua) stock was deemed “overfished” under the US Magnuson–Stevens Act. However, an alternative statistical catch-at-age assessment (SCAA) at the time, using survey data from 1964, indicated Bsp above . This is investigated, together with other (sometimes conflicting) suggestions made during a number of recent assessment reviews of this stock. The primary reason for the different result is that the ADAPT-VPA assessment imposed asymptotically flat selectivity-at-age when there was strong statistical evidence for dome-shaped selectivity. Once adjusted for this, either assessment method robustly estimates Bsp relatively close to  rather than below the “overfished” threshold of 0.5 . SCAA allows the longer series of survey data available to be incorporated, providing a better basis to estimate MSY-related targets and doubling the related precision in some cases. As such targets are important when implementing the Magnuson–Stevens Act, SCAA seems preferable to ADAPT-VPA for assessing this stock. Some broader inferences to be drawn from this comparative process include the need for: (i) careful treatment of the plus-group, especially if selectivity may be dome-shaped; (ii) flexible parameterizations of selectivity-at-age in SCAA to avoid false perceptions of the precision of results; and (iii) care in the use of the Beverton–Holt stock–recruitment function, as it gives inappropriately low estimates of  if there is an overall negative trend in the estimates of recruitment plotted against Bsp.","DOI":"10.1093/icesjms/fsn178","ISSN":"1054-3139","shortTitle":"Statistical catch-at-age analysis vs. ADAPT-VPA","journalAbbreviation":"ICES J Mar Sci","author":[{"family":"Butterworth","given":"Doug S."},{"family":"Rademeyer","given":"Rebecca A."}],"issued":{"date-parts":[["2008",12,1]]}}},{"id":1041,"uris":["http://zotero.org/users/2229006/items/A9PY6G3V"],"uri":["http://zotero.org/users/2229006/items/A9PY6G3V"],"itemData":{"id":1041,"type":"article-journal","title":"Evaluation of management tools for Australia's South East Fishery.2. How well can management quantities be estimated?","container-title":"Marine and Freshwater Research","page":"631-644","volume":"53","issue":"3","source":"www.publish.csiro.au","abstract":"The ability to estimate some of the quantities relevant to the management of South East Fishery species is examined using Monte Carlo simulation. The analyses are based on scenarios for four of the species of this fishery (spotted warehou, tiger flathead, jackass morwong and pink ling). Integrated Analysis was found to perform best out of six potential methods of fisheries stock assessment (Schaefer and Fox production models, age-structured production model, Integrated Analysis, ad hoc tuned VPA and ADAPT) that are, or have been, applied to data for South East Fishery species. However, its performance, particularly for spotted warehou, is nevertheless relatively poor. The sensitivity of estimation ability to many factors including model uncertainty and the extent of observation and process error is examined. Factors that influence estimation performance markedly include: violation of the assumption of no population spatial structure; time-trends in catchability; the depletion of the resource at present; and uncertainty about the value of the instantaneous rate of natural mortality. Little improvement in estimation performance can be expected without resolution of issues related to model structure. This highlights the importance of considering model uncertainty in future studies of the estimation performance of stock assessment methods.","DOI":"10.1071/mf01008","ISSN":"1448-6059","journalAbbreviation":"Mar. Freshwater Res.","language":"en","author":[{"family":"Punt","given":"André E."},{"family":"Smith","given":"Anthony D. M."},{"family":"Cui","given":"Gurong"}],"issued":{"date-parts":[["2002"]]}}},{"id":1047,"uris":["http://zotero.org/users/2229006/items/MJLTG2RS"],"uri":["http://zotero.org/users/2229006/items/MJLTG2RS"],"itemData":{"id":1047,"type":"article-journal","title":"Comparison of virtual population analysis and statistical kill-at-age analysis for a recreational, kill-dominated fishery","container-title":"Canadian Journal of Fisheries and Aquatic Sciences","page":"436-452","volume":"62","issue":"2","source":"NRC Research Press","abstract":"We used simulations to compare the distributions of estimation errors for virtual population analysis using forward calculation (FVPA) and three variants of statistical kill-at-age analysis (KAA). The KAA variants assumed constant, time-blocked, and nonadditive selectivity. Simulations were based on a recreational walleye (Sander vitreus) fishery in Lake Mille Lacs, Minnesota. The focus of our experiments was on how model mis-specification (incorrect assumptions about selectivity for KAA or that kill had no error for FVPA) interacted with the magnitude of measurement errors and fishing mortality. We found that KAA models outperformed FVPA when they assumed the correct selectivity pattern, even when kill was measured without error. Of particular concern was a strong tendency by FVPA to overestimate stock size when kill was measured with substantial error. When KAA was based on an incorrect assumption regarding fishery selectivity and kill was measured with little error, wide distributions of errors and sub..., Des simulations nous ont permis de comparer les distributions des erreurs d'estimation dans une analyse virtuelle de population utilisant un calcul prospectif (FVPA) et trois variantes d'une analyse statistique KAA (kill-at-age, mortalité à un âge donné). Les variantes de l'analyse KAA présupposent une sélectivité constante, déterminée en fonction du temps et non additive. Nos simulations se basent sur la pêche sportive de dorés (Sander vitreus) dans le lac Mille-Lacs, Wisconsin. Nos expériences visent à étudier comment les paramètre erronés des modèles (présuppositions fausses de la sélectivité pour KAA et présupposition d'absence d'erreur de mortalité dans FVPA) interagissent avec l'importance des erreurs de mesure et de la mortalité due à la pêche. Les modèles KAA fonctionnent mieux que les modèles FVPA lorsqu'on présuppose les bons patterns de sélectivité, même quand la mortalité est mesurée sans erreur. Il est particulièrement inquiétant que les modèles FVPA aient une forte tendance à surestimer la t...","DOI":"10.1139/f04-228","ISSN":"0706-652X","journalAbbreviation":"Can. J. Fish. Aquat. Sci.","author":[{"family":"Radomski","given":"Paul"},{"family":"Bence","given":"James R"},{"family":"Quinn II","given":"Terrance J"}],"issued":{"date-parts":[["2005",2,1]]}}}],"schema":"https://github.com/citation-style-language/schema/raw/master/csl-citation.json"} </w:instrText>
+        <w:instrText xml:space="preserve"> ADDIN ZOTERO_ITEM CSL_CITATION {"citationID":"a26fi4mg625","properties":{"formattedCitation":"(42\\uc0\\u8211{}44)","plainCitation":"(42–44)","noteIndex":0},"citationItems":[{"id":1044,"uris":["http://zotero.org/users/2229006/items/MCUQ4WJW"],"uri":["http://zotero.org/users/2229006/items/MCUQ4WJW"],"itemData":{"id":1044,"type":"article-journal","title":"Statistical catch-at-age analysis vs. ADAPT-VPA: the case of Gulf of Maine cod","container-title":"ICES Journal of Marine Science","page":"1717-1732","volume":"65","issue":"9","source":"academic.oup.com","abstract":"Butterworth, D. S., and Rademeyer, R. A. 2008. Statistical catch-at-age analysis vs. ADAPT-VPA: the case of Gulf of Maine cod. – ICES Journal of Marine Science, 65: 1717–1732.In 2003, given an estimate of a spawning-stock biomass (Bsp) of 27% of the maximum sustainable yield (MSY) level  based on an adaptive framework-virtual population analysis (ADAPT-VPA) assessment using data only after 1981, the Gulf of Maine cod (Gadus morhua) stock was deemed “overfished” under the US Magnuson–Stevens Act. However, an alternative statistical catch-at-age assessment (SCAA) at the time, using survey data from 1964, indicated Bsp above . This is investigated, together with other (sometimes conflicting) suggestions made during a number of recent assessment reviews of this stock. The primary reason for the different result is that the ADAPT-VPA assessment imposed asymptotically flat selectivity-at-age when there was strong statistical evidence for dome-shaped selectivity. Once adjusted for this, either assessment method robustly estimates Bsp relatively close to  rather than below the “overfished” threshold of 0.5 . SCAA allows the longer series of survey data available to be incorporated, providing a better basis to estimate MSY-related targets and doubling the related precision in some cases. As such targets are important when implementing the Magnuson–Stevens Act, SCAA seems preferable to ADAPT-VPA for assessing this stock. Some broader inferences to be drawn from this comparative process include the need for: (i) careful treatment of the plus-group, especially if selectivity may be dome-shaped; (ii) flexible parameterizations of selectivity-at-age in SCAA to avoid false perceptions of the precision of results; and (iii) care in the use of the Beverton–Holt stock–recruitment function, as it gives inappropriately low estimates of  if there is an overall negative trend in the estimates of recruitment plotted against Bsp.","DOI":"10.1093/icesjms/fsn178","ISSN":"1054-3139","shortTitle":"Statistical catch-at-age analysis vs. ADAPT-VPA","journalAbbreviation":"ICES J Mar Sci","author":[{"family":"Butterworth","given":"Doug S."},{"family":"Rademeyer","given":"Rebecca A."}],"issued":{"date-parts":[["2008",12,1]]}}},{"id":1041,"uris":["http://zotero.org/users/2229006/items/A9PY6G3V"],"uri":["http://zotero.org/users/2229006/items/A9PY6G3V"],"itemData":{"id":1041,"type":"article-journal","title":"Evaluation of management tools for Australia's South East Fishery.2. How well can management quantities be estimated?","container-title":"Marine and Freshwater Research","page":"631-644","volume":"53","issue":"3","source":"www.publish.csiro.au","abstract":"The ability to estimate some of the quantities relevant to the management of South East Fishery species is examined using Monte Carlo simulation. The analyses are based on scenarios for four of the species of this fishery (spotted warehou, tiger flathead, jackass morwong and pink ling). Integrated Analysis was found to perform best out of six potential methods of fisheries stock assessment (Schaefer and Fox production models, age-structured production model, Integrated Analysis, ad hoc tuned VPA and ADAPT) that are, or have been, applied to data for South East Fishery species. However, its performance, particularly for spotted warehou, is nevertheless relatively poor. The sensitivity of estimation ability to many factors including model uncertainty and the extent of observation and process error is examined. Factors that influence estimation performance markedly include: violation of the assumption of no population spatial structure; time-trends in catchability; the depletion of the resource at present; and uncertainty about the value of the instantaneous rate of natural mortality. Little improvement in estimation performance can be expected without resolution of issues related to model structure. This highlights the importance of considering model uncertainty in future studies of the estimation performance of stock assessment methods.","DOI":"10.1071/mf01008","ISSN":"1448-6059","journalAbbreviation":"Mar. Freshwater Res.","language":"en","author":[{"family":"Punt","given":"André E."},{"family":"Smith","given":"Anthony D. M."},{"family":"Cui","given":"Gurong"}],"issued":{"date-parts":[["2002"]]}}},{"id":1047,"uris":["http://zotero.org/users/2229006/items/MJLTG2RS"],"uri":["http://zotero.org/users/2229006/items/MJLTG2RS"],"itemData":{"id":1047,"type":"article-journal","title":"Comparison of virtual population analysis and statistical kill-at-age analysis for a recreational, kill-dominated fishery","container-title":"Canadian Journal of Fisheries and Aquatic Sciences","page":"436-452","volume":"62","issue":"2","source":"NRC Research Press","abstract":"We used simulations to compare the distributions of estimation errors for virtual population analysis using forward calculation (FVPA) and three variants of statistical kill-at-age analysis (KAA). The KAA variants assumed constant, time-blocked, and nonadditive selectivity. Simulations were based on a recreational walleye (Sander vitreus) fishery in Lake Mille Lacs, Minnesota. The focus of our experiments was on how model mis-specification (incorrect assumptions about selectivity for KAA or that kill had no error for FVPA) interacted with the magnitude of measurement errors and fishing mortality. We found that KAA models outperformed FVPA when they assumed the correct selectivity pattern, even when kill was measured without error. Of particular concern was a strong tendency by FVPA to overestimate stock size when kill was measured with substantial error. When KAA was based on an incorrect assumption regarding fishery selectivity and kill was measured with little error, wide distributions of errors and sub..., Des simulations nous ont permis de comparer les distributions des erreurs d'estimation dans une analyse virtuelle de population utilisant un calcul prospectif (FVPA) et trois variantes d'une analyse statistique KAA (kill-at-age, mortalité à un âge donné). Les variantes de l'analyse KAA présupposent une sélectivité constante, déterminée en fonction du temps et non additive. Nos simulations se basent sur la pêche sportive de dorés (Sander vitreus) dans le lac Mille-Lacs, Wisconsin. Nos expériences visent à étudier comment les paramètre erronés des modèles (présuppositions fausses de la sélectivité pour KAA et présupposition d'absence d'erreur de mortalité dans FVPA) interagissent avec l'importance des erreurs de mesure et de la mortalité due à la pêche. Les modèles KAA fonctionnent mieux que les modèles FVPA lorsqu'on présuppose les bons patterns de sélectivité, même quand la mortalité est mesurée sans erreur. Il est particulièrement inquiétant que les modèles FVPA aient une forte tendance à surestimer la t...","DOI":"10.1139/f04-228","ISSN":"0706-652X","journalAbbreviation":"Can. J. Fish. Aquat. Sci.","author":[{"family":"Radomski","given":"Paul"},{"family":"Bence","given":"James R"},{"family":"Quinn II","given":"Terrance J"}],"issued":{"date-parts":[["2005",2,1]]}}}],"schema":"https://github.com/citation-style-language/schema/raw/master/csl-citation.json"} </w:instrText>
       </w:r>
       <w:r>
         <w:rPr>
@@ -15798,7 +16498,7 @@
         <w:rPr>
           <w:rFonts w:ascii="Times New Roman" w:hAnsi="Times New Roman" w:cs="Times New Roman"/>
         </w:rPr>
-        <w:t>(40–42)</w:t>
+        <w:t>(42–44)</w:t>
       </w:r>
       <w:r>
         <w:rPr>
@@ -15853,7 +16553,7 @@
         <w:rPr>
           <w:rFonts w:ascii="Times New Roman" w:hAnsi="Times New Roman" w:cs="Times New Roman"/>
         </w:rPr>
-        <w:instrText xml:space="preserve"> ADDIN ZOTERO_ITEM CSL_CITATION {"citationID":"ewHMic2p","properties":{"formattedCitation":"(20,43,44)","plainCitation":"(20,43,44)","noteIndex":0},"citationItems":[{"id":131,"uris":["http://zotero.org/users/2229006/items/7F5NHD6F"],"uri":["http://zotero.org/users/2229006/items/7F5NHD6F"],"itemData":{"id":131,"type":"article-journal","title":"Time-varying natural mortality in fisheries stock assessment models: identifying a default approach","container-title":"ICES Journal of Marine Science: Journal du Conseil","page":"fsu055","source":"icesjms.oxfordjournals.org","abstract":"A typical assumption used in most fishery stock assessments is that natural mortality (M) is constant across time and age. However, M is rarely constant in reality as a result of the combined impacts of exploitation history, predation, environmental factors, and physiological trade-offs. Misspecification or poor estimation of M can lead to bias in quantities estimated using stock assessment methods, potentially resulting in biased estimates of fishery reference points and catch limits, with the magnitude of bias being influenced by life history and trends in fishing mortality. Monte Carlo simulations were used to evaluate the ability of statistical age-structured population models to estimate spawning-stock biomass, fishing mortality, and total allowable catch when the true M was age-invariant, but time-varying. Configurations of the stock assessment method, implemented in Stock Synthesis, included a single age- and time-invariant M parameter, specified at one of the three levels (high, medium, and low) or an estimated M. The min–max (i.e. most robust) approach to specifying M when it is thought to vary across time was to estimate M. The least robust approach for most scenarios examined was to fix M at a high value, suggesting that the consequences of misspecifying M are asymmetric.","DOI":"10.1093/icesjms/fsu055","ISSN":"1054-3139, 1095-9289","shortTitle":"Time-varying natural mortality in fisheries stock assessment models","journalAbbreviation":"ICES J. Mar. Sci.","language":"en","author":[{"family":"Johnson","given":"Kelli F."},{"family":"Monnahan","given":"Cole C."},{"family":"McGilliard","given":"Carey R."},{"family":"Vert-pre","given":"Katyana A."},{"family":"Anderson","given":"Sean C."},{"family":"Cunningham","given":"Curry J."},{"family":"Hurtado-Ferro","given":"Felipe"},{"family":"Licandeo","given":"Roberto R."},{"family":"Muradian","given":"Melissa L."},{"family":"Ono","given":"Kotaro"},{"family":"Szuwalski","given":"Cody S."},{"family":"Valero","given":"Juan L."},{"family":"Whitten","given":"Athol R."},{"family":"Punt","given":"A. E."}],"issued":{"date-parts":[["2014",4,9]]}}},{"id":"ilHY651k/8YVlJUsV","uris":["http://zotero.org/users/2229006/items/FCTWBS7Q"],"uri":["http://zotero.org/users/2229006/items/FCTWBS7Q"],"itemData":{"id":1002,"type":"article-journal","title":"The benefits and risks of incorporating climate-driven growth variation into stock assessment models, with application to Splitnose Rockfish (Sebastes diploproa)","container-title":"ICES Journal of Marine Science","source":"academic.oup.com","abstract":"Indices of annual growth variation are not routinely incorporated into fisheries stock assessment models, due to a lack of a general framework for deciding when to include these indices, and of a mechanistic understanding about growth drivers. Such incorporation may also not necessarily lead to improved estimation or management performance. We demonstrate a way to incorporate such an index into an assessment model (Stock Synthesis), and use risk analysis to evaluate its management-related advantages and shortcomings. We applied this method to splitnose rockfish (Sebastes diploproa), where a previously developed growth index is highly correlated with decadal-scale climate indices. We find that including a similar index in the simulated assessment increases precision and reduces bias of parameter estimates. However, not including an index or including a completely erroneous index led to highly imprecise estimates when growth was strongly climate-driven. Including this growth index when individual growth was actually constant did not lead to poorer estimation performance. The risk analysis approach can be applied to other stocks to evaluate the consequences of including an index of growth variation.","URL":"https://academic.oup.com/icesjms/article/doi/10.1093/icesjms/fsx147/4091482/The-benefits-and-risks-of-incorporating-climate","DOI":"10.1093/icesjms/fsx147","journalAbbreviation":"ICES J Mar Sci","author":[{"family":"Lee","given":"Qi"},{"family":"Thorson","given":"James T."},{"family":"Gertseva","given":"Vladlena V."},{"family":"Punt","given":"André E."}],"issued":{"date-parts":[["2017",8,22]]},"accessed":{"date-parts":[["2017",10,4]]}}},{"id":983,"uris":["http://zotero.org/users/2229006/items/TW5LWFUF"],"uri":["http://zotero.org/users/2229006/items/TW5LWFUF"],"itemData":{"id":983,"type":"article-journal","title":"Reducing retrospective patterns in stock assessment and impacts on management performance","container-title":"ICES Journal of Marine Science","source":"academic.oup.com","abstract":"Retrospective patterns are consistent directional changes in assessment estimates of biomass in a given year when additional years of data are added to an assessment, and have been identified for a number of exploited marine stocks. Retrospective patterns are sometimes reduced by allowing population processes to vary over time in an assessment, but it is unclear how this practice influences management performance. We simulated stocks in which retrospective patterns were induced by forcing natural mortality, selectivity, or growth to vary over time. We then evaluated the impacts of reducing retrospective patterns by allowing population processes to vary in the assessment. In general, allowing selectivity, natural mortality, and growth to vary in the assessment decreased the magnitude of retrospective patterns in estimated spawning biomass, regardless of whether the true time-varying process was allowed to vary. However, the resulting reference points and management advice were sometimes drastically in error when a process other than the true time-varying process was allowed to vary, and these errors resulted in under-utilizing or over-exploiting the stock. Given the potential for error, identifying the important population processes that vary over time when addressing retrospective patterns should be a priority when providing management advice and may require increased longitudinal life history studies.","URL":"https://academic.oup.com/icesjms/article/doi/10.1093/icesjms/fsx159/4106929/Reducing-retrospective-patterns-in-stock","DOI":"10.1093/icesjms/fsx159","journalAbbreviation":"ICES J Mar Sci","author":[{"family":"Szuwalski","given":"Cody S."},{"family":"Ianelli","given":"James N."},{"family":"Punt","given":"André E."}],"issued":{"date-parts":[["2017",9,6]]},"accessed":{"date-parts":[["2017",9,12]]}}}],"schema":"https://github.com/citation-style-language/schema/raw/master/csl-citation.json"} </w:instrText>
+        <w:instrText xml:space="preserve"> ADDIN ZOTERO_ITEM CSL_CITATION {"citationID":"ewHMic2p","properties":{"formattedCitation":"(20,45,46)","plainCitation":"(20,45,46)","noteIndex":0},"citationItems":[{"id":131,"uris":["http://zotero.org/users/2229006/items/7F5NHD6F"],"uri":["http://zotero.org/users/2229006/items/7F5NHD6F"],"itemData":{"id":131,"type":"article-journal","title":"Time-varying natural mortality in fisheries stock assessment models: identifying a default approach","container-title":"ICES Journal of Marine Science: Journal du Conseil","page":"fsu055","source":"icesjms.oxfordjournals.org","abstract":"A typical assumption used in most fishery stock assessments is that natural mortality (M) is constant across time and age. However, M is rarely constant in reality as a result of the combined impacts of exploitation history, predation, environmental factors, and physiological trade-offs. Misspecification or poor estimation of M can lead to bias in quantities estimated using stock assessment methods, potentially resulting in biased estimates of fishery reference points and catch limits, with the magnitude of bias being influenced by life history and trends in fishing mortality. Monte Carlo simulations were used to evaluate the ability of statistical age-structured population models to estimate spawning-stock biomass, fishing mortality, and total allowable catch when the true M was age-invariant, but time-varying. Configurations of the stock assessment method, implemented in Stock Synthesis, included a single age- and time-invariant M parameter, specified at one of the three levels (high, medium, and low) or an estimated M. The min–max (i.e. most robust) approach to specifying M when it is thought to vary across time was to estimate M. The least robust approach for most scenarios examined was to fix M at a high value, suggesting that the consequences of misspecifying M are asymmetric.","DOI":"10.1093/icesjms/fsu055","ISSN":"1054-3139, 1095-9289","shortTitle":"Time-varying natural mortality in fisheries stock assessment models","journalAbbreviation":"ICES J. Mar. Sci.","language":"en","author":[{"family":"Johnson","given":"Kelli F."},{"family":"Monnahan","given":"Cole C."},{"family":"McGilliard","given":"Carey R."},{"family":"Vert-pre","given":"Katyana A."},{"family":"Anderson","given":"Sean C."},{"family":"Cunningham","given":"Curry J."},{"family":"Hurtado-Ferro","given":"Felipe"},{"family":"Licandeo","given":"Roberto R."},{"family":"Muradian","given":"Melissa L."},{"family":"Ono","given":"Kotaro"},{"family":"Szuwalski","given":"Cody S."},{"family":"Valero","given":"Juan L."},{"family":"Whitten","given":"Athol R."},{"family":"Punt","given":"A. E."}],"issued":{"date-parts":[["2014",4,9]]}}},{"id":"mZugl57o/lSacMXsI","uris":["http://zotero.org/users/2229006/items/FCTWBS7Q"],"uri":["http://zotero.org/users/2229006/items/FCTWBS7Q"],"itemData":{"id":1002,"type":"article-journal","title":"The benefits and risks of incorporating climate-driven growth variation into stock assessment models, with application to Splitnose Rockfish (Sebastes diploproa)","container-title":"ICES Journal of Marine Science","source":"academic.oup.com","abstract":"Indices of annual growth variation are not routinely incorporated into fisheries stock assessment models, due to a lack of a general framework for deciding when to include these indices, and of a mechanistic understanding about growth drivers. Such incorporation may also not necessarily lead to improved estimation or management performance. We demonstrate a way to incorporate such an index into an assessment model (Stock Synthesis), and use risk analysis to evaluate its management-related advantages and shortcomings. We applied this method to splitnose rockfish (Sebastes diploproa), where a previously developed growth index is highly correlated with decadal-scale climate indices. We find that including a similar index in the simulated assessment increases precision and reduces bias of parameter estimates. However, not including an index or including a completely erroneous index led to highly imprecise estimates when growth was strongly climate-driven. Including this growth index when individual growth was actually constant did not lead to poorer estimation performance. The risk analysis approach can be applied to other stocks to evaluate the consequences of including an index of growth variation.","URL":"https://academic.oup.com/icesjms/article/doi/10.1093/icesjms/fsx147/4091482/The-benefits-and-risks-of-incorporating-climate","DOI":"10.1093/icesjms/fsx147","journalAbbreviation":"ICES J Mar Sci","author":[{"family":"Lee","given":"Qi"},{"family":"Thorson","given":"James T."},{"family":"Gertseva","given":"Vladlena V."},{"family":"Punt","given":"André E."}],"issued":{"date-parts":[["2017",8,22]]},"accessed":{"date-parts":[["2017",10,4]]}}},{"id":983,"uris":["http://zotero.org/users/2229006/items/TW5LWFUF"],"uri":["http://zotero.org/users/2229006/items/TW5LWFUF"],"itemData":{"id":983,"type":"article-journal","title":"Reducing retrospective patterns in stock assessment and impacts on management performance","container-title":"ICES Journal of Marine Science","source":"academic.oup.com","abstract":"Retrospective patterns are consistent directional changes in assessment estimates of biomass in a given year when additional years of data are added to an assessment, and have been identified for a number of exploited marine stocks. Retrospective patterns are sometimes reduced by allowing population processes to vary over time in an assessment, but it is unclear how this practice influences management performance. We simulated stocks in which retrospective patterns were induced by forcing natural mortality, selectivity, or growth to vary over time. We then evaluated the impacts of reducing retrospective patterns by allowing population processes to vary in the assessment. In general, allowing selectivity, natural mortality, and growth to vary in the assessment decreased the magnitude of retrospective patterns in estimated spawning biomass, regardless of whether the true time-varying process was allowed to vary. However, the resulting reference points and management advice were sometimes drastically in error when a process other than the true time-varying process was allowed to vary, and these errors resulted in under-utilizing or over-exploiting the stock. Given the potential for error, identifying the important population processes that vary over time when addressing retrospective patterns should be a priority when providing management advice and may require increased longitudinal life history studies.","URL":"https://academic.oup.com/icesjms/article/doi/10.1093/icesjms/fsx159/4106929/Reducing-retrospective-patterns-in-stock","DOI":"10.1093/icesjms/fsx159","journalAbbreviation":"ICES J Mar Sci","author":[{"family":"Szuwalski","given":"Cody S."},{"family":"Ianelli","given":"James N."},{"family":"Punt","given":"André E."}],"issued":{"date-parts":[["2017",9,6]]},"accessed":{"date-parts":[["2017",9,12]]}}}],"schema":"https://github.com/citation-style-language/schema/raw/master/csl-citation.json"} </w:instrText>
       </w:r>
       <w:r>
         <w:rPr>
@@ -15866,7 +16566,7 @@
           <w:rFonts w:ascii="Times New Roman" w:hAnsi="Times New Roman" w:cs="Times New Roman"/>
           <w:noProof/>
         </w:rPr>
-        <w:t>(20,43,44)</w:t>
+        <w:t>(20,45,46)</w:t>
       </w:r>
       <w:r>
         <w:rPr>
@@ -15926,7 +16626,7 @@
         <w:rPr>
           <w:rFonts w:ascii="Times New Roman" w:hAnsi="Times New Roman" w:cs="Times New Roman"/>
         </w:rPr>
-        <w:instrText xml:space="preserve"> ADDIN ZOTERO_ITEM CSL_CITATION {"citationID":"a166i1qb500","properties":{"formattedCitation":"(45)","plainCitation":"(45)","noteIndex":0},"citationItems":[{"id":986,"uris":["http://zotero.org/users/2229006/items/T46UJ6XT"],"uri":["http://zotero.org/users/2229006/items/T46UJ6XT"],"itemData":{"id":986,"type":"article-journal","title":"The retrospective problem in sequential population analysis: An investigation using cod fishery and simulated data","container-title":"ICES Journal of Marine Science","page":"473-488","volume":"56","issue":"4","source":"academic.oup.com","abstract":"The retrospective problem is a systematic inconsistency among a series of estimates of population size, or related assessment variables, based on increasing periods of data. In some stocks, this problem is of such magnitude that sequential population analyses (SPA) are deemed inapplicable. The eastern Scotian Shelf (ESS) cod fishery, which displays the retrospective problem, and simulated data are analysed to provide insight into the causes and potential solutions to this problem. The retrospective problem is shown to be a result of the traditional analysis techniques and a non-stationarity in the data used in the population analysis. A moving window analysis is developed which allows the non-stationarities to be identified and in some cases rectified. Recommendations are also made for ad hoc investigations of the data. The analysis suggests that failure to correct the retrospective problem for a stock with data like ESS cod could lead to catch-level advice that would be twice or more the intended level.","DOI":"10.1006/jmsc.1999.0481","ISSN":"1054-3139","shortTitle":"The retrospective problem in sequential population analysis","journalAbbreviation":"ICES J Mar Sci","author":[{"family":"Mohn","given":"R."}],"issued":{"date-parts":[["1999",8,1]]}}}],"schema":"https://github.com/citation-style-language/schema/raw/master/csl-citation.json"} </w:instrText>
+        <w:instrText xml:space="preserve"> ADDIN ZOTERO_ITEM CSL_CITATION {"citationID":"a166i1qb500","properties":{"formattedCitation":"(47)","plainCitation":"(47)","noteIndex":0},"citationItems":[{"id":986,"uris":["http://zotero.org/users/2229006/items/T46UJ6XT"],"uri":["http://zotero.org/users/2229006/items/T46UJ6XT"],"itemData":{"id":986,"type":"article-journal","title":"The retrospective problem in sequential population analysis: An investigation using cod fishery and simulated data","container-title":"ICES Journal of Marine Science","page":"473-488","volume":"56","issue":"4","source":"academic.oup.com","abstract":"The retrospective problem is a systematic inconsistency among a series of estimates of population size, or related assessment variables, based on increasing periods of data. In some stocks, this problem is of such magnitude that sequential population analyses (SPA) are deemed inapplicable. The eastern Scotian Shelf (ESS) cod fishery, which displays the retrospective problem, and simulated data are analysed to provide insight into the causes and potential solutions to this problem. The retrospective problem is shown to be a result of the traditional analysis techniques and a non-stationarity in the data used in the population analysis. A moving window analysis is developed which allows the non-stationarities to be identified and in some cases rectified. Recommendations are also made for ad hoc investigations of the data. The analysis suggests that failure to correct the retrospective problem for a stock with data like ESS cod could lead to catch-level advice that would be twice or more the intended level.","DOI":"10.1006/jmsc.1999.0481","ISSN":"1054-3139","shortTitle":"The retrospective problem in sequential population analysis","journalAbbreviation":"ICES J Mar Sci","author":[{"family":"Mohn","given":"R."}],"issued":{"date-parts":[["1999",8,1]]}}}],"schema":"https://github.com/citation-style-language/schema/raw/master/csl-citation.json"} </w:instrText>
       </w:r>
       <w:r>
         <w:rPr>
@@ -15939,7 +16639,7 @@
           <w:rFonts w:ascii="Times New Roman" w:hAnsi="Times New Roman" w:cs="Times New Roman"/>
           <w:noProof/>
         </w:rPr>
-        <w:t>(45)</w:t>
+        <w:t>(47)</w:t>
       </w:r>
       <w:r>
         <w:rPr>
@@ -15987,7 +16687,21 @@
         <w:rPr>
           <w:rFonts w:ascii="Times New Roman" w:hAnsi="Times New Roman" w:cs="Times New Roman"/>
         </w:rPr>
-        <w:t xml:space="preserve"> due to a misspecified stock assessment model</w:t>
+        <w:t xml:space="preserve"> due to a </w:t>
+      </w:r>
+      <w:proofErr w:type="spellStart"/>
+      <w:r>
+        <w:rPr>
+          <w:rFonts w:ascii="Times New Roman" w:hAnsi="Times New Roman" w:cs="Times New Roman"/>
+        </w:rPr>
+        <w:t>misspecified</w:t>
+      </w:r>
+      <w:proofErr w:type="spellEnd"/>
+      <w:r>
+        <w:rPr>
+          <w:rFonts w:ascii="Times New Roman" w:hAnsi="Times New Roman" w:cs="Times New Roman"/>
+        </w:rPr>
+        <w:t xml:space="preserve"> stock assessment model</w:t>
       </w:r>
       <w:r>
         <w:rPr>
@@ -16023,7 +16737,7 @@
         <w:rPr>
           <w:rFonts w:ascii="Times New Roman" w:hAnsi="Times New Roman" w:cs="Times New Roman"/>
         </w:rPr>
-        <w:instrText xml:space="preserve"> ADDIN ZOTERO_ITEM CSL_CITATION {"citationID":"a1fsksij3cs","properties":{"formattedCitation":"(31)","plainCitation":"(31)","noteIndex":0},"citationItems":[{"id":4,"uris":["http://zotero.org/users/2229006/items/QUM7MHTK"],"uri":["http://zotero.org/users/2229006/items/QUM7MHTK"],"itemData":{"id":4,"type":"article-journal","title":"Looking in the rear-view mirror: bias and retrospective patterns in integrated, age-structured stock assessment models","container-title":"ICES Journal of Marine Science","page":"99-110","volume":"72","issue":"1","source":"academic.oup.com","abstract":"Retrospective patterns are systematic changes in estimates of population size, or other assessment model-derived quantities, that occur as additional years of data are added to, or removed from, a stock assessment. These patterns are an insidious problem, and can lead to severe errors when providing management advice. Here, we use a simulation framework to show that temporal changes in selectivity, natural mortality, and growth can induce retrospective patterns in integrated, age-structured models. We explore the potential effects on retrospective patterns of catch history patterns, as well as model misspecification due to not accounting for time-varying biological parameters and selectivity. We show that non-zero values for Mohn’s ρ (a common measure for retrospective patterns) can be generated even where there is no model misspecification, but the magnitude of Mohn’s ρ tends to be lower when the model is not misspecified. The magnitude and sign of Mohn’s ρ differed among life histories, with different life histories reacting differently from each type of temporal change. The value of Mohn’s ρ is not related to either the sign or magnitude of bias in the estimate of terminal year biomass. We propose a rule of thumb for values of Mohn’s ρ which can be used to determine whether a stock assessment shows a retrospective pattern.","DOI":"10.1093/icesjms/fsu198","ISSN":"1054-3139","shortTitle":"Looking in the rear-view mirror","journalAbbreviation":"ICES J Mar Sci","author":[{"family":"Hurtado-Ferro","given":"Felipe"},{"family":"Szuwalski","given":"Cody S."},{"family":"Valero","given":"Juan L."},{"family":"Anderson","given":"Sean C."},{"family":"Cunningham","given":"Curry J."},{"family":"Johnson","given":"Kelli F."},{"family":"Licandeo","given":"Roberto"},{"family":"McGilliard","given":"Carey R."},{"family":"Monnahan","given":"Cole C."},{"family":"Muradian","given":"Melissa L."},{"family":"Ono","given":"Kotaro"},{"family":"Vert-Pre","given":"Katyana A."},{"family":"Whitten","given":"Athol R."},{"family":"Punt","given":"André E."}],"issued":{"date-parts":[["2015",1,1]]}}}],"schema":"https://github.com/citation-style-language/schema/raw/master/csl-citation.json"} </w:instrText>
+        <w:instrText xml:space="preserve"> ADDIN ZOTERO_ITEM CSL_CITATION {"citationID":"a1fsksij3cs","properties":{"formattedCitation":"(33)","plainCitation":"(33)","noteIndex":0},"citationItems":[{"id":4,"uris":["http://zotero.org/users/2229006/items/QUM7MHTK"],"uri":["http://zotero.org/users/2229006/items/QUM7MHTK"],"itemData":{"id":4,"type":"article-journal","title":"Looking in the rear-view mirror: bias and retrospective patterns in integrated, age-structured stock assessment models","container-title":"ICES Journal of Marine Science","page":"99-110","volume":"72","issue":"1","source":"academic.oup.com","abstract":"Retrospective patterns are systematic changes in estimates of population size, or other assessment model-derived quantities, that occur as additional years of data are added to, or removed from, a stock assessment. These patterns are an insidious problem, and can lead to severe errors when providing management advice. Here, we use a simulation framework to show that temporal changes in selectivity, natural mortality, and growth can induce retrospective patterns in integrated, age-structured models. We explore the potential effects on retrospective patterns of catch history patterns, as well as model misspecification due to not accounting for time-varying biological parameters and selectivity. We show that non-zero values for Mohn’s ρ (a common measure for retrospective patterns) can be generated even where there is no model misspecification, but the magnitude of Mohn’s ρ tends to be lower when the model is not misspecified. The magnitude and sign of Mohn’s ρ differed among life histories, with different life histories reacting differently from each type of temporal change. The value of Mohn’s ρ is not related to either the sign or magnitude of bias in the estimate of terminal year biomass. We propose a rule of thumb for values of Mohn’s ρ which can be used to determine whether a stock assessment shows a retrospective pattern.","DOI":"10.1093/icesjms/fsu198","ISSN":"1054-3139","shortTitle":"Looking in the rear-view mirror","journalAbbreviation":"ICES J Mar Sci","author":[{"family":"Hurtado-Ferro","given":"Felipe"},{"family":"Szuwalski","given":"Cody S."},{"family":"Valero","given":"Juan L."},{"family":"Anderson","given":"Sean C."},{"family":"Cunningham","given":"Curry J."},{"family":"Johnson","given":"Kelli F."},{"family":"Licandeo","given":"Roberto"},{"family":"McGilliard","given":"Carey R."},{"family":"Monnahan","given":"Cole C."},{"family":"Muradian","given":"Melissa L."},{"family":"Ono","given":"Kotaro"},{"family":"Vert-Pre","given":"Katyana A."},{"family":"Whitten","given":"Athol R."},{"family":"Punt","given":"André E."}],"issued":{"date-parts":[["2015",1,1]]}}}],"schema":"https://github.com/citation-style-language/schema/raw/master/csl-citation.json"} </w:instrText>
       </w:r>
       <w:r>
         <w:rPr>
@@ -16036,7 +16750,7 @@
           <w:rFonts w:ascii="Times New Roman" w:hAnsi="Times New Roman" w:cs="Times New Roman"/>
           <w:noProof/>
         </w:rPr>
-        <w:t>(31)</w:t>
+        <w:t>(33)</w:t>
       </w:r>
       <w:r>
         <w:rPr>
@@ -16068,13 +16782,31 @@
         </w:rPr>
         <w:t>Pacific halibut (</w:t>
       </w:r>
+      <w:proofErr w:type="spellStart"/>
       <w:r>
         <w:rPr>
           <w:rFonts w:ascii="Times New Roman" w:hAnsi="Times New Roman" w:cs="Times New Roman"/>
           <w:i/>
         </w:rPr>
-        <w:t>Hippoglossus stenolepis</w:t>
-      </w:r>
+        <w:t>Hippoglossus</w:t>
+      </w:r>
+      <w:proofErr w:type="spellEnd"/>
+      <w:r>
+        <w:rPr>
+          <w:rFonts w:ascii="Times New Roman" w:hAnsi="Times New Roman" w:cs="Times New Roman"/>
+          <w:i/>
+        </w:rPr>
+        <w:t xml:space="preserve"> </w:t>
+      </w:r>
+      <w:proofErr w:type="spellStart"/>
+      <w:r>
+        <w:rPr>
+          <w:rFonts w:ascii="Times New Roman" w:hAnsi="Times New Roman" w:cs="Times New Roman"/>
+          <w:i/>
+        </w:rPr>
+        <w:t>stenolepis</w:t>
+      </w:r>
+      <w:proofErr w:type="spellEnd"/>
       <w:r>
         <w:rPr>
           <w:rFonts w:ascii="Times New Roman" w:hAnsi="Times New Roman" w:cs="Times New Roman"/>
@@ -16151,7 +16883,7 @@
         <w:rPr>
           <w:rFonts w:ascii="Times New Roman" w:hAnsi="Times New Roman" w:cs="Times New Roman"/>
         </w:rPr>
-        <w:instrText xml:space="preserve"> ADDIN ZOTERO_ITEM CSL_CITATION {"citationID":"a219ufnlq79","properties":{"formattedCitation":"(46,47)","plainCitation":"(46,47)","noteIndex":0},"citationItems":[{"id":1028,"uris":["http://zotero.org/users/2229006/items/QG3MIJDC"],"uri":["http://zotero.org/users/2229006/items/QG3MIJDC"],"itemData":{"id":1028,"type":"article-journal","title":"Assessment of the Pacific halibut stock at the end of 2007","container-title":"Int. Pac. Halibut Comm. Report of Assessment and Research Activities","page":"117-203","volume":"2007","source":"Google Scholar","author":[{"family":"Clark","given":"William G."},{"family":"Hare","given":"Steven R."}],"issued":{"date-parts":[["2008"]]}}},{"id":1000,"uris":["http://zotero.org/users/2229006/items/YARVJBJG"],"uri":["http://zotero.org/users/2229006/items/YARVJBJG"],"itemData":{"id":1000,"type":"article-journal","title":"Harvest policy considerations on retrospective bias and biomass projections","container-title":"Int. Pac. Halibut Comm. Report of Assessment and Research Activities 2011","page":"311–329","source":"Google Scholar","author":[{"family":"Valero","given":"J. L."}],"issued":{"date-parts":[["2012"]]}}}],"schema":"https://github.com/citation-style-language/schema/raw/master/csl-citation.json"} </w:instrText>
+        <w:instrText xml:space="preserve"> ADDIN ZOTERO_ITEM CSL_CITATION {"citationID":"a219ufnlq79","properties":{"formattedCitation":"(48,49)","plainCitation":"(48,49)","noteIndex":0},"citationItems":[{"id":1028,"uris":["http://zotero.org/users/2229006/items/QG3MIJDC"],"uri":["http://zotero.org/users/2229006/items/QG3MIJDC"],"itemData":{"id":1028,"type":"article-journal","title":"Assessment of the Pacific halibut stock at the end of 2007","container-title":"Int. Pac. Halibut Comm. Report of Assessment and Research Activities","page":"117-203","volume":"2007","source":"Google Scholar","author":[{"family":"Clark","given":"William G."},{"family":"Hare","given":"Steven R."}],"issued":{"date-parts":[["2008"]]}}},{"id":1000,"uris":["http://zotero.org/users/2229006/items/YARVJBJG"],"uri":["http://zotero.org/users/2229006/items/YARVJBJG"],"itemData":{"id":1000,"type":"article-journal","title":"Harvest policy considerations on retrospective bias and biomass projections","container-title":"Int. Pac. Halibut Comm. Report of Assessment and Research Activities 2011","page":"311–329","source":"Google Scholar","author":[{"family":"Valero","given":"J. L."}],"issued":{"date-parts":[["2012"]]}}}],"schema":"https://github.com/citation-style-language/schema/raw/master/csl-citation.json"} </w:instrText>
       </w:r>
       <w:r>
         <w:rPr>
@@ -16164,7 +16896,7 @@
           <w:rFonts w:ascii="Times New Roman" w:hAnsi="Times New Roman" w:cs="Times New Roman"/>
           <w:noProof/>
         </w:rPr>
-        <w:t>(46,47)</w:t>
+        <w:t>(48,49)</w:t>
       </w:r>
       <w:r>
         <w:rPr>
@@ -16212,7 +16944,7 @@
         <w:rPr>
           <w:rFonts w:ascii="Times New Roman" w:hAnsi="Times New Roman" w:cs="Times New Roman"/>
         </w:rPr>
-        <w:instrText xml:space="preserve"> ADDIN ZOTERO_ITEM CSL_CITATION {"citationID":"a1e06aahv65","properties":{"formattedCitation":"(47)","plainCitation":"(47)","noteIndex":0},"citationItems":[{"id":1000,"uris":["http://zotero.org/users/2229006/items/YARVJBJG"],"uri":["http://zotero.org/users/2229006/items/YARVJBJG"],"itemData":{"id":1000,"type":"article-journal","title":"Harvest policy considerations on retrospective bias and biomass projections","container-title":"Int. Pac. Halibut Comm. Report of Assessment and Research Activities 2011","page":"311–329","source":"Google Scholar","author":[{"family":"Valero","given":"J. L."}],"issued":{"date-parts":[["2012"]]}},"suppress-author":true}],"schema":"https://github.com/citation-style-language/schema/raw/master/csl-citation.json"} </w:instrText>
+        <w:instrText xml:space="preserve"> ADDIN ZOTERO_ITEM CSL_CITATION {"citationID":"a1e06aahv65","properties":{"formattedCitation":"(49)","plainCitation":"(49)","noteIndex":0},"citationItems":[{"id":1000,"uris":["http://zotero.org/users/2229006/items/YARVJBJG"],"uri":["http://zotero.org/users/2229006/items/YARVJBJG"],"itemData":{"id":1000,"type":"article-journal","title":"Harvest policy considerations on retrospective bias and biomass projections","container-title":"Int. Pac. Halibut Comm. Report of Assessment and Research Activities 2011","page":"311–329","source":"Google Scholar","author":[{"family":"Valero","given":"J. L."}],"issued":{"date-parts":[["2012"]]}},"suppress-author":true}],"schema":"https://github.com/citation-style-language/schema/raw/master/csl-citation.json"} </w:instrText>
       </w:r>
       <w:r>
         <w:rPr>
@@ -16225,7 +16957,7 @@
           <w:rFonts w:ascii="Times New Roman" w:hAnsi="Times New Roman" w:cs="Times New Roman"/>
           <w:noProof/>
         </w:rPr>
-        <w:t>(47)</w:t>
+        <w:t>(49)</w:t>
       </w:r>
       <w:r>
         <w:rPr>
@@ -16291,7 +17023,7 @@
         <w:rPr>
           <w:rFonts w:ascii="Times New Roman" w:hAnsi="Times New Roman" w:cs="Times New Roman"/>
         </w:rPr>
-        <w:instrText xml:space="preserve"> ADDIN ZOTERO_ITEM CSL_CITATION {"citationID":"a2euv0tc9s9","properties":{"formattedCitation":"(44)","plainCitation":"(44)","noteIndex":0},"citationItems":[{"id":983,"uris":["http://zotero.org/users/2229006/items/TW5LWFUF"],"uri":["http://zotero.org/users/2229006/items/TW5LWFUF"],"itemData":{"id":983,"type":"article-journal","title":"Reducing retrospective patterns in stock assessment and impacts on management performance","container-title":"ICES Journal of Marine Science","source":"academic.oup.com","abstract":"Retrospective patterns are consistent directional changes in assessment estimates of biomass in a given year when additional years of data are added to an assessment, and have been identified for a number of exploited marine stocks. Retrospective patterns are sometimes reduced by allowing population processes to vary over time in an assessment, but it is unclear how this practice influences management performance. We simulated stocks in which retrospective patterns were induced by forcing natural mortality, selectivity, or growth to vary over time. We then evaluated the impacts of reducing retrospective patterns by allowing population processes to vary in the assessment. In general, allowing selectivity, natural mortality, and growth to vary in the assessment decreased the magnitude of retrospective patterns in estimated spawning biomass, regardless of whether the true time-varying process was allowed to vary. However, the resulting reference points and management advice were sometimes drastically in error when a process other than the true time-varying process was allowed to vary, and these errors resulted in under-utilizing or over-exploiting the stock. Given the potential for error, identifying the important population processes that vary over time when addressing retrospective patterns should be a priority when providing management advice and may require increased longitudinal life history studies.","URL":"https://academic.oup.com/icesjms/article/doi/10.1093/icesjms/fsx159/4106929/Reducing-retrospective-patterns-in-stock","DOI":"10.1093/icesjms/fsx159","journalAbbreviation":"ICES J Mar Sci","author":[{"family":"Szuwalski","given":"Cody S."},{"family":"Ianelli","given":"James N."},{"family":"Punt","given":"André E."}],"issued":{"date-parts":[["2017",9,6]]},"accessed":{"date-parts":[["2017",9,12]]}}}],"schema":"https://github.com/citation-style-language/schema/raw/master/csl-citation.json"} </w:instrText>
+        <w:instrText xml:space="preserve"> ADDIN ZOTERO_ITEM CSL_CITATION {"citationID":"a2euv0tc9s9","properties":{"formattedCitation":"(46)","plainCitation":"(46)","noteIndex":0},"citationItems":[{"id":983,"uris":["http://zotero.org/users/2229006/items/TW5LWFUF"],"uri":["http://zotero.org/users/2229006/items/TW5LWFUF"],"itemData":{"id":983,"type":"article-journal","title":"Reducing retrospective patterns in stock assessment and impacts on management performance","container-title":"ICES Journal of Marine Science","source":"academic.oup.com","abstract":"Retrospective patterns are consistent directional changes in assessment estimates of biomass in a given year when additional years of data are added to an assessment, and have been identified for a number of exploited marine stocks. Retrospective patterns are sometimes reduced by allowing population processes to vary over time in an assessment, but it is unclear how this practice influences management performance. We simulated stocks in which retrospective patterns were induced by forcing natural mortality, selectivity, or growth to vary over time. We then evaluated the impacts of reducing retrospective patterns by allowing population processes to vary in the assessment. In general, allowing selectivity, natural mortality, and growth to vary in the assessment decreased the magnitude of retrospective patterns in estimated spawning biomass, regardless of whether the true time-varying process was allowed to vary. However, the resulting reference points and management advice were sometimes drastically in error when a process other than the true time-varying process was allowed to vary, and these errors resulted in under-utilizing or over-exploiting the stock. Given the potential for error, identifying the important population processes that vary over time when addressing retrospective patterns should be a priority when providing management advice and may require increased longitudinal life history studies.","URL":"https://academic.oup.com/icesjms/article/doi/10.1093/icesjms/fsx159/4106929/Reducing-retrospective-patterns-in-stock","DOI":"10.1093/icesjms/fsx159","journalAbbreviation":"ICES J Mar Sci","author":[{"family":"Szuwalski","given":"Cody S."},{"family":"Ianelli","given":"James N."},{"family":"Punt","given":"André E."}],"issued":{"date-parts":[["2017",9,6]]},"accessed":{"date-parts":[["2017",9,12]]}}}],"schema":"https://github.com/citation-style-language/schema/raw/master/csl-citation.json"} </w:instrText>
       </w:r>
       <w:r>
         <w:rPr>
@@ -16304,7 +17036,7 @@
           <w:rFonts w:ascii="Times New Roman" w:hAnsi="Times New Roman" w:cs="Times New Roman"/>
           <w:noProof/>
         </w:rPr>
-        <w:t>(44)</w:t>
+        <w:t>(46)</w:t>
       </w:r>
       <w:r>
         <w:rPr>
@@ -16364,7 +17096,21 @@
         <w:rPr>
           <w:rFonts w:ascii="Times New Roman" w:hAnsi="Times New Roman" w:cs="Times New Roman"/>
         </w:rPr>
-        <w:t xml:space="preserve">, and GeMS </w:t>
+        <w:t xml:space="preserve">, and </w:t>
+      </w:r>
+      <w:proofErr w:type="spellStart"/>
+      <w:r>
+        <w:rPr>
+          <w:rFonts w:ascii="Times New Roman" w:hAnsi="Times New Roman" w:cs="Times New Roman"/>
+        </w:rPr>
+        <w:t>GeMS</w:t>
+      </w:r>
+      <w:proofErr w:type="spellEnd"/>
+      <w:r>
+        <w:rPr>
+          <w:rFonts w:ascii="Times New Roman" w:hAnsi="Times New Roman" w:cs="Times New Roman"/>
+        </w:rPr>
+        <w:t xml:space="preserve"> </w:t>
       </w:r>
       <w:r>
         <w:rPr>
@@ -16408,11 +17154,19 @@
           <w:rFonts w:ascii="Times New Roman" w:hAnsi="Times New Roman" w:cs="Times New Roman"/>
         </w:rPr>
       </w:pPr>
-      <w:r>
-        <w:rPr>
-          <w:rFonts w:ascii="Times New Roman" w:hAnsi="Times New Roman" w:cs="Times New Roman"/>
-        </w:rPr>
-        <w:t xml:space="preserve">GeMS </w:t>
+      <w:proofErr w:type="spellStart"/>
+      <w:r>
+        <w:rPr>
+          <w:rFonts w:ascii="Times New Roman" w:hAnsi="Times New Roman" w:cs="Times New Roman"/>
+        </w:rPr>
+        <w:t>GeMS</w:t>
+      </w:r>
+      <w:proofErr w:type="spellEnd"/>
+      <w:r>
+        <w:rPr>
+          <w:rFonts w:ascii="Times New Roman" w:hAnsi="Times New Roman" w:cs="Times New Roman"/>
+        </w:rPr>
+        <w:t xml:space="preserve"> </w:t>
       </w:r>
       <w:r>
         <w:rPr>
@@ -16480,6 +17234,7 @@
         </w:rPr>
         <w:t>governing natural mortality in the operating model (“</w:t>
       </w:r>
+      <w:proofErr w:type="spellStart"/>
       <w:r>
         <w:rPr>
           <w:rFonts w:ascii="Times New Roman" w:hAnsi="Times New Roman" w:cs="Times New Roman"/>
@@ -16492,6 +17247,7 @@
         </w:rPr>
         <w:t>tMn</w:t>
       </w:r>
+      <w:proofErr w:type="spellEnd"/>
       <w:r>
         <w:rPr>
           <w:rFonts w:ascii="Times New Roman" w:hAnsi="Times New Roman" w:cs="Times New Roman"/>
@@ -16613,11 +17369,45 @@
         </w:rPr>
         <w:t xml:space="preserve"> </w:t>
       </w:r>
-      <w:r>
-        <w:rPr>
-          <w:rFonts w:ascii="Times New Roman" w:hAnsi="Times New Roman" w:cs="Times New Roman"/>
-        </w:rPr>
-        <w:t>GeMS can be ran in parallel for larger jobs by changing a few optional switches in ‘run_GeMS’ (see code below.</w:t>
+      <w:proofErr w:type="spellStart"/>
+      <w:r>
+        <w:rPr>
+          <w:rFonts w:ascii="Times New Roman" w:hAnsi="Times New Roman" w:cs="Times New Roman"/>
+        </w:rPr>
+        <w:t>GeMS</w:t>
+      </w:r>
+      <w:proofErr w:type="spellEnd"/>
+      <w:r>
+        <w:rPr>
+          <w:rFonts w:ascii="Times New Roman" w:hAnsi="Times New Roman" w:cs="Times New Roman"/>
+        </w:rPr>
+        <w:t xml:space="preserve"> can be r</w:t>
+      </w:r>
+      <w:r>
+        <w:rPr>
+          <w:rFonts w:ascii="Times New Roman" w:hAnsi="Times New Roman" w:cs="Times New Roman"/>
+        </w:rPr>
+        <w:t>u</w:t>
+      </w:r>
+      <w:r>
+        <w:rPr>
+          <w:rFonts w:ascii="Times New Roman" w:hAnsi="Times New Roman" w:cs="Times New Roman"/>
+        </w:rPr>
+        <w:t>n in parallel for larger jobs by changing a few optional switches in ‘</w:t>
+      </w:r>
+      <w:proofErr w:type="spellStart"/>
+      <w:r>
+        <w:rPr>
+          <w:rFonts w:ascii="Times New Roman" w:hAnsi="Times New Roman" w:cs="Times New Roman"/>
+        </w:rPr>
+        <w:t>run_GeMS</w:t>
+      </w:r>
+      <w:proofErr w:type="spellEnd"/>
+      <w:r>
+        <w:rPr>
+          <w:rFonts w:ascii="Times New Roman" w:hAnsi="Times New Roman" w:cs="Times New Roman"/>
+        </w:rPr>
+        <w:t>’ (see code below.</w:t>
       </w:r>
       <w:r>
         <w:rPr>
@@ -16637,11 +17427,33 @@
         </w:rPr>
         <w:t>‘</w:t>
       </w:r>
-      <w:r>
-        <w:rPr>
-          <w:rFonts w:ascii="Times New Roman" w:hAnsi="Times New Roman" w:cs="Times New Roman"/>
-        </w:rPr>
-        <w:t>inst/extdata/</w:t>
+      <w:proofErr w:type="spellStart"/>
+      <w:r>
+        <w:rPr>
+          <w:rFonts w:ascii="Times New Roman" w:hAnsi="Times New Roman" w:cs="Times New Roman"/>
+        </w:rPr>
+        <w:t>inst</w:t>
+      </w:r>
+      <w:proofErr w:type="spellEnd"/>
+      <w:r>
+        <w:rPr>
+          <w:rFonts w:ascii="Times New Roman" w:hAnsi="Times New Roman" w:cs="Times New Roman"/>
+        </w:rPr>
+        <w:t>/</w:t>
+      </w:r>
+      <w:proofErr w:type="spellStart"/>
+      <w:r>
+        <w:rPr>
+          <w:rFonts w:ascii="Times New Roman" w:hAnsi="Times New Roman" w:cs="Times New Roman"/>
+        </w:rPr>
+        <w:t>extdata</w:t>
+      </w:r>
+      <w:proofErr w:type="spellEnd"/>
+      <w:r>
+        <w:rPr>
+          <w:rFonts w:ascii="Times New Roman" w:hAnsi="Times New Roman" w:cs="Times New Roman"/>
+        </w:rPr>
+        <w:t>/</w:t>
       </w:r>
       <w:r>
         <w:rPr>
@@ -16661,6 +17473,7 @@
         </w:rPr>
         <w:t xml:space="preserve"> of the </w:t>
       </w:r>
+      <w:proofErr w:type="spellStart"/>
       <w:r>
         <w:rPr>
           <w:rFonts w:ascii="Times New Roman" w:hAnsi="Times New Roman" w:cs="Times New Roman"/>
@@ -16671,7 +17484,14 @@
         <w:rPr>
           <w:rFonts w:ascii="Times New Roman" w:hAnsi="Times New Roman" w:cs="Times New Roman"/>
         </w:rPr>
-        <w:t>ithub repository</w:t>
+        <w:t>ithub</w:t>
+      </w:r>
+      <w:proofErr w:type="spellEnd"/>
+      <w:r>
+        <w:rPr>
+          <w:rFonts w:ascii="Times New Roman" w:hAnsi="Times New Roman" w:cs="Times New Roman"/>
+        </w:rPr>
+        <w:t xml:space="preserve"> repository</w:t>
       </w:r>
       <w:r>
         <w:rPr>
@@ -16702,11 +17522,47 @@
           <w:rFonts w:ascii="Times New Roman" w:hAnsi="Times New Roman" w:cs="Times New Roman"/>
         </w:rPr>
       </w:pPr>
-      <w:r>
-        <w:rPr>
-          <w:rFonts w:ascii="Times New Roman" w:hAnsi="Times New Roman" w:cs="Times New Roman"/>
-        </w:rPr>
-        <w:t xml:space="preserve">run_GeMS(CurDir = CurrentDirectory, </w:t>
+      <w:proofErr w:type="spellStart"/>
+      <w:r>
+        <w:rPr>
+          <w:rFonts w:ascii="Times New Roman" w:hAnsi="Times New Roman" w:cs="Times New Roman"/>
+        </w:rPr>
+        <w:t>run_GeMS</w:t>
+      </w:r>
+      <w:proofErr w:type="spellEnd"/>
+      <w:r>
+        <w:rPr>
+          <w:rFonts w:ascii="Times New Roman" w:hAnsi="Times New Roman" w:cs="Times New Roman"/>
+        </w:rPr>
+        <w:t>(</w:t>
+      </w:r>
+      <w:proofErr w:type="spellStart"/>
+      <w:r>
+        <w:rPr>
+          <w:rFonts w:ascii="Times New Roman" w:hAnsi="Times New Roman" w:cs="Times New Roman"/>
+        </w:rPr>
+        <w:t>MSEdir</w:t>
+      </w:r>
+      <w:proofErr w:type="spellEnd"/>
+      <w:r>
+        <w:rPr>
+          <w:rFonts w:ascii="Times New Roman" w:hAnsi="Times New Roman" w:cs="Times New Roman"/>
+        </w:rPr>
+        <w:t xml:space="preserve"> = </w:t>
+      </w:r>
+      <w:proofErr w:type="spellStart"/>
+      <w:r>
+        <w:rPr>
+          <w:rFonts w:ascii="Times New Roman" w:hAnsi="Times New Roman" w:cs="Times New Roman"/>
+        </w:rPr>
+        <w:t>CurrentDirectory</w:t>
+      </w:r>
+      <w:proofErr w:type="spellEnd"/>
+      <w:r>
+        <w:rPr>
+          <w:rFonts w:ascii="Times New Roman" w:hAnsi="Times New Roman" w:cs="Times New Roman"/>
+        </w:rPr>
+        <w:t xml:space="preserve">, </w:t>
       </w:r>
       <w:r>
         <w:rPr>
@@ -16741,17 +17597,63 @@
         </w:rPr>
         <w:tab/>
       </w:r>
-      <w:r>
-        <w:rPr>
-          <w:rFonts w:ascii="Times New Roman" w:hAnsi="Times New Roman" w:cs="Times New Roman"/>
-        </w:rPr>
-        <w:t>CreateFolderNameList = OMNames,</w:t>
-      </w:r>
-      <w:r>
-        <w:rPr>
-          <w:rFonts w:ascii="Times New Roman" w:hAnsi="Times New Roman" w:cs="Times New Roman"/>
-        </w:rPr>
-        <w:t xml:space="preserve"> # list of control files</w:t>
+      <w:proofErr w:type="spellStart"/>
+      <w:r>
+        <w:rPr>
+          <w:rFonts w:ascii="Times New Roman" w:hAnsi="Times New Roman" w:cs="Times New Roman"/>
+        </w:rPr>
+        <w:t>CTL</w:t>
+      </w:r>
+      <w:r>
+        <w:rPr>
+          <w:rFonts w:ascii="Times New Roman" w:hAnsi="Times New Roman" w:cs="Times New Roman"/>
+        </w:rPr>
+        <w:t>NameList</w:t>
+      </w:r>
+      <w:proofErr w:type="spellEnd"/>
+      <w:r>
+        <w:rPr>
+          <w:rFonts w:ascii="Times New Roman" w:hAnsi="Times New Roman" w:cs="Times New Roman"/>
+        </w:rPr>
+        <w:t xml:space="preserve"> = </w:t>
+      </w:r>
+      <w:proofErr w:type="spellStart"/>
+      <w:r>
+        <w:rPr>
+          <w:rFonts w:ascii="Times New Roman" w:hAnsi="Times New Roman" w:cs="Times New Roman"/>
+        </w:rPr>
+        <w:t>OMNames</w:t>
+      </w:r>
+      <w:proofErr w:type="spellEnd"/>
+      <w:r>
+        <w:rPr>
+          <w:rFonts w:ascii="Times New Roman" w:hAnsi="Times New Roman" w:cs="Times New Roman"/>
+        </w:rPr>
+        <w:t>,</w:t>
+      </w:r>
+      <w:r>
+        <w:rPr>
+          <w:rFonts w:ascii="Times New Roman" w:hAnsi="Times New Roman" w:cs="Times New Roman"/>
+        </w:rPr>
+        <w:t xml:space="preserve"> </w:t>
+      </w:r>
+      <w:r>
+        <w:rPr>
+          <w:rFonts w:ascii="Times New Roman" w:hAnsi="Times New Roman" w:cs="Times New Roman"/>
+        </w:rPr>
+        <w:tab/>
+      </w:r>
+      <w:r>
+        <w:rPr>
+          <w:rFonts w:ascii="Times New Roman" w:hAnsi="Times New Roman" w:cs="Times New Roman"/>
+        </w:rPr>
+        <w:tab/>
+      </w:r>
+      <w:r>
+        <w:rPr>
+          <w:rFonts w:ascii="Times New Roman" w:hAnsi="Times New Roman" w:cs="Times New Roman"/>
+        </w:rPr>
+        <w:t># list of control files</w:t>
       </w:r>
     </w:p>
     <w:p>
@@ -16772,7 +17674,20 @@
           <w:rFonts w:ascii="Times New Roman" w:hAnsi="Times New Roman" w:cs="Times New Roman"/>
         </w:rPr>
         <w:tab/>
-        <w:t xml:space="preserve">runparallel = T,  </w:t>
+      </w:r>
+      <w:proofErr w:type="spellStart"/>
+      <w:r>
+        <w:rPr>
+          <w:rFonts w:ascii="Times New Roman" w:hAnsi="Times New Roman" w:cs="Times New Roman"/>
+        </w:rPr>
+        <w:t>runparallel</w:t>
+      </w:r>
+      <w:proofErr w:type="spellEnd"/>
+      <w:r>
+        <w:rPr>
+          <w:rFonts w:ascii="Times New Roman" w:hAnsi="Times New Roman" w:cs="Times New Roman"/>
+        </w:rPr>
+        <w:t xml:space="preserve"> = T,  </w:t>
       </w:r>
       <w:r>
         <w:rPr>
@@ -16796,7 +17711,7 @@
         <w:rPr>
           <w:rFonts w:ascii="Times New Roman" w:hAnsi="Times New Roman" w:cs="Times New Roman"/>
         </w:rPr>
-        <w:t># this tells GeMS to use parallel processing</w:t>
+        <w:t># use parallel processing</w:t>
       </w:r>
     </w:p>
     <w:p>
@@ -16847,7 +17762,25 @@
         <w:rPr>
           <w:rFonts w:ascii="Times New Roman" w:hAnsi="Times New Roman" w:cs="Times New Roman"/>
         </w:rPr>
-        <w:t># this tells GeMS to use 2 cores in parallel</w:t>
+        <w:t xml:space="preserve"># </w:t>
+      </w:r>
+      <w:r>
+        <w:rPr>
+          <w:rFonts w:ascii="Times New Roman" w:hAnsi="Times New Roman" w:cs="Times New Roman"/>
+        </w:rPr>
+        <w:t xml:space="preserve">use </w:t>
+      </w:r>
+      <w:r>
+        <w:rPr>
+          <w:rFonts w:ascii="Times New Roman" w:hAnsi="Times New Roman" w:cs="Times New Roman"/>
+        </w:rPr>
+        <w:t xml:space="preserve">two </w:t>
+      </w:r>
+      <w:r>
+        <w:rPr>
+          <w:rFonts w:ascii="Times New Roman" w:hAnsi="Times New Roman" w:cs="Times New Roman"/>
+        </w:rPr>
+        <w:t>cores in parallel</w:t>
       </w:r>
     </w:p>
     <w:p>
@@ -16874,7 +17807,20 @@
           <w:rFonts w:ascii="Times New Roman" w:hAnsi="Times New Roman" w:cs="Times New Roman"/>
         </w:rPr>
         <w:tab/>
-        <w:t>GeMSops = list(silent=T,</w:t>
+      </w:r>
+      <w:proofErr w:type="spellStart"/>
+      <w:r>
+        <w:rPr>
+          <w:rFonts w:ascii="Times New Roman" w:hAnsi="Times New Roman" w:cs="Times New Roman"/>
+        </w:rPr>
+        <w:t>GeMSops</w:t>
+      </w:r>
+      <w:proofErr w:type="spellEnd"/>
+      <w:r>
+        <w:rPr>
+          <w:rFonts w:ascii="Times New Roman" w:hAnsi="Times New Roman" w:cs="Times New Roman"/>
+        </w:rPr>
+        <w:t xml:space="preserve"> = list(silent=T,</w:t>
       </w:r>
       <w:r>
         <w:rPr>
@@ -16892,7 +17838,19 @@
         <w:rPr>
           <w:rFonts w:ascii="Times New Roman" w:hAnsi="Times New Roman" w:cs="Times New Roman"/>
         </w:rPr>
-        <w:t># this tells GeMS to not output progress</w:t>
+        <w:t xml:space="preserve"># </w:t>
+      </w:r>
+      <w:r>
+        <w:rPr>
+          <w:rFonts w:ascii="Times New Roman" w:hAnsi="Times New Roman" w:cs="Times New Roman"/>
+        </w:rPr>
+        <w:t>do</w:t>
+      </w:r>
+      <w:r>
+        <w:rPr>
+          <w:rFonts w:ascii="Times New Roman" w:hAnsi="Times New Roman" w:cs="Times New Roman"/>
+        </w:rPr>
+        <w:t xml:space="preserve"> not output progress</w:t>
       </w:r>
     </w:p>
     <w:p>
@@ -16914,18 +17872,52 @@
         </w:rPr>
         <w:tab/>
       </w:r>
+      <w:proofErr w:type="spellStart"/>
+      <w:r>
+        <w:rPr>
+          <w:rFonts w:ascii="Times New Roman" w:hAnsi="Times New Roman" w:cs="Times New Roman"/>
+        </w:rPr>
+        <w:t>ADoptions</w:t>
+      </w:r>
+      <w:proofErr w:type="spellEnd"/>
+      <w:r>
+        <w:rPr>
+          <w:rFonts w:ascii="Times New Roman" w:hAnsi="Times New Roman" w:cs="Times New Roman"/>
+        </w:rPr>
+        <w:t xml:space="preserve"> = “-</w:t>
+      </w:r>
+      <w:proofErr w:type="spellStart"/>
+      <w:r>
+        <w:rPr>
+          <w:rFonts w:ascii="Times New Roman" w:hAnsi="Times New Roman" w:cs="Times New Roman"/>
+        </w:rPr>
+        <w:t>gbs</w:t>
+      </w:r>
+      <w:proofErr w:type="spellEnd"/>
+      <w:r>
+        <w:rPr>
+          <w:rFonts w:ascii="Times New Roman" w:hAnsi="Times New Roman" w:cs="Times New Roman"/>
+        </w:rPr>
+        <w:t xml:space="preserve"> 2000000000”</w:t>
+      </w:r>
+      <w:r>
+        <w:rPr>
+          <w:rFonts w:ascii="Times New Roman" w:hAnsi="Times New Roman" w:cs="Times New Roman"/>
+        </w:rPr>
+        <w:t>))</w:t>
+      </w:r>
+      <w:r>
+        <w:rPr>
+          <w:rFonts w:ascii="Times New Roman" w:hAnsi="Times New Roman" w:cs="Times New Roman"/>
+        </w:rPr>
+        <w:t xml:space="preserve"> </w:t>
+      </w:r>
       <w:r>
         <w:rPr>
           <w:rFonts w:ascii="Times New Roman" w:hAnsi="Times New Roman" w:cs="Times New Roman"/>
         </w:rPr>
         <w:tab/>
-      </w:r>
-      <w:r>
-        <w:rPr>
-          <w:rFonts w:ascii="Times New Roman" w:hAnsi="Times New Roman" w:cs="Times New Roman"/>
-        </w:rPr>
-        <w:tab/>
-        <w:t xml:space="preserve">  ADoptions = “-gbs 2000000000” # memory management))</w:t>
+        <w:t># memory management</w:t>
       </w:r>
     </w:p>
     <w:p>
@@ -17117,7 +18109,7 @@
         <w:rPr>
           <w:rFonts w:ascii="Times New Roman" w:hAnsi="Times New Roman" w:cs="Times New Roman"/>
         </w:rPr>
-        <w:instrText xml:space="preserve"> ADDIN ZOTERO_ITEM CSL_CITATION {"citationID":"zfcfheXy","properties":{"formattedCitation":"(44)","plainCitation":"(44)","noteIndex":0},"citationItems":[{"id":983,"uris":["http://zotero.org/users/2229006/items/TW5LWFUF"],"uri":["http://zotero.org/users/2229006/items/TW5LWFUF"],"itemData":{"id":983,"type":"article-journal","title":"Reducing retrospective patterns in stock assessment and impacts on management performance","container-title":"ICES Journal of Marine Science","source":"academic.oup.com","abstract":"Retrospective patterns are consistent directional changes in assessment estimates of biomass in a given year when additional years of data are added to an assessment, and have been identified for a number of exploited marine stocks. Retrospective patterns are sometimes reduced by allowing population processes to vary over time in an assessment, but it is unclear how this practice influences management performance. We simulated stocks in which retrospective patterns were induced by forcing natural mortality, selectivity, or growth to vary over time. We then evaluated the impacts of reducing retrospective patterns by allowing population processes to vary in the assessment. In general, allowing selectivity, natural mortality, and growth to vary in the assessment decreased the magnitude of retrospective patterns in estimated spawning biomass, regardless of whether the true time-varying process was allowed to vary. However, the resulting reference points and management advice were sometimes drastically in error when a process other than the true time-varying process was allowed to vary, and these errors resulted in under-utilizing or over-exploiting the stock. Given the potential for error, identifying the important population processes that vary over time when addressing retrospective patterns should be a priority when providing management advice and may require increased longitudinal life history studies.","URL":"https://academic.oup.com/icesjms/article/doi/10.1093/icesjms/fsx159/4106929/Reducing-retrospective-patterns-in-stock","DOI":"10.1093/icesjms/fsx159","journalAbbreviation":"ICES J Mar Sci","author":[{"family":"Szuwalski","given":"Cody S."},{"family":"Ianelli","given":"James N."},{"family":"Punt","given":"André E."}],"issued":{"date-parts":[["2017",9,6]]},"accessed":{"date-parts":[["2017",9,12]]}},"suppress-author":true}],"schema":"https://github.com/citation-style-language/schema/raw/master/csl-citation.json"} </w:instrText>
+        <w:instrText xml:space="preserve"> ADDIN ZOTERO_ITEM CSL_CITATION {"citationID":"zfcfheXy","properties":{"formattedCitation":"(46)","plainCitation":"(46)","noteIndex":0},"citationItems":[{"id":983,"uris":["http://zotero.org/users/2229006/items/TW5LWFUF"],"uri":["http://zotero.org/users/2229006/items/TW5LWFUF"],"itemData":{"id":983,"type":"article-journal","title":"Reducing retrospective patterns in stock assessment and impacts on management performance","container-title":"ICES Journal of Marine Science","source":"academic.oup.com","abstract":"Retrospective patterns are consistent directional changes in assessment estimates of biomass in a given year when additional years of data are added to an assessment, and have been identified for a number of exploited marine stocks. Retrospective patterns are sometimes reduced by allowing population processes to vary over time in an assessment, but it is unclear how this practice influences management performance. We simulated stocks in which retrospective patterns were induced by forcing natural mortality, selectivity, or growth to vary over time. We then evaluated the impacts of reducing retrospective patterns by allowing population processes to vary in the assessment. In general, allowing selectivity, natural mortality, and growth to vary in the assessment decreased the magnitude of retrospective patterns in estimated spawning biomass, regardless of whether the true time-varying process was allowed to vary. However, the resulting reference points and management advice were sometimes drastically in error when a process other than the true time-varying process was allowed to vary, and these errors resulted in under-utilizing or over-exploiting the stock. Given the potential for error, identifying the important population processes that vary over time when addressing retrospective patterns should be a priority when providing management advice and may require increased longitudinal life history studies.","URL":"https://academic.oup.com/icesjms/article/doi/10.1093/icesjms/fsx159/4106929/Reducing-retrospective-patterns-in-stock","DOI":"10.1093/icesjms/fsx159","journalAbbreviation":"ICES J Mar Sci","author":[{"family":"Szuwalski","given":"Cody S."},{"family":"Ianelli","given":"James N."},{"family":"Punt","given":"André E."}],"issued":{"date-parts":[["2017",9,6]]},"accessed":{"date-parts":[["2017",9,12]]}},"suppress-author":true}],"schema":"https://github.com/citation-style-language/schema/raw/master/csl-citation.json"} </w:instrText>
       </w:r>
       <w:r>
         <w:rPr>
@@ -17130,7 +18122,7 @@
           <w:rFonts w:ascii="Times New Roman" w:hAnsi="Times New Roman" w:cs="Times New Roman"/>
           <w:noProof/>
         </w:rPr>
-        <w:t>(44)</w:t>
+        <w:t>(46)</w:t>
       </w:r>
       <w:r>
         <w:rPr>
@@ -17183,12 +18175,34 @@
           <w:rFonts w:ascii="Times New Roman" w:hAnsi="Times New Roman" w:cs="Times New Roman"/>
         </w:rPr>
       </w:pPr>
+      <w:proofErr w:type="spellStart"/>
       <w:r>
         <w:rPr>
           <w:rFonts w:ascii="Times New Roman" w:hAnsi="Times New Roman" w:cs="Times New Roman"/>
         </w:rPr>
         <w:lastRenderedPageBreak/>
-        <w:t xml:space="preserve">GeMS provides a simple method to quickly and quantitatively evaluate the performance of management strategies under different states of nature. It allows for variation in all processes in the operating model and providing the option of spatial dynamics, both of which will likely be important considerations under a changing climate. GeMS is not meant as a replacement for stock assessment and </w:t>
+        <w:t>GeMS</w:t>
+      </w:r>
+      <w:proofErr w:type="spellEnd"/>
+      <w:r>
+        <w:rPr>
+          <w:rFonts w:ascii="Times New Roman" w:hAnsi="Times New Roman" w:cs="Times New Roman"/>
+        </w:rPr>
+        <w:t xml:space="preserve"> provides a simple method to quickly and quantitatively evaluate the performance of management strategies under different states of nature. It allows for variation in all processes in the operating model and providing the option of spatial dynamics, both of which will likely be important considerations under a changing climate. </w:t>
+      </w:r>
+      <w:proofErr w:type="spellStart"/>
+      <w:r>
+        <w:rPr>
+          <w:rFonts w:ascii="Times New Roman" w:hAnsi="Times New Roman" w:cs="Times New Roman"/>
+        </w:rPr>
+        <w:t>GeMS</w:t>
+      </w:r>
+      <w:proofErr w:type="spellEnd"/>
+      <w:r>
+        <w:rPr>
+          <w:rFonts w:ascii="Times New Roman" w:hAnsi="Times New Roman" w:cs="Times New Roman"/>
+        </w:rPr>
+        <w:t xml:space="preserve"> is not meant as a replacement for stock assessment and </w:t>
       </w:r>
       <w:r>
         <w:rPr>
@@ -17200,8 +18214,16 @@
         <w:rPr>
           <w:rFonts w:ascii="Times New Roman" w:hAnsi="Times New Roman" w:cs="Times New Roman"/>
         </w:rPr>
-        <w:t xml:space="preserve"> Therefore, GeMS</w:t>
-      </w:r>
+        <w:t xml:space="preserve"> Therefore, </w:t>
+      </w:r>
+      <w:proofErr w:type="spellStart"/>
+      <w:r>
+        <w:rPr>
+          <w:rFonts w:ascii="Times New Roman" w:hAnsi="Times New Roman" w:cs="Times New Roman"/>
+        </w:rPr>
+        <w:t>GeMS</w:t>
+      </w:r>
+      <w:proofErr w:type="spellEnd"/>
       <w:r>
         <w:rPr>
           <w:rFonts w:ascii="Times New Roman" w:hAnsi="Times New Roman" w:cs="Times New Roman"/>
@@ -17298,7 +18320,21 @@
         <w:rPr>
           <w:rFonts w:ascii="Times New Roman" w:hAnsi="Times New Roman" w:cs="Times New Roman"/>
         </w:rPr>
-        <w:t xml:space="preserve">In addition to the questions described above, GeMS could help to answer questions </w:t>
+        <w:t xml:space="preserve">In addition to the questions described above, </w:t>
+      </w:r>
+      <w:proofErr w:type="spellStart"/>
+      <w:r>
+        <w:rPr>
+          <w:rFonts w:ascii="Times New Roman" w:hAnsi="Times New Roman" w:cs="Times New Roman"/>
+        </w:rPr>
+        <w:t>GeMS</w:t>
+      </w:r>
+      <w:proofErr w:type="spellEnd"/>
+      <w:r>
+        <w:rPr>
+          <w:rFonts w:ascii="Times New Roman" w:hAnsi="Times New Roman" w:cs="Times New Roman"/>
+        </w:rPr>
+        <w:t xml:space="preserve"> could help to answer questions </w:t>
       </w:r>
       <w:r>
         <w:rPr>
@@ -17449,13 +18485,41 @@
         <w:rPr>
           <w:rFonts w:ascii="Times New Roman" w:hAnsi="Times New Roman" w:cs="Times New Roman"/>
         </w:rPr>
-        <w:t>The code for GeMS is open source and published</w:t>
-      </w:r>
-      <w:r>
-        <w:rPr>
-          <w:rFonts w:ascii="Times New Roman" w:hAnsi="Times New Roman" w:cs="Times New Roman"/>
-        </w:rPr>
-        <w:t xml:space="preserve"> on Github </w:t>
+        <w:t xml:space="preserve">The code for </w:t>
+      </w:r>
+      <w:proofErr w:type="spellStart"/>
+      <w:r>
+        <w:rPr>
+          <w:rFonts w:ascii="Times New Roman" w:hAnsi="Times New Roman" w:cs="Times New Roman"/>
+        </w:rPr>
+        <w:t>GeMS</w:t>
+      </w:r>
+      <w:proofErr w:type="spellEnd"/>
+      <w:r>
+        <w:rPr>
+          <w:rFonts w:ascii="Times New Roman" w:hAnsi="Times New Roman" w:cs="Times New Roman"/>
+        </w:rPr>
+        <w:t xml:space="preserve"> is open source and published</w:t>
+      </w:r>
+      <w:r>
+        <w:rPr>
+          <w:rFonts w:ascii="Times New Roman" w:hAnsi="Times New Roman" w:cs="Times New Roman"/>
+        </w:rPr>
+        <w:t xml:space="preserve"> on </w:t>
+      </w:r>
+      <w:proofErr w:type="spellStart"/>
+      <w:r>
+        <w:rPr>
+          <w:rFonts w:ascii="Times New Roman" w:hAnsi="Times New Roman" w:cs="Times New Roman"/>
+        </w:rPr>
+        <w:t>Github</w:t>
+      </w:r>
+      <w:proofErr w:type="spellEnd"/>
+      <w:r>
+        <w:rPr>
+          <w:rFonts w:ascii="Times New Roman" w:hAnsi="Times New Roman" w:cs="Times New Roman"/>
+        </w:rPr>
+        <w:t xml:space="preserve"> </w:t>
       </w:r>
       <w:r>
         <w:rPr>
@@ -17499,11 +18563,19 @@
         </w:rPr>
         <w:t xml:space="preserve">We hope that </w:t>
       </w:r>
-      <w:r>
-        <w:rPr>
-          <w:rFonts w:ascii="Times New Roman" w:hAnsi="Times New Roman" w:cs="Times New Roman"/>
-        </w:rPr>
-        <w:t>GeMS can efficiently evolve to meet additional need</w:t>
+      <w:proofErr w:type="spellStart"/>
+      <w:r>
+        <w:rPr>
+          <w:rFonts w:ascii="Times New Roman" w:hAnsi="Times New Roman" w:cs="Times New Roman"/>
+        </w:rPr>
+        <w:t>GeMS</w:t>
+      </w:r>
+      <w:proofErr w:type="spellEnd"/>
+      <w:r>
+        <w:rPr>
+          <w:rFonts w:ascii="Times New Roman" w:hAnsi="Times New Roman" w:cs="Times New Roman"/>
+        </w:rPr>
+        <w:t xml:space="preserve"> can efficiently evolve to meet additional need</w:t>
       </w:r>
       <w:r>
         <w:rPr>
@@ -17534,13 +18606,47 @@
         <w:rPr>
           <w:rFonts w:ascii="Times New Roman" w:hAnsi="Times New Roman" w:cs="Times New Roman"/>
         </w:rPr>
+        <w:t>ly</w:t>
+      </w:r>
+      <w:r>
+        <w:rPr>
+          <w:rFonts w:ascii="Times New Roman" w:hAnsi="Times New Roman" w:cs="Times New Roman"/>
+        </w:rPr>
         <w:t>, more in-depth</w:t>
       </w:r>
       <w:r>
         <w:rPr>
           <w:rFonts w:ascii="Times New Roman" w:hAnsi="Times New Roman" w:cs="Times New Roman"/>
         </w:rPr>
-        <w:t xml:space="preserve"> examples and information can be found in the GeMS Github repository and associated Wiki.</w:t>
+        <w:t xml:space="preserve"> examples and information can be found in the </w:t>
+      </w:r>
+      <w:proofErr w:type="spellStart"/>
+      <w:r>
+        <w:rPr>
+          <w:rFonts w:ascii="Times New Roman" w:hAnsi="Times New Roman" w:cs="Times New Roman"/>
+        </w:rPr>
+        <w:t>GeMS</w:t>
+      </w:r>
+      <w:proofErr w:type="spellEnd"/>
+      <w:r>
+        <w:rPr>
+          <w:rFonts w:ascii="Times New Roman" w:hAnsi="Times New Roman" w:cs="Times New Roman"/>
+        </w:rPr>
+        <w:t xml:space="preserve"> </w:t>
+      </w:r>
+      <w:proofErr w:type="spellStart"/>
+      <w:r>
+        <w:rPr>
+          <w:rFonts w:ascii="Times New Roman" w:hAnsi="Times New Roman" w:cs="Times New Roman"/>
+        </w:rPr>
+        <w:t>Github</w:t>
+      </w:r>
+      <w:proofErr w:type="spellEnd"/>
+      <w:r>
+        <w:rPr>
+          <w:rFonts w:ascii="Times New Roman" w:hAnsi="Times New Roman" w:cs="Times New Roman"/>
+        </w:rPr>
+        <w:t xml:space="preserve"> repository and associated Wiki.</w:t>
       </w:r>
     </w:p>
     <w:p>
@@ -17711,7 +18817,21 @@
           <w:rFonts w:ascii="Times New Roman" w:hAnsi="Times New Roman" w:cs="Times New Roman"/>
         </w:rPr>
         <w:tab/>
-        <w:t xml:space="preserve">Punt AE, Butterworth DS, de Moor CL, De Oliveira JAA, Haddon M. Management strategy evaluation: best practices. Fish Fish. 2016 Jun 1;17(2):303–34. </w:t>
+        <w:t xml:space="preserve">Punt AE, Butterworth DS, de Moor CL, De Oliveira JAA, Haddon M. Management strategy evaluation: best practices. Fish </w:t>
+      </w:r>
+      <w:proofErr w:type="spellStart"/>
+      <w:r>
+        <w:rPr>
+          <w:rFonts w:ascii="Times New Roman" w:hAnsi="Times New Roman" w:cs="Times New Roman"/>
+        </w:rPr>
+        <w:t>Fish</w:t>
+      </w:r>
+      <w:proofErr w:type="spellEnd"/>
+      <w:r>
+        <w:rPr>
+          <w:rFonts w:ascii="Times New Roman" w:hAnsi="Times New Roman" w:cs="Times New Roman"/>
+        </w:rPr>
+        <w:t xml:space="preserve">. 2016 Jun 1;17(2):303–34. </w:t>
       </w:r>
     </w:p>
     <w:p>
@@ -17732,7 +18852,21 @@
           <w:rFonts w:ascii="Times New Roman" w:hAnsi="Times New Roman" w:cs="Times New Roman"/>
         </w:rPr>
         <w:tab/>
-        <w:t xml:space="preserve">Rademeyer RA, Plagányi ÉE, Butterworth DS. Tips and tricks in designing management procedures. ICES J Mar Sci. 2007 May 1;64(4):618–25. </w:t>
+        <w:t xml:space="preserve">Rademeyer RA, </w:t>
+      </w:r>
+      <w:proofErr w:type="spellStart"/>
+      <w:r>
+        <w:rPr>
+          <w:rFonts w:ascii="Times New Roman" w:hAnsi="Times New Roman" w:cs="Times New Roman"/>
+        </w:rPr>
+        <w:t>Plagányi</w:t>
+      </w:r>
+      <w:proofErr w:type="spellEnd"/>
+      <w:r>
+        <w:rPr>
+          <w:rFonts w:ascii="Times New Roman" w:hAnsi="Times New Roman" w:cs="Times New Roman"/>
+        </w:rPr>
+        <w:t xml:space="preserve"> ÉE, Butterworth DS. Tips and tricks in designing management procedures. ICES J Mar Sci. 2007 May 1;64(4):618–25. </w:t>
       </w:r>
     </w:p>
     <w:p>
@@ -17753,7 +18887,20 @@
           <w:rFonts w:ascii="Times New Roman" w:hAnsi="Times New Roman" w:cs="Times New Roman"/>
         </w:rPr>
         <w:tab/>
-        <w:t xml:space="preserve">A’mar ZT, Punt AE, Dorn MW. The evaluation of two management strategies for the Gulf of Alaska walleye pollock fishery under climate change. ICES J Mar Sci J Cons. 2009 Aug 1;66(7):1614–32. </w:t>
+      </w:r>
+      <w:proofErr w:type="spellStart"/>
+      <w:r>
+        <w:rPr>
+          <w:rFonts w:ascii="Times New Roman" w:hAnsi="Times New Roman" w:cs="Times New Roman"/>
+        </w:rPr>
+        <w:t>A’mar</w:t>
+      </w:r>
+      <w:proofErr w:type="spellEnd"/>
+      <w:r>
+        <w:rPr>
+          <w:rFonts w:ascii="Times New Roman" w:hAnsi="Times New Roman" w:cs="Times New Roman"/>
+        </w:rPr>
+        <w:t xml:space="preserve"> ZT, Punt AE, Dorn MW. The evaluation of two management strategies for the Gulf of Alaska walleye pollock fishery under climate change. ICES J Mar Sci J Cons. 2009 Aug 1;66(7):1614–32. </w:t>
       </w:r>
     </w:p>
     <w:p>
@@ -17774,7 +18921,21 @@
           <w:rFonts w:ascii="Times New Roman" w:hAnsi="Times New Roman" w:cs="Times New Roman"/>
         </w:rPr>
         <w:tab/>
-        <w:t xml:space="preserve">Punt AE, A’mar T, Bond NA, Butterworth DS, de Moor CL, De Oliveira JAA, et al. Fisheries management under climate and environmental uncertainty: control rules and performance simulation. ICES J Mar Sci J Cons. 2014 Oct 1;71(8):2208–20. </w:t>
+        <w:t xml:space="preserve">Punt AE, </w:t>
+      </w:r>
+      <w:proofErr w:type="spellStart"/>
+      <w:r>
+        <w:rPr>
+          <w:rFonts w:ascii="Times New Roman" w:hAnsi="Times New Roman" w:cs="Times New Roman"/>
+        </w:rPr>
+        <w:t>A’mar</w:t>
+      </w:r>
+      <w:proofErr w:type="spellEnd"/>
+      <w:r>
+        <w:rPr>
+          <w:rFonts w:ascii="Times New Roman" w:hAnsi="Times New Roman" w:cs="Times New Roman"/>
+        </w:rPr>
+        <w:t xml:space="preserve"> T, Bond NA, Butterworth DS, de Moor CL, De Oliveira JAA, et al. Fisheries management under climate and environmental uncertainty: control rules and performance simulation. ICES J Mar Sci J Cons. 2014 Oct 1;71(8):2208–20. </w:t>
       </w:r>
     </w:p>
     <w:p>
@@ -17795,7 +18956,35 @@
           <w:rFonts w:ascii="Times New Roman" w:hAnsi="Times New Roman" w:cs="Times New Roman"/>
         </w:rPr>
         <w:tab/>
-        <w:t xml:space="preserve">de la Mare WK. Simulation Studies on Management Procedures. Rep Int Whal Comm. 1986;36:429–50. </w:t>
+        <w:t xml:space="preserve">de la Mare WK. Simulation Studies on Management Procedures. Rep </w:t>
+      </w:r>
+      <w:proofErr w:type="spellStart"/>
+      <w:r>
+        <w:rPr>
+          <w:rFonts w:ascii="Times New Roman" w:hAnsi="Times New Roman" w:cs="Times New Roman"/>
+        </w:rPr>
+        <w:t>Int</w:t>
+      </w:r>
+      <w:proofErr w:type="spellEnd"/>
+      <w:r>
+        <w:rPr>
+          <w:rFonts w:ascii="Times New Roman" w:hAnsi="Times New Roman" w:cs="Times New Roman"/>
+        </w:rPr>
+        <w:t xml:space="preserve"> </w:t>
+      </w:r>
+      <w:proofErr w:type="spellStart"/>
+      <w:r>
+        <w:rPr>
+          <w:rFonts w:ascii="Times New Roman" w:hAnsi="Times New Roman" w:cs="Times New Roman"/>
+        </w:rPr>
+        <w:t>Whal</w:t>
+      </w:r>
+      <w:proofErr w:type="spellEnd"/>
+      <w:r>
+        <w:rPr>
+          <w:rFonts w:ascii="Times New Roman" w:hAnsi="Times New Roman" w:cs="Times New Roman"/>
+        </w:rPr>
+        <w:t xml:space="preserve"> Comm. 1986;36:429–50. </w:t>
       </w:r>
     </w:p>
     <w:p>
@@ -17816,7 +19005,35 @@
           <w:rFonts w:ascii="Times New Roman" w:hAnsi="Times New Roman" w:cs="Times New Roman"/>
         </w:rPr>
         <w:tab/>
-        <w:t xml:space="preserve">Hurtado-Ferro F, Hiramatsu K, Shirakihara K. Allowing for environmental effects in a management strategy evaluation for Japanese sardine. ICES J Mar Sci. 2010 Dec 1;67(9):2012–7. </w:t>
+        <w:t xml:space="preserve">Hurtado-Ferro F, </w:t>
+      </w:r>
+      <w:proofErr w:type="spellStart"/>
+      <w:r>
+        <w:rPr>
+          <w:rFonts w:ascii="Times New Roman" w:hAnsi="Times New Roman" w:cs="Times New Roman"/>
+        </w:rPr>
+        <w:t>Hiramatsu</w:t>
+      </w:r>
+      <w:proofErr w:type="spellEnd"/>
+      <w:r>
+        <w:rPr>
+          <w:rFonts w:ascii="Times New Roman" w:hAnsi="Times New Roman" w:cs="Times New Roman"/>
+        </w:rPr>
+        <w:t xml:space="preserve"> K, </w:t>
+      </w:r>
+      <w:proofErr w:type="spellStart"/>
+      <w:r>
+        <w:rPr>
+          <w:rFonts w:ascii="Times New Roman" w:hAnsi="Times New Roman" w:cs="Times New Roman"/>
+        </w:rPr>
+        <w:t>Shirakihara</w:t>
+      </w:r>
+      <w:proofErr w:type="spellEnd"/>
+      <w:r>
+        <w:rPr>
+          <w:rFonts w:ascii="Times New Roman" w:hAnsi="Times New Roman" w:cs="Times New Roman"/>
+        </w:rPr>
+        <w:t xml:space="preserve"> K. Allowing for environmental effects in a management strategy evaluation for Japanese sardine. ICES J Mar Sci. 2010 Dec 1;67(9):2012–7. </w:t>
       </w:r>
     </w:p>
     <w:p>
@@ -17858,7 +19075,21 @@
           <w:rFonts w:ascii="Times New Roman" w:hAnsi="Times New Roman" w:cs="Times New Roman"/>
         </w:rPr>
         <w:tab/>
-        <w:t xml:space="preserve">Smith ADM, Smith DC, Haddon M, Knuckey IA, Sainsbury KJ, Sloan SR. Implementing harvest strategies in Australia: 5 years on. ICES J Mar Sci. 2014 Jan 1;71(2):195–203. </w:t>
+        <w:t xml:space="preserve">Smith ADM, Smith DC, Haddon M, </w:t>
+      </w:r>
+      <w:proofErr w:type="spellStart"/>
+      <w:r>
+        <w:rPr>
+          <w:rFonts w:ascii="Times New Roman" w:hAnsi="Times New Roman" w:cs="Times New Roman"/>
+        </w:rPr>
+        <w:t>Knuckey</w:t>
+      </w:r>
+      <w:proofErr w:type="spellEnd"/>
+      <w:r>
+        <w:rPr>
+          <w:rFonts w:ascii="Times New Roman" w:hAnsi="Times New Roman" w:cs="Times New Roman"/>
+        </w:rPr>
+        <w:t xml:space="preserve"> IA, Sainsbury KJ, Sloan SR. Implementing harvest strategies in Australia: 5 years on. ICES J Mar Sci. 2014 Jan 1;71(2):195–203. </w:t>
       </w:r>
     </w:p>
     <w:p>
@@ -17900,7 +19131,49 @@
           <w:rFonts w:ascii="Times New Roman" w:hAnsi="Times New Roman" w:cs="Times New Roman"/>
         </w:rPr>
         <w:tab/>
-        <w:t xml:space="preserve">Kell LT, Mosqueira I, Grosjean P, Fromentin J-M, Garcia D, Hillary R, et al. FLR: an open-source framework for the evaluation and development of management strategies. ICES J Mar Sci. 2007 May 1;64(4):640–6. </w:t>
+        <w:t xml:space="preserve">Kell LT, </w:t>
+      </w:r>
+      <w:proofErr w:type="spellStart"/>
+      <w:r>
+        <w:rPr>
+          <w:rFonts w:ascii="Times New Roman" w:hAnsi="Times New Roman" w:cs="Times New Roman"/>
+        </w:rPr>
+        <w:t>Mosqueira</w:t>
+      </w:r>
+      <w:proofErr w:type="spellEnd"/>
+      <w:r>
+        <w:rPr>
+          <w:rFonts w:ascii="Times New Roman" w:hAnsi="Times New Roman" w:cs="Times New Roman"/>
+        </w:rPr>
+        <w:t xml:space="preserve"> I, </w:t>
+      </w:r>
+      <w:proofErr w:type="spellStart"/>
+      <w:r>
+        <w:rPr>
+          <w:rFonts w:ascii="Times New Roman" w:hAnsi="Times New Roman" w:cs="Times New Roman"/>
+        </w:rPr>
+        <w:t>Grosjean</w:t>
+      </w:r>
+      <w:proofErr w:type="spellEnd"/>
+      <w:r>
+        <w:rPr>
+          <w:rFonts w:ascii="Times New Roman" w:hAnsi="Times New Roman" w:cs="Times New Roman"/>
+        </w:rPr>
+        <w:t xml:space="preserve"> P, </w:t>
+      </w:r>
+      <w:proofErr w:type="spellStart"/>
+      <w:r>
+        <w:rPr>
+          <w:rFonts w:ascii="Times New Roman" w:hAnsi="Times New Roman" w:cs="Times New Roman"/>
+        </w:rPr>
+        <w:t>Fromentin</w:t>
+      </w:r>
+      <w:proofErr w:type="spellEnd"/>
+      <w:r>
+        <w:rPr>
+          <w:rFonts w:ascii="Times New Roman" w:hAnsi="Times New Roman" w:cs="Times New Roman"/>
+        </w:rPr>
+        <w:t xml:space="preserve"> J-M, Garcia D, Hillary R, et al. FLR: an open-source framework for the evaluation and development of management strategies. ICES J Mar Sci. 2007 May 1;64(4):640–6. </w:t>
       </w:r>
     </w:p>
     <w:p>
@@ -17922,7 +19195,35 @@
           <w:rFonts w:ascii="Times New Roman" w:hAnsi="Times New Roman" w:cs="Times New Roman"/>
         </w:rPr>
         <w:tab/>
-        <w:t xml:space="preserve">Kell LT, De Oliveira JAA, Punt AE, McAllister MK, Kuikka S. Operational management procedures: an introduction to the use of management strategy evaluation frameworks. In: The Knowledge Base for Fisheries Management. 1st ed. Amsterdam: Elsevier; 2006. p. 379–407. (Developments in Aquaculture and FIsheries Science; vol. 36). </w:t>
+        <w:t xml:space="preserve">Kell LT, De Oliveira JAA, Punt AE, McAllister MK, </w:t>
+      </w:r>
+      <w:proofErr w:type="spellStart"/>
+      <w:r>
+        <w:rPr>
+          <w:rFonts w:ascii="Times New Roman" w:hAnsi="Times New Roman" w:cs="Times New Roman"/>
+        </w:rPr>
+        <w:t>Kuikka</w:t>
+      </w:r>
+      <w:proofErr w:type="spellEnd"/>
+      <w:r>
+        <w:rPr>
+          <w:rFonts w:ascii="Times New Roman" w:hAnsi="Times New Roman" w:cs="Times New Roman"/>
+        </w:rPr>
+        <w:t xml:space="preserve"> S. Operational management procedures: an introduction to the use of management strategy evaluation frameworks. In: The Knowledge Base for Fisheries Management. 1st ed. Amsterdam: Elsevier; 2006. p. 379–407. (Developments in Aquaculture and </w:t>
+      </w:r>
+      <w:proofErr w:type="spellStart"/>
+      <w:r>
+        <w:rPr>
+          <w:rFonts w:ascii="Times New Roman" w:hAnsi="Times New Roman" w:cs="Times New Roman"/>
+        </w:rPr>
+        <w:t>FIsheries</w:t>
+      </w:r>
+      <w:proofErr w:type="spellEnd"/>
+      <w:r>
+        <w:rPr>
+          <w:rFonts w:ascii="Times New Roman" w:hAnsi="Times New Roman" w:cs="Times New Roman"/>
+        </w:rPr>
+        <w:t xml:space="preserve"> Science; vol. 36). </w:t>
       </w:r>
     </w:p>
     <w:p>
@@ -17943,7 +19244,21 @@
           <w:rFonts w:ascii="Times New Roman" w:hAnsi="Times New Roman" w:cs="Times New Roman"/>
         </w:rPr>
         <w:tab/>
-        <w:t xml:space="preserve">Hollowed AB, Barange M, Beamish RJ, Brander K, Cochrane K, Drinkwater K, et al. Projected impacts of climate change on marine fish and fisheries. ICES J Mar Sci. 2013 Sep 1;70(5):1023–37. </w:t>
+        <w:t xml:space="preserve">Hollowed AB, </w:t>
+      </w:r>
+      <w:proofErr w:type="spellStart"/>
+      <w:r>
+        <w:rPr>
+          <w:rFonts w:ascii="Times New Roman" w:hAnsi="Times New Roman" w:cs="Times New Roman"/>
+        </w:rPr>
+        <w:t>Barange</w:t>
+      </w:r>
+      <w:proofErr w:type="spellEnd"/>
+      <w:r>
+        <w:rPr>
+          <w:rFonts w:ascii="Times New Roman" w:hAnsi="Times New Roman" w:cs="Times New Roman"/>
+        </w:rPr>
+        <w:t xml:space="preserve"> M, Beamish RJ, Brander K, Cochrane K, Drinkwater K, et al. Projected impacts of climate change on marine fish and fisheries. ICES J Mar Sci. 2013 Sep 1;70(5):1023–37. </w:t>
       </w:r>
     </w:p>
     <w:p>
@@ -17964,7 +19279,34 @@
           <w:rFonts w:ascii="Times New Roman" w:hAnsi="Times New Roman" w:cs="Times New Roman"/>
         </w:rPr>
         <w:tab/>
-        <w:t xml:space="preserve">Szuwalski CS, Burgess MG, Costello C, Gaines SD. High fishery catches through trophic cascades in China. Proc Natl Acad Sci. 2017 Jan 24;114(4):717–21. </w:t>
+      </w:r>
+      <w:proofErr w:type="spellStart"/>
+      <w:r>
+        <w:rPr>
+          <w:rFonts w:ascii="Times New Roman" w:hAnsi="Times New Roman" w:cs="Times New Roman"/>
+        </w:rPr>
+        <w:t>Szuwalski</w:t>
+      </w:r>
+      <w:proofErr w:type="spellEnd"/>
+      <w:r>
+        <w:rPr>
+          <w:rFonts w:ascii="Times New Roman" w:hAnsi="Times New Roman" w:cs="Times New Roman"/>
+        </w:rPr>
+        <w:t xml:space="preserve"> CS, Burgess MG, Costello C, Gaines SD. High fishery catches through trophic cascades in China. Proc Natl </w:t>
+      </w:r>
+      <w:proofErr w:type="spellStart"/>
+      <w:r>
+        <w:rPr>
+          <w:rFonts w:ascii="Times New Roman" w:hAnsi="Times New Roman" w:cs="Times New Roman"/>
+        </w:rPr>
+        <w:t>Acad</w:t>
+      </w:r>
+      <w:proofErr w:type="spellEnd"/>
+      <w:r>
+        <w:rPr>
+          <w:rFonts w:ascii="Times New Roman" w:hAnsi="Times New Roman" w:cs="Times New Roman"/>
+        </w:rPr>
+        <w:t xml:space="preserve"> Sci. 2017 Jan 24;114(4):717–21. </w:t>
       </w:r>
     </w:p>
     <w:p>
@@ -17985,7 +19327,34 @@
           <w:rFonts w:ascii="Times New Roman" w:hAnsi="Times New Roman" w:cs="Times New Roman"/>
         </w:rPr>
         <w:tab/>
-        <w:t xml:space="preserve">Conners ME, Hollowed AB, Brown E. Retrospective analysis of Bering Sea bottom trawl surveys: regime shift and ecosystem reorganization. Prog Oceanogr. 2002 Oct 1;55(1):209–22. </w:t>
+      </w:r>
+      <w:proofErr w:type="spellStart"/>
+      <w:r>
+        <w:rPr>
+          <w:rFonts w:ascii="Times New Roman" w:hAnsi="Times New Roman" w:cs="Times New Roman"/>
+        </w:rPr>
+        <w:t>Conners</w:t>
+      </w:r>
+      <w:proofErr w:type="spellEnd"/>
+      <w:r>
+        <w:rPr>
+          <w:rFonts w:ascii="Times New Roman" w:hAnsi="Times New Roman" w:cs="Times New Roman"/>
+        </w:rPr>
+        <w:t xml:space="preserve"> ME, Hollowed AB, Brown E. Retrospective analysis of Bering Sea bottom trawl surveys: regime shift and ecosystem reorganization. Prog </w:t>
+      </w:r>
+      <w:proofErr w:type="spellStart"/>
+      <w:r>
+        <w:rPr>
+          <w:rFonts w:ascii="Times New Roman" w:hAnsi="Times New Roman" w:cs="Times New Roman"/>
+        </w:rPr>
+        <w:t>Oceanogr</w:t>
+      </w:r>
+      <w:proofErr w:type="spellEnd"/>
+      <w:r>
+        <w:rPr>
+          <w:rFonts w:ascii="Times New Roman" w:hAnsi="Times New Roman" w:cs="Times New Roman"/>
+        </w:rPr>
+        <w:t xml:space="preserve">. 2002 Oct 1;55(1):209–22. </w:t>
       </w:r>
     </w:p>
     <w:p>
@@ -18006,7 +19375,62 @@
           <w:rFonts w:ascii="Times New Roman" w:hAnsi="Times New Roman" w:cs="Times New Roman"/>
         </w:rPr>
         <w:tab/>
-        <w:t xml:space="preserve">Szuwalski CS, Punt AE. Regime shifts and recruitment dynamics of snow crab, Chionoecetes opilio, in the eastern Bering Sea. Fish Oceanogr. 2013 Sep 1;22(5):345–54. </w:t>
+      </w:r>
+      <w:proofErr w:type="spellStart"/>
+      <w:r>
+        <w:rPr>
+          <w:rFonts w:ascii="Times New Roman" w:hAnsi="Times New Roman" w:cs="Times New Roman"/>
+        </w:rPr>
+        <w:t>Szuwalski</w:t>
+      </w:r>
+      <w:proofErr w:type="spellEnd"/>
+      <w:r>
+        <w:rPr>
+          <w:rFonts w:ascii="Times New Roman" w:hAnsi="Times New Roman" w:cs="Times New Roman"/>
+        </w:rPr>
+        <w:t xml:space="preserve"> CS, Punt AE. Regime shifts and recruitment dynamics of snow crab, </w:t>
+      </w:r>
+      <w:proofErr w:type="spellStart"/>
+      <w:r>
+        <w:rPr>
+          <w:rFonts w:ascii="Times New Roman" w:hAnsi="Times New Roman" w:cs="Times New Roman"/>
+        </w:rPr>
+        <w:t>Chionoecetes</w:t>
+      </w:r>
+      <w:proofErr w:type="spellEnd"/>
+      <w:r>
+        <w:rPr>
+          <w:rFonts w:ascii="Times New Roman" w:hAnsi="Times New Roman" w:cs="Times New Roman"/>
+        </w:rPr>
+        <w:t xml:space="preserve"> </w:t>
+      </w:r>
+      <w:proofErr w:type="spellStart"/>
+      <w:r>
+        <w:rPr>
+          <w:rFonts w:ascii="Times New Roman" w:hAnsi="Times New Roman" w:cs="Times New Roman"/>
+        </w:rPr>
+        <w:t>opilio</w:t>
+      </w:r>
+      <w:proofErr w:type="spellEnd"/>
+      <w:r>
+        <w:rPr>
+          <w:rFonts w:ascii="Times New Roman" w:hAnsi="Times New Roman" w:cs="Times New Roman"/>
+        </w:rPr>
+        <w:t xml:space="preserve">, in the eastern Bering Sea. Fish </w:t>
+      </w:r>
+      <w:proofErr w:type="spellStart"/>
+      <w:r>
+        <w:rPr>
+          <w:rFonts w:ascii="Times New Roman" w:hAnsi="Times New Roman" w:cs="Times New Roman"/>
+        </w:rPr>
+        <w:t>Oceanogr</w:t>
+      </w:r>
+      <w:proofErr w:type="spellEnd"/>
+      <w:r>
+        <w:rPr>
+          <w:rFonts w:ascii="Times New Roman" w:hAnsi="Times New Roman" w:cs="Times New Roman"/>
+        </w:rPr>
+        <w:t xml:space="preserve">. 2013 Sep 1;22(5):345–54. </w:t>
       </w:r>
     </w:p>
     <w:p>
@@ -18027,7 +19451,21 @@
           <w:rFonts w:ascii="Times New Roman" w:hAnsi="Times New Roman" w:cs="Times New Roman"/>
         </w:rPr>
         <w:tab/>
-        <w:t xml:space="preserve">Thorson JT, Hicks AC, Methot RD. Random effect estimation of time-varying factors in Stock Synthesis. ICES J Mar Sci J Cons. 2015 Jan 1;72(1):178–85. </w:t>
+        <w:t xml:space="preserve">Thorson JT, Hicks AC, </w:t>
+      </w:r>
+      <w:proofErr w:type="spellStart"/>
+      <w:r>
+        <w:rPr>
+          <w:rFonts w:ascii="Times New Roman" w:hAnsi="Times New Roman" w:cs="Times New Roman"/>
+        </w:rPr>
+        <w:t>Methot</w:t>
+      </w:r>
+      <w:proofErr w:type="spellEnd"/>
+      <w:r>
+        <w:rPr>
+          <w:rFonts w:ascii="Times New Roman" w:hAnsi="Times New Roman" w:cs="Times New Roman"/>
+        </w:rPr>
+        <w:t xml:space="preserve"> RD. Random effect estimation of time-varying factors in Stock Synthesis. ICES J Mar Sci J Cons. 2015 Jan 1;72(1):178–85. </w:t>
       </w:r>
     </w:p>
     <w:p>
@@ -18069,7 +19507,49 @@
           <w:rFonts w:ascii="Times New Roman" w:hAnsi="Times New Roman" w:cs="Times New Roman"/>
         </w:rPr>
         <w:tab/>
-        <w:t>Lee Q, Thorson JT, Gertseva VV, Punt AE. The benefits and risks of incorporating climate-driven growth variation into stock assessment models, with application to Splitnose Rockfish (Sebastes diploproa). ICES J Mar Sci [Internet]. 2017 Aug 22 [cited 2017 Oct 4]; Available from: https://academic.oup.com/icesjms/article/doi/10.1093/icesjms/fsx147/4091482/The-benefits-and-risks-of-incorporating-climate</w:t>
+        <w:t xml:space="preserve">Lee Q, Thorson JT, </w:t>
+      </w:r>
+      <w:proofErr w:type="spellStart"/>
+      <w:r>
+        <w:rPr>
+          <w:rFonts w:ascii="Times New Roman" w:hAnsi="Times New Roman" w:cs="Times New Roman"/>
+        </w:rPr>
+        <w:t>Gertseva</w:t>
+      </w:r>
+      <w:proofErr w:type="spellEnd"/>
+      <w:r>
+        <w:rPr>
+          <w:rFonts w:ascii="Times New Roman" w:hAnsi="Times New Roman" w:cs="Times New Roman"/>
+        </w:rPr>
+        <w:t xml:space="preserve"> VV, Punt AE. The benefits and risks of incorporating climate-driven growth variation into stock assessment models, with application to </w:t>
+      </w:r>
+      <w:proofErr w:type="spellStart"/>
+      <w:r>
+        <w:rPr>
+          <w:rFonts w:ascii="Times New Roman" w:hAnsi="Times New Roman" w:cs="Times New Roman"/>
+        </w:rPr>
+        <w:t>Splitnose</w:t>
+      </w:r>
+      <w:proofErr w:type="spellEnd"/>
+      <w:r>
+        <w:rPr>
+          <w:rFonts w:ascii="Times New Roman" w:hAnsi="Times New Roman" w:cs="Times New Roman"/>
+        </w:rPr>
+        <w:t xml:space="preserve"> Rockfish (Sebastes </w:t>
+      </w:r>
+      <w:proofErr w:type="spellStart"/>
+      <w:r>
+        <w:rPr>
+          <w:rFonts w:ascii="Times New Roman" w:hAnsi="Times New Roman" w:cs="Times New Roman"/>
+        </w:rPr>
+        <w:t>diploproa</w:t>
+      </w:r>
+      <w:proofErr w:type="spellEnd"/>
+      <w:r>
+        <w:rPr>
+          <w:rFonts w:ascii="Times New Roman" w:hAnsi="Times New Roman" w:cs="Times New Roman"/>
+        </w:rPr>
+        <w:t>). ICES J Mar Sci [Internet]. 2017 Aug 22 [cited 2017 Oct 4]; Available from: https://academic.oup.com/icesjms/article/doi/10.1093/icesjms/fsx147/4091482/The-benefits-and-risks-of-incorporating-climate</w:t>
       </w:r>
     </w:p>
     <w:p>
@@ -18090,7 +19570,62 @@
           <w:rFonts w:ascii="Times New Roman" w:hAnsi="Times New Roman" w:cs="Times New Roman"/>
         </w:rPr>
         <w:tab/>
-        <w:t xml:space="preserve">Mueter FJ, Bond NA, Ianelli JN, Hollowed AB. Expected declines in recruitment of walleye pollock (Theragra chalcogramma) in the eastern Bering Sea under future climate change. ICES J Mar Sci. 2011 Jul 1;68(6):1284–96. </w:t>
+      </w:r>
+      <w:proofErr w:type="spellStart"/>
+      <w:r>
+        <w:rPr>
+          <w:rFonts w:ascii="Times New Roman" w:hAnsi="Times New Roman" w:cs="Times New Roman"/>
+        </w:rPr>
+        <w:t>Mueter</w:t>
+      </w:r>
+      <w:proofErr w:type="spellEnd"/>
+      <w:r>
+        <w:rPr>
+          <w:rFonts w:ascii="Times New Roman" w:hAnsi="Times New Roman" w:cs="Times New Roman"/>
+        </w:rPr>
+        <w:t xml:space="preserve"> FJ, Bond NA, </w:t>
+      </w:r>
+      <w:proofErr w:type="spellStart"/>
+      <w:r>
+        <w:rPr>
+          <w:rFonts w:ascii="Times New Roman" w:hAnsi="Times New Roman" w:cs="Times New Roman"/>
+        </w:rPr>
+        <w:t>Ianelli</w:t>
+      </w:r>
+      <w:proofErr w:type="spellEnd"/>
+      <w:r>
+        <w:rPr>
+          <w:rFonts w:ascii="Times New Roman" w:hAnsi="Times New Roman" w:cs="Times New Roman"/>
+        </w:rPr>
+        <w:t xml:space="preserve"> JN, Hollowed AB. Expected declines in recruitment of walleye pollock (</w:t>
+      </w:r>
+      <w:proofErr w:type="spellStart"/>
+      <w:r>
+        <w:rPr>
+          <w:rFonts w:ascii="Times New Roman" w:hAnsi="Times New Roman" w:cs="Times New Roman"/>
+        </w:rPr>
+        <w:t>Theragra</w:t>
+      </w:r>
+      <w:proofErr w:type="spellEnd"/>
+      <w:r>
+        <w:rPr>
+          <w:rFonts w:ascii="Times New Roman" w:hAnsi="Times New Roman" w:cs="Times New Roman"/>
+        </w:rPr>
+        <w:t xml:space="preserve"> </w:t>
+      </w:r>
+      <w:proofErr w:type="spellStart"/>
+      <w:r>
+        <w:rPr>
+          <w:rFonts w:ascii="Times New Roman" w:hAnsi="Times New Roman" w:cs="Times New Roman"/>
+        </w:rPr>
+        <w:t>chalcogramma</w:t>
+      </w:r>
+      <w:proofErr w:type="spellEnd"/>
+      <w:r>
+        <w:rPr>
+          <w:rFonts w:ascii="Times New Roman" w:hAnsi="Times New Roman" w:cs="Times New Roman"/>
+        </w:rPr>
+        <w:t xml:space="preserve">) in the eastern Bering Sea under future climate change. ICES J Mar Sci. 2011 Jul 1;68(6):1284–96. </w:t>
       </w:r>
     </w:p>
     <w:p>
@@ -18111,7 +19646,49 @@
           <w:rFonts w:ascii="Times New Roman" w:hAnsi="Times New Roman" w:cs="Times New Roman"/>
         </w:rPr>
         <w:tab/>
-        <w:t xml:space="preserve">Thorson JT. Spatio-temporal variation in fish condition is not consistently explained by density, temperature, or season for California Current groundfishes. Mar Ecol Prog Ser. 2015;526:101–112. </w:t>
+        <w:t xml:space="preserve">Thorson JT. </w:t>
+      </w:r>
+      <w:proofErr w:type="spellStart"/>
+      <w:r>
+        <w:rPr>
+          <w:rFonts w:ascii="Times New Roman" w:hAnsi="Times New Roman" w:cs="Times New Roman"/>
+        </w:rPr>
+        <w:t>Spatio</w:t>
+      </w:r>
+      <w:proofErr w:type="spellEnd"/>
+      <w:r>
+        <w:rPr>
+          <w:rFonts w:ascii="Times New Roman" w:hAnsi="Times New Roman" w:cs="Times New Roman"/>
+        </w:rPr>
+        <w:t xml:space="preserve">-temporal variation in fish condition is not consistently explained by density, temperature, or season for California Current </w:t>
+      </w:r>
+      <w:proofErr w:type="spellStart"/>
+      <w:r>
+        <w:rPr>
+          <w:rFonts w:ascii="Times New Roman" w:hAnsi="Times New Roman" w:cs="Times New Roman"/>
+        </w:rPr>
+        <w:t>groundfishes</w:t>
+      </w:r>
+      <w:proofErr w:type="spellEnd"/>
+      <w:r>
+        <w:rPr>
+          <w:rFonts w:ascii="Times New Roman" w:hAnsi="Times New Roman" w:cs="Times New Roman"/>
+        </w:rPr>
+        <w:t xml:space="preserve">. Mar </w:t>
+      </w:r>
+      <w:proofErr w:type="spellStart"/>
+      <w:r>
+        <w:rPr>
+          <w:rFonts w:ascii="Times New Roman" w:hAnsi="Times New Roman" w:cs="Times New Roman"/>
+        </w:rPr>
+        <w:t>Ecol</w:t>
+      </w:r>
+      <w:proofErr w:type="spellEnd"/>
+      <w:r>
+        <w:rPr>
+          <w:rFonts w:ascii="Times New Roman" w:hAnsi="Times New Roman" w:cs="Times New Roman"/>
+        </w:rPr>
+        <w:t xml:space="preserve"> Prog Ser. 2015;526:101–112. </w:t>
       </w:r>
     </w:p>
     <w:p>
@@ -18132,7 +19709,21 @@
           <w:rFonts w:ascii="Times New Roman" w:hAnsi="Times New Roman" w:cs="Times New Roman"/>
         </w:rPr>
         <w:tab/>
-        <w:t xml:space="preserve">Holt CA, Punt AE. Incorporating climate information into rebuilding plans for overfished groundfish species of the U.S. west coast. Fish Res. 2009 Sep;100(1):57–67. </w:t>
+        <w:t xml:space="preserve">Holt CA, Punt AE. Incorporating climate information into rebuilding plans for overfished </w:t>
+      </w:r>
+      <w:proofErr w:type="spellStart"/>
+      <w:r>
+        <w:rPr>
+          <w:rFonts w:ascii="Times New Roman" w:hAnsi="Times New Roman" w:cs="Times New Roman"/>
+        </w:rPr>
+        <w:t>groundfish</w:t>
+      </w:r>
+      <w:proofErr w:type="spellEnd"/>
+      <w:r>
+        <w:rPr>
+          <w:rFonts w:ascii="Times New Roman" w:hAnsi="Times New Roman" w:cs="Times New Roman"/>
+        </w:rPr>
+        <w:t xml:space="preserve"> species of the U.S. west coast. Fish Res. 2009 Sep;100(1):57–67. </w:t>
       </w:r>
     </w:p>
     <w:p>
@@ -18153,7 +19744,20 @@
           <w:rFonts w:ascii="Times New Roman" w:hAnsi="Times New Roman" w:cs="Times New Roman"/>
         </w:rPr>
         <w:tab/>
-        <w:t xml:space="preserve">Szuwalski CS, Punt AE. Fisheries management for regime-based ecosystems: a management strategy evaluation for the snow crab fishery in the eastern Bering Sea. ICES J Mar Sci. 2013 Sep 1;70(5):955–67. </w:t>
+      </w:r>
+      <w:proofErr w:type="spellStart"/>
+      <w:r>
+        <w:rPr>
+          <w:rFonts w:ascii="Times New Roman" w:hAnsi="Times New Roman" w:cs="Times New Roman"/>
+        </w:rPr>
+        <w:t>Szuwalski</w:t>
+      </w:r>
+      <w:proofErr w:type="spellEnd"/>
+      <w:r>
+        <w:rPr>
+          <w:rFonts w:ascii="Times New Roman" w:hAnsi="Times New Roman" w:cs="Times New Roman"/>
+        </w:rPr>
+        <w:t xml:space="preserve"> CS, Punt AE. Fisheries management for regime-based ecosystems: a management strategy evaluation for the snow crab fishery in the eastern Bering Sea. ICES J Mar Sci. 2013 Sep 1;70(5):955–67. </w:t>
       </w:r>
     </w:p>
     <w:p>
@@ -18175,7 +19779,20 @@
           <w:rFonts w:ascii="Times New Roman" w:hAnsi="Times New Roman" w:cs="Times New Roman"/>
         </w:rPr>
         <w:tab/>
-        <w:t xml:space="preserve">Szuwalski CS, Hollowed AB. Climate change and non-stationary population processes in fisheries management. ICES J Mar Sci. 2016 May 1;73(5):1297–305. </w:t>
+      </w:r>
+      <w:proofErr w:type="spellStart"/>
+      <w:r>
+        <w:rPr>
+          <w:rFonts w:ascii="Times New Roman" w:hAnsi="Times New Roman" w:cs="Times New Roman"/>
+        </w:rPr>
+        <w:t>Szuwalski</w:t>
+      </w:r>
+      <w:proofErr w:type="spellEnd"/>
+      <w:r>
+        <w:rPr>
+          <w:rFonts w:ascii="Times New Roman" w:hAnsi="Times New Roman" w:cs="Times New Roman"/>
+        </w:rPr>
+        <w:t xml:space="preserve"> CS, Hollowed AB. Climate change and non-stationary population processes in fisheries management. ICES J Mar Sci. 2016 May 1;73(5):1297–305. </w:t>
       </w:r>
     </w:p>
     <w:p>
@@ -18196,7 +19813,62 @@
           <w:rFonts w:ascii="Times New Roman" w:hAnsi="Times New Roman" w:cs="Times New Roman"/>
         </w:rPr>
         <w:tab/>
-        <w:t xml:space="preserve">Ianelli JN, Hollowed AB, Haynie AC, Mueter FJ, Bond NA. Evaluating management strategies for eastern Bering Sea walleye pollock (Theragra chalcogramma) in a changing environment. ICES J Mar Sci J Cons. 2011 Jul 1;68(6):1297–304. </w:t>
+      </w:r>
+      <w:proofErr w:type="spellStart"/>
+      <w:r>
+        <w:rPr>
+          <w:rFonts w:ascii="Times New Roman" w:hAnsi="Times New Roman" w:cs="Times New Roman"/>
+        </w:rPr>
+        <w:t>Ianelli</w:t>
+      </w:r>
+      <w:proofErr w:type="spellEnd"/>
+      <w:r>
+        <w:rPr>
+          <w:rFonts w:ascii="Times New Roman" w:hAnsi="Times New Roman" w:cs="Times New Roman"/>
+        </w:rPr>
+        <w:t xml:space="preserve"> JN, Hollowed AB, Haynie AC, </w:t>
+      </w:r>
+      <w:proofErr w:type="spellStart"/>
+      <w:r>
+        <w:rPr>
+          <w:rFonts w:ascii="Times New Roman" w:hAnsi="Times New Roman" w:cs="Times New Roman"/>
+        </w:rPr>
+        <w:t>Mueter</w:t>
+      </w:r>
+      <w:proofErr w:type="spellEnd"/>
+      <w:r>
+        <w:rPr>
+          <w:rFonts w:ascii="Times New Roman" w:hAnsi="Times New Roman" w:cs="Times New Roman"/>
+        </w:rPr>
+        <w:t xml:space="preserve"> FJ, Bond NA. Evaluating management strategies for eastern Bering Sea walleye pollock (</w:t>
+      </w:r>
+      <w:proofErr w:type="spellStart"/>
+      <w:r>
+        <w:rPr>
+          <w:rFonts w:ascii="Times New Roman" w:hAnsi="Times New Roman" w:cs="Times New Roman"/>
+        </w:rPr>
+        <w:t>Theragra</w:t>
+      </w:r>
+      <w:proofErr w:type="spellEnd"/>
+      <w:r>
+        <w:rPr>
+          <w:rFonts w:ascii="Times New Roman" w:hAnsi="Times New Roman" w:cs="Times New Roman"/>
+        </w:rPr>
+        <w:t xml:space="preserve"> </w:t>
+      </w:r>
+      <w:proofErr w:type="spellStart"/>
+      <w:r>
+        <w:rPr>
+          <w:rFonts w:ascii="Times New Roman" w:hAnsi="Times New Roman" w:cs="Times New Roman"/>
+        </w:rPr>
+        <w:t>chalcogramma</w:t>
+      </w:r>
+      <w:proofErr w:type="spellEnd"/>
+      <w:r>
+        <w:rPr>
+          <w:rFonts w:ascii="Times New Roman" w:hAnsi="Times New Roman" w:cs="Times New Roman"/>
+        </w:rPr>
+        <w:t xml:space="preserve">) in a changing environment. ICES J Mar Sci J Cons. 2011 Jul 1;68(6):1297–304. </w:t>
       </w:r>
     </w:p>
     <w:p>
@@ -18217,7 +19889,21 @@
           <w:rFonts w:ascii="Times New Roman" w:hAnsi="Times New Roman" w:cs="Times New Roman"/>
         </w:rPr>
         <w:tab/>
-        <w:t xml:space="preserve">Ying Y, Chen Y, Lin L, Gao T. Risks of ignoring fish population spatial structure in fisheries management. Can J Fish Aquat Sci. 2011 Nov 25;68(12):2101–20. </w:t>
+        <w:t xml:space="preserve">Ying Y, Chen Y, Lin L, Gao T. Risks of ignoring fish population spatial structure in fisheries management. Can J Fish </w:t>
+      </w:r>
+      <w:proofErr w:type="spellStart"/>
+      <w:r>
+        <w:rPr>
+          <w:rFonts w:ascii="Times New Roman" w:hAnsi="Times New Roman" w:cs="Times New Roman"/>
+        </w:rPr>
+        <w:t>Aquat</w:t>
+      </w:r>
+      <w:proofErr w:type="spellEnd"/>
+      <w:r>
+        <w:rPr>
+          <w:rFonts w:ascii="Times New Roman" w:hAnsi="Times New Roman" w:cs="Times New Roman"/>
+        </w:rPr>
+        <w:t xml:space="preserve"> Sci. 2011 Nov 25;68(12):2101–20. </w:t>
       </w:r>
     </w:p>
     <w:p>
@@ -18259,7 +19945,63 @@
           <w:rFonts w:ascii="Times New Roman" w:hAnsi="Times New Roman" w:cs="Times New Roman"/>
         </w:rPr>
         <w:tab/>
-        <w:t xml:space="preserve">Fournier DA, Skaug HJ, Ancheta J, Ianelli J, Magnusson A, Maunder MN, et al. AD Model Builder: using automatic differentiation for statistical inference of highly parameterized complex nonlinear models. Optim Methods Softw. 2012 Apr 1;27(2):233–49. </w:t>
+        <w:t xml:space="preserve">Fournier DA, </w:t>
+      </w:r>
+      <w:proofErr w:type="spellStart"/>
+      <w:r>
+        <w:rPr>
+          <w:rFonts w:ascii="Times New Roman" w:hAnsi="Times New Roman" w:cs="Times New Roman"/>
+        </w:rPr>
+        <w:t>Skaug</w:t>
+      </w:r>
+      <w:proofErr w:type="spellEnd"/>
+      <w:r>
+        <w:rPr>
+          <w:rFonts w:ascii="Times New Roman" w:hAnsi="Times New Roman" w:cs="Times New Roman"/>
+        </w:rPr>
+        <w:t xml:space="preserve"> HJ, Ancheta J, </w:t>
+      </w:r>
+      <w:proofErr w:type="spellStart"/>
+      <w:r>
+        <w:rPr>
+          <w:rFonts w:ascii="Times New Roman" w:hAnsi="Times New Roman" w:cs="Times New Roman"/>
+        </w:rPr>
+        <w:t>Ianelli</w:t>
+      </w:r>
+      <w:proofErr w:type="spellEnd"/>
+      <w:r>
+        <w:rPr>
+          <w:rFonts w:ascii="Times New Roman" w:hAnsi="Times New Roman" w:cs="Times New Roman"/>
+        </w:rPr>
+        <w:t xml:space="preserve"> J, Magnusson A, Maunder MN, et al. AD Model Builder: using automatic differentiation for statistical inference of highly parameterized complex nonlinear models. </w:t>
+      </w:r>
+      <w:proofErr w:type="spellStart"/>
+      <w:r>
+        <w:rPr>
+          <w:rFonts w:ascii="Times New Roman" w:hAnsi="Times New Roman" w:cs="Times New Roman"/>
+        </w:rPr>
+        <w:t>Optim</w:t>
+      </w:r>
+      <w:proofErr w:type="spellEnd"/>
+      <w:r>
+        <w:rPr>
+          <w:rFonts w:ascii="Times New Roman" w:hAnsi="Times New Roman" w:cs="Times New Roman"/>
+        </w:rPr>
+        <w:t xml:space="preserve"> Methods </w:t>
+      </w:r>
+      <w:proofErr w:type="spellStart"/>
+      <w:r>
+        <w:rPr>
+          <w:rFonts w:ascii="Times New Roman" w:hAnsi="Times New Roman" w:cs="Times New Roman"/>
+        </w:rPr>
+        <w:t>Softw</w:t>
+      </w:r>
+      <w:proofErr w:type="spellEnd"/>
+      <w:r>
+        <w:rPr>
+          <w:rFonts w:ascii="Times New Roman" w:hAnsi="Times New Roman" w:cs="Times New Roman"/>
+        </w:rPr>
+        <w:t xml:space="preserve">. 2012 Apr 1;27(2):233–49. </w:t>
       </w:r>
     </w:p>
     <w:p>
@@ -18280,7 +20022,21 @@
           <w:rFonts w:ascii="Times New Roman" w:hAnsi="Times New Roman" w:cs="Times New Roman"/>
         </w:rPr>
         <w:tab/>
-        <w:t xml:space="preserve">Anderson SC, Monnahan CC, Johnson KF, Ono K, Valero JL. ss3sim: An R Package for Fisheries Stock Assessment Simulation with Stock Synthesis. PLOS ONE. 2014 Apr 3;9(4):e92725. </w:t>
+        <w:t xml:space="preserve">Anderson SC, </w:t>
+      </w:r>
+      <w:proofErr w:type="spellStart"/>
+      <w:r>
+        <w:rPr>
+          <w:rFonts w:ascii="Times New Roman" w:hAnsi="Times New Roman" w:cs="Times New Roman"/>
+        </w:rPr>
+        <w:t>Monnahan</w:t>
+      </w:r>
+      <w:proofErr w:type="spellEnd"/>
+      <w:r>
+        <w:rPr>
+          <w:rFonts w:ascii="Times New Roman" w:hAnsi="Times New Roman" w:cs="Times New Roman"/>
+        </w:rPr>
+        <w:t xml:space="preserve"> CC, Johnson KF, Ono K, Valero JL. ss3sim: An R Package for Fisheries Stock Assessment Simulation with Stock Synthesis. PLOS ONE. 2014 Apr 3;9(4):e92725. </w:t>
       </w:r>
     </w:p>
     <w:p>
@@ -18301,7 +20057,35 @@
           <w:rFonts w:ascii="Times New Roman" w:hAnsi="Times New Roman" w:cs="Times New Roman"/>
         </w:rPr>
         <w:tab/>
-        <w:t xml:space="preserve">Hurtado-Ferro F, Szuwalski CS, Valero JL, Anderson SC, Cunningham CJ, Johnson KF, et al. Looking in the rear-view mirror: bias and retrospective patterns in integrated, age-structured stock assessment models. ICES J Mar Sci. 2015 Jan 1;72(1):99–110. </w:t>
+        <w:t xml:space="preserve">Clark WG. </w:t>
+      </w:r>
+      <w:proofErr w:type="spellStart"/>
+      <w:r>
+        <w:rPr>
+          <w:rFonts w:ascii="Times New Roman" w:hAnsi="Times New Roman" w:cs="Times New Roman"/>
+        </w:rPr>
+        <w:t>Groundfish</w:t>
+      </w:r>
+      <w:proofErr w:type="spellEnd"/>
+      <w:r>
+        <w:rPr>
+          <w:rFonts w:ascii="Times New Roman" w:hAnsi="Times New Roman" w:cs="Times New Roman"/>
+        </w:rPr>
+        <w:t xml:space="preserve"> Exploitation Rates Based on Life History Parameters. Can J Fish </w:t>
+      </w:r>
+      <w:proofErr w:type="spellStart"/>
+      <w:r>
+        <w:rPr>
+          <w:rFonts w:ascii="Times New Roman" w:hAnsi="Times New Roman" w:cs="Times New Roman"/>
+        </w:rPr>
+        <w:t>Aquat</w:t>
+      </w:r>
+      <w:proofErr w:type="spellEnd"/>
+      <w:r>
+        <w:rPr>
+          <w:rFonts w:ascii="Times New Roman" w:hAnsi="Times New Roman" w:cs="Times New Roman"/>
+        </w:rPr>
+        <w:t xml:space="preserve"> Sci. 1991 May 1;48(5):734–50. </w:t>
       </w:r>
     </w:p>
     <w:p>
@@ -18322,7 +20106,7 @@
           <w:rFonts w:ascii="Times New Roman" w:hAnsi="Times New Roman" w:cs="Times New Roman"/>
         </w:rPr>
         <w:tab/>
-        <w:t xml:space="preserve">Ricker WE. Computation and Interpretation of Biological Statistics of Fish Populations. Bull Fish Res Board Can. 1975;191:382. </w:t>
+        <w:t>NPFMC (North Pacific Fishery Management Council), NMFS (National Marine Fisheries Service). Amendment 24  To the Fishery Management Plan for Bering Sea/Aleutian Islands King and Tanner Crabs [Internet]. Anchorage, AK, USA: North Pacific Fishery Management Council; 2007 p. 10. Available from: https://alaskafisheries.noaa.gov/sites/default/files/KTCamd24.pdf</w:t>
       </w:r>
     </w:p>
     <w:p>
@@ -18343,7 +20127,21 @@
           <w:rFonts w:ascii="Times New Roman" w:hAnsi="Times New Roman" w:cs="Times New Roman"/>
         </w:rPr>
         <w:tab/>
-        <w:t xml:space="preserve">Polacheck T, Hilborn R, Punt AE. Fitting Surplus Production Models: Comparing Methods and Measuring Uncertainty. Can J Fish Aquat Sci. 1993 Dec 1;50(12):2597–607. </w:t>
+        <w:t xml:space="preserve">Hurtado-Ferro F, </w:t>
+      </w:r>
+      <w:proofErr w:type="spellStart"/>
+      <w:r>
+        <w:rPr>
+          <w:rFonts w:ascii="Times New Roman" w:hAnsi="Times New Roman" w:cs="Times New Roman"/>
+        </w:rPr>
+        <w:t>Szuwalski</w:t>
+      </w:r>
+      <w:proofErr w:type="spellEnd"/>
+      <w:r>
+        <w:rPr>
+          <w:rFonts w:ascii="Times New Roman" w:hAnsi="Times New Roman" w:cs="Times New Roman"/>
+        </w:rPr>
+        <w:t xml:space="preserve"> CS, Valero JL, Anderson SC, Cunningham CJ, Johnson KF, et al. Looking in the rear-view mirror: bias and retrospective patterns in integrated, age-structured stock assessment models. ICES J Mar Sci. 2015 Jan 1;72(1):99–110. </w:t>
       </w:r>
     </w:p>
     <w:p>
@@ -18364,7 +20162,7 @@
           <w:rFonts w:ascii="Times New Roman" w:hAnsi="Times New Roman" w:cs="Times New Roman"/>
         </w:rPr>
         <w:tab/>
-        <w:t xml:space="preserve">Schaefer MB. Some aspects of the dynamics of populations important to the management of the commercial marine fisheries. Inter-Am Trop Tuna Comm Bull. 1954;1(2):23–56. </w:t>
+        <w:t xml:space="preserve">Ricker WE. Computation and Interpretation of Biological Statistics of Fish Populations. Bull Fish Res Board Can. 1975;191:382. </w:t>
       </w:r>
     </w:p>
     <w:p>
@@ -18385,7 +20183,48 @@
           <w:rFonts w:ascii="Times New Roman" w:hAnsi="Times New Roman" w:cs="Times New Roman"/>
         </w:rPr>
         <w:tab/>
-        <w:t xml:space="preserve">Walters CJ. A Generalized Computer Simulation Model for Fish Population Studies. Trans Am Fish Soc. 1969 Jul 1;98(3):505–12. </w:t>
+      </w:r>
+      <w:proofErr w:type="spellStart"/>
+      <w:r>
+        <w:rPr>
+          <w:rFonts w:ascii="Times New Roman" w:hAnsi="Times New Roman" w:cs="Times New Roman"/>
+        </w:rPr>
+        <w:t>Polacheck</w:t>
+      </w:r>
+      <w:proofErr w:type="spellEnd"/>
+      <w:r>
+        <w:rPr>
+          <w:rFonts w:ascii="Times New Roman" w:hAnsi="Times New Roman" w:cs="Times New Roman"/>
+        </w:rPr>
+        <w:t xml:space="preserve"> T, </w:t>
+      </w:r>
+      <w:proofErr w:type="spellStart"/>
+      <w:r>
+        <w:rPr>
+          <w:rFonts w:ascii="Times New Roman" w:hAnsi="Times New Roman" w:cs="Times New Roman"/>
+        </w:rPr>
+        <w:t>Hilborn</w:t>
+      </w:r>
+      <w:proofErr w:type="spellEnd"/>
+      <w:r>
+        <w:rPr>
+          <w:rFonts w:ascii="Times New Roman" w:hAnsi="Times New Roman" w:cs="Times New Roman"/>
+        </w:rPr>
+        <w:t xml:space="preserve"> R, Punt AE. Fitting Surplus Production Models: Comparing Methods and Measuring Uncertainty. Can J Fish </w:t>
+      </w:r>
+      <w:proofErr w:type="spellStart"/>
+      <w:r>
+        <w:rPr>
+          <w:rFonts w:ascii="Times New Roman" w:hAnsi="Times New Roman" w:cs="Times New Roman"/>
+        </w:rPr>
+        <w:t>Aquat</w:t>
+      </w:r>
+      <w:proofErr w:type="spellEnd"/>
+      <w:r>
+        <w:rPr>
+          <w:rFonts w:ascii="Times New Roman" w:hAnsi="Times New Roman" w:cs="Times New Roman"/>
+        </w:rPr>
+        <w:t xml:space="preserve"> Sci. 1993 Dec 1;50(12):2597–607. </w:t>
       </w:r>
     </w:p>
     <w:p>
@@ -18406,7 +20245,21 @@
           <w:rFonts w:ascii="Times New Roman" w:hAnsi="Times New Roman" w:cs="Times New Roman"/>
         </w:rPr>
         <w:tab/>
-        <w:t xml:space="preserve">Lawson TA, Hilborn R. Equilibrium Yields and Yield Isopleths from a General Age-Structured Model of Harvested Populations. Can J Fish Aquat Sci. 1985 Nov 1;42(11):1766–71. </w:t>
+        <w:t xml:space="preserve">Schaefer MB. Some aspects of the dynamics of populations important to the management of the commercial marine fisheries. Inter-Am Trop Tuna </w:t>
+      </w:r>
+      <w:proofErr w:type="spellStart"/>
+      <w:r>
+        <w:rPr>
+          <w:rFonts w:ascii="Times New Roman" w:hAnsi="Times New Roman" w:cs="Times New Roman"/>
+        </w:rPr>
+        <w:t>Comm</w:t>
+      </w:r>
+      <w:proofErr w:type="spellEnd"/>
+      <w:r>
+        <w:rPr>
+          <w:rFonts w:ascii="Times New Roman" w:hAnsi="Times New Roman" w:cs="Times New Roman"/>
+        </w:rPr>
+        <w:t xml:space="preserve"> Bull. 1954;1(2):23–56. </w:t>
       </w:r>
     </w:p>
     <w:p>
@@ -18427,7 +20280,7 @@
           <w:rFonts w:ascii="Times New Roman" w:hAnsi="Times New Roman" w:cs="Times New Roman"/>
         </w:rPr>
         <w:tab/>
-        <w:t xml:space="preserve">Fournier D, Archibald CP. A General Theory for Analyzing Catch at Age Data. Can J Fish Aquat Sci. 1982 Aug 1;39(8):1195–207. </w:t>
+        <w:t xml:space="preserve">Walters CJ. A Generalized Computer Simulation Model for Fish Population Studies. Trans Am Fish Soc. 1969 Jul 1;98(3):505–12. </w:t>
       </w:r>
     </w:p>
     <w:p>
@@ -18441,7 +20294,92 @@
         <w:rPr>
           <w:rFonts w:ascii="Times New Roman" w:hAnsi="Times New Roman" w:cs="Times New Roman"/>
         </w:rPr>
+        <w:lastRenderedPageBreak/>
         <w:t xml:space="preserve">38. </w:t>
+      </w:r>
+      <w:r>
+        <w:rPr>
+          <w:rFonts w:ascii="Times New Roman" w:hAnsi="Times New Roman" w:cs="Times New Roman"/>
+        </w:rPr>
+        <w:tab/>
+        <w:t xml:space="preserve">Lawson TA, </w:t>
+      </w:r>
+      <w:proofErr w:type="spellStart"/>
+      <w:r>
+        <w:rPr>
+          <w:rFonts w:ascii="Times New Roman" w:hAnsi="Times New Roman" w:cs="Times New Roman"/>
+        </w:rPr>
+        <w:t>Hilborn</w:t>
+      </w:r>
+      <w:proofErr w:type="spellEnd"/>
+      <w:r>
+        <w:rPr>
+          <w:rFonts w:ascii="Times New Roman" w:hAnsi="Times New Roman" w:cs="Times New Roman"/>
+        </w:rPr>
+        <w:t xml:space="preserve"> R. Equilibrium Yields and Yield Isopleths from a General Age-Structured Model of Harvested Populations. Can J Fish </w:t>
+      </w:r>
+      <w:proofErr w:type="spellStart"/>
+      <w:r>
+        <w:rPr>
+          <w:rFonts w:ascii="Times New Roman" w:hAnsi="Times New Roman" w:cs="Times New Roman"/>
+        </w:rPr>
+        <w:t>Aquat</w:t>
+      </w:r>
+      <w:proofErr w:type="spellEnd"/>
+      <w:r>
+        <w:rPr>
+          <w:rFonts w:ascii="Times New Roman" w:hAnsi="Times New Roman" w:cs="Times New Roman"/>
+        </w:rPr>
+        <w:t xml:space="preserve"> Sci. 1985 Nov 1;42(11):1766–71. </w:t>
+      </w:r>
+    </w:p>
+    <w:p>
+      <w:pPr>
+        <w:pStyle w:val="Bibliography"/>
+        <w:rPr>
+          <w:rFonts w:ascii="Times New Roman" w:hAnsi="Times New Roman" w:cs="Times New Roman"/>
+        </w:rPr>
+      </w:pPr>
+      <w:r>
+        <w:rPr>
+          <w:rFonts w:ascii="Times New Roman" w:hAnsi="Times New Roman" w:cs="Times New Roman"/>
+        </w:rPr>
+        <w:t xml:space="preserve">39. </w:t>
+      </w:r>
+      <w:r>
+        <w:rPr>
+          <w:rFonts w:ascii="Times New Roman" w:hAnsi="Times New Roman" w:cs="Times New Roman"/>
+        </w:rPr>
+        <w:tab/>
+        <w:t xml:space="preserve">Fournier D, Archibald CP. A General Theory for Analyzing Catch at Age Data. Can J Fish </w:t>
+      </w:r>
+      <w:proofErr w:type="spellStart"/>
+      <w:r>
+        <w:rPr>
+          <w:rFonts w:ascii="Times New Roman" w:hAnsi="Times New Roman" w:cs="Times New Roman"/>
+        </w:rPr>
+        <w:t>Aquat</w:t>
+      </w:r>
+      <w:proofErr w:type="spellEnd"/>
+      <w:r>
+        <w:rPr>
+          <w:rFonts w:ascii="Times New Roman" w:hAnsi="Times New Roman" w:cs="Times New Roman"/>
+        </w:rPr>
+        <w:t xml:space="preserve"> Sci. 1982 Aug 1;39(8):1195–207. </w:t>
+      </w:r>
+    </w:p>
+    <w:p>
+      <w:pPr>
+        <w:pStyle w:val="Bibliography"/>
+        <w:rPr>
+          <w:rFonts w:ascii="Times New Roman" w:hAnsi="Times New Roman" w:cs="Times New Roman"/>
+        </w:rPr>
+      </w:pPr>
+      <w:r>
+        <w:rPr>
+          <w:rFonts w:ascii="Times New Roman" w:hAnsi="Times New Roman" w:cs="Times New Roman"/>
+        </w:rPr>
+        <w:t xml:space="preserve">40. </w:t>
       </w:r>
       <w:r>
         <w:rPr>
@@ -18462,8 +20400,7 @@
         <w:rPr>
           <w:rFonts w:ascii="Times New Roman" w:hAnsi="Times New Roman" w:cs="Times New Roman"/>
         </w:rPr>
-        <w:lastRenderedPageBreak/>
-        <w:t xml:space="preserve">39. </w:t>
+        <w:t xml:space="preserve">41. </w:t>
       </w:r>
       <w:r>
         <w:rPr>
@@ -18484,7 +20421,7 @@
         <w:rPr>
           <w:rFonts w:ascii="Times New Roman" w:hAnsi="Times New Roman" w:cs="Times New Roman"/>
         </w:rPr>
-        <w:t xml:space="preserve">40. </w:t>
+        <w:t xml:space="preserve">42. </w:t>
       </w:r>
       <w:r>
         <w:rPr>
@@ -18505,14 +20442,28 @@
         <w:rPr>
           <w:rFonts w:ascii="Times New Roman" w:hAnsi="Times New Roman" w:cs="Times New Roman"/>
         </w:rPr>
-        <w:t xml:space="preserve">41. </w:t>
+        <w:t xml:space="preserve">43. </w:t>
       </w:r>
       <w:r>
         <w:rPr>
           <w:rFonts w:ascii="Times New Roman" w:hAnsi="Times New Roman" w:cs="Times New Roman"/>
         </w:rPr>
         <w:tab/>
-        <w:t xml:space="preserve">Punt AE, Smith ADM, Cui G. Evaluation of management tools for Australia’s South East Fishery.2. How well can management quantities be estimated? Mar Freshw Res. 2002;53(3):631–44. </w:t>
+        <w:t xml:space="preserve">Punt AE, Smith ADM, Cui G. Evaluation of management tools for Australia’s South East Fishery.2. How well can management quantities be estimated? Mar </w:t>
+      </w:r>
+      <w:proofErr w:type="spellStart"/>
+      <w:r>
+        <w:rPr>
+          <w:rFonts w:ascii="Times New Roman" w:hAnsi="Times New Roman" w:cs="Times New Roman"/>
+        </w:rPr>
+        <w:t>Freshw</w:t>
+      </w:r>
+      <w:proofErr w:type="spellEnd"/>
+      <w:r>
+        <w:rPr>
+          <w:rFonts w:ascii="Times New Roman" w:hAnsi="Times New Roman" w:cs="Times New Roman"/>
+        </w:rPr>
+        <w:t xml:space="preserve"> Res. 2002;53(3):631–44. </w:t>
       </w:r>
     </w:p>
     <w:p>
@@ -18526,14 +20477,28 @@
         <w:rPr>
           <w:rFonts w:ascii="Times New Roman" w:hAnsi="Times New Roman" w:cs="Times New Roman"/>
         </w:rPr>
-        <w:t xml:space="preserve">42. </w:t>
+        <w:t xml:space="preserve">44. </w:t>
       </w:r>
       <w:r>
         <w:rPr>
           <w:rFonts w:ascii="Times New Roman" w:hAnsi="Times New Roman" w:cs="Times New Roman"/>
         </w:rPr>
         <w:tab/>
-        <w:t xml:space="preserve">Radomski P, Bence JR, Quinn II TJ. Comparison of virtual population analysis and statistical kill-at-age analysis for a recreational, kill-dominated fishery. Can J Fish Aquat Sci. 2005 Feb 1;62(2):436–52. </w:t>
+        <w:t xml:space="preserve">Radomski P, Bence JR, Quinn II TJ. Comparison of virtual population analysis and statistical kill-at-age analysis for a recreational, kill-dominated fishery. Can J Fish </w:t>
+      </w:r>
+      <w:proofErr w:type="spellStart"/>
+      <w:r>
+        <w:rPr>
+          <w:rFonts w:ascii="Times New Roman" w:hAnsi="Times New Roman" w:cs="Times New Roman"/>
+        </w:rPr>
+        <w:t>Aquat</w:t>
+      </w:r>
+      <w:proofErr w:type="spellEnd"/>
+      <w:r>
+        <w:rPr>
+          <w:rFonts w:ascii="Times New Roman" w:hAnsi="Times New Roman" w:cs="Times New Roman"/>
+        </w:rPr>
+        <w:t xml:space="preserve"> Sci. 2005 Feb 1;62(2):436–52. </w:t>
       </w:r>
     </w:p>
     <w:p>
@@ -18547,14 +20512,42 @@
         <w:rPr>
           <w:rFonts w:ascii="Times New Roman" w:hAnsi="Times New Roman" w:cs="Times New Roman"/>
         </w:rPr>
-        <w:t xml:space="preserve">43. </w:t>
+        <w:t xml:space="preserve">45. </w:t>
       </w:r>
       <w:r>
         <w:rPr>
           <w:rFonts w:ascii="Times New Roman" w:hAnsi="Times New Roman" w:cs="Times New Roman"/>
         </w:rPr>
         <w:tab/>
-        <w:t xml:space="preserve">Johnson KF, Monnahan CC, McGilliard CR, Vert-pre KA, Anderson SC, Cunningham CJ, et al. Time-varying natural mortality in fisheries stock assessment models: identifying a default approach. ICES J Mar Sci J Cons. 2014 Apr 9;fsu055. </w:t>
+        <w:t xml:space="preserve">Johnson KF, </w:t>
+      </w:r>
+      <w:proofErr w:type="spellStart"/>
+      <w:r>
+        <w:rPr>
+          <w:rFonts w:ascii="Times New Roman" w:hAnsi="Times New Roman" w:cs="Times New Roman"/>
+        </w:rPr>
+        <w:t>Monnahan</w:t>
+      </w:r>
+      <w:proofErr w:type="spellEnd"/>
+      <w:r>
+        <w:rPr>
+          <w:rFonts w:ascii="Times New Roman" w:hAnsi="Times New Roman" w:cs="Times New Roman"/>
+        </w:rPr>
+        <w:t xml:space="preserve"> CC, </w:t>
+      </w:r>
+      <w:proofErr w:type="spellStart"/>
+      <w:r>
+        <w:rPr>
+          <w:rFonts w:ascii="Times New Roman" w:hAnsi="Times New Roman" w:cs="Times New Roman"/>
+        </w:rPr>
+        <w:t>McGilliard</w:t>
+      </w:r>
+      <w:proofErr w:type="spellEnd"/>
+      <w:r>
+        <w:rPr>
+          <w:rFonts w:ascii="Times New Roman" w:hAnsi="Times New Roman" w:cs="Times New Roman"/>
+        </w:rPr>
+        <w:t xml:space="preserve"> CR, Vert-pre KA, Anderson SC, Cunningham CJ, et al. Time-varying natural mortality in fisheries stock assessment models: identifying a default approach. ICES J Mar Sci J Cons. 2014 Apr 9;fsu055. </w:t>
       </w:r>
     </w:p>
     <w:p>
@@ -18568,14 +20561,41 @@
         <w:rPr>
           <w:rFonts w:ascii="Times New Roman" w:hAnsi="Times New Roman" w:cs="Times New Roman"/>
         </w:rPr>
-        <w:t xml:space="preserve">44. </w:t>
+        <w:t xml:space="preserve">46. </w:t>
       </w:r>
       <w:r>
         <w:rPr>
           <w:rFonts w:ascii="Times New Roman" w:hAnsi="Times New Roman" w:cs="Times New Roman"/>
         </w:rPr>
         <w:tab/>
-        <w:t>Szuwalski CS, Ianelli JN, Punt AE. Reducing retrospective patterns in stock assessment and impacts on management performance. ICES J Mar Sci [Internet]. 2017 Sep 6 [cited 2017 Sep 12]; Available from: https://academic.oup.com/icesjms/article/doi/10.1093/icesjms/fsx159/4106929/Reducing-retrospective-patterns-in-stock</w:t>
+      </w:r>
+      <w:proofErr w:type="spellStart"/>
+      <w:r>
+        <w:rPr>
+          <w:rFonts w:ascii="Times New Roman" w:hAnsi="Times New Roman" w:cs="Times New Roman"/>
+        </w:rPr>
+        <w:t>Szuwalski</w:t>
+      </w:r>
+      <w:proofErr w:type="spellEnd"/>
+      <w:r>
+        <w:rPr>
+          <w:rFonts w:ascii="Times New Roman" w:hAnsi="Times New Roman" w:cs="Times New Roman"/>
+        </w:rPr>
+        <w:t xml:space="preserve"> CS, </w:t>
+      </w:r>
+      <w:proofErr w:type="spellStart"/>
+      <w:r>
+        <w:rPr>
+          <w:rFonts w:ascii="Times New Roman" w:hAnsi="Times New Roman" w:cs="Times New Roman"/>
+        </w:rPr>
+        <w:t>Ianelli</w:t>
+      </w:r>
+      <w:proofErr w:type="spellEnd"/>
+      <w:r>
+        <w:rPr>
+          <w:rFonts w:ascii="Times New Roman" w:hAnsi="Times New Roman" w:cs="Times New Roman"/>
+        </w:rPr>
+        <w:t xml:space="preserve"> JN, Punt AE. Reducing retrospective patterns in stock assessment and impacts on management performance. ICES J Mar Sci [Internet]. 2017 Sep 6 [cited 2017 Sep 12]; Available from: https://academic.oup.com/icesjms/article/doi/10.1093/icesjms/fsx159/4106929/Reducing-retrospective-patterns-in-stock</w:t>
       </w:r>
     </w:p>
     <w:p>
@@ -18589,14 +20609,27 @@
         <w:rPr>
           <w:rFonts w:ascii="Times New Roman" w:hAnsi="Times New Roman" w:cs="Times New Roman"/>
         </w:rPr>
-        <w:t xml:space="preserve">45. </w:t>
+        <w:t xml:space="preserve">47. </w:t>
       </w:r>
       <w:r>
         <w:rPr>
           <w:rFonts w:ascii="Times New Roman" w:hAnsi="Times New Roman" w:cs="Times New Roman"/>
         </w:rPr>
         <w:tab/>
-        <w:t xml:space="preserve">Mohn R. The retrospective problem in sequential population analysis: An investigation using cod fishery and simulated data. ICES J Mar Sci. 1999 Aug 1;56(4):473–88. </w:t>
+      </w:r>
+      <w:proofErr w:type="spellStart"/>
+      <w:r>
+        <w:rPr>
+          <w:rFonts w:ascii="Times New Roman" w:hAnsi="Times New Roman" w:cs="Times New Roman"/>
+        </w:rPr>
+        <w:t>Mohn</w:t>
+      </w:r>
+      <w:proofErr w:type="spellEnd"/>
+      <w:r>
+        <w:rPr>
+          <w:rFonts w:ascii="Times New Roman" w:hAnsi="Times New Roman" w:cs="Times New Roman"/>
+        </w:rPr>
+        <w:t xml:space="preserve"> R. The retrospective problem in sequential population analysis: An investigation using cod fishery and simulated data. ICES J Mar Sci. 1999 Aug 1;56(4):473–88. </w:t>
       </w:r>
     </w:p>
     <w:p>
@@ -18610,14 +20643,42 @@
         <w:rPr>
           <w:rFonts w:ascii="Times New Roman" w:hAnsi="Times New Roman" w:cs="Times New Roman"/>
         </w:rPr>
-        <w:t xml:space="preserve">46. </w:t>
+        <w:t xml:space="preserve">48. </w:t>
       </w:r>
       <w:r>
         <w:rPr>
           <w:rFonts w:ascii="Times New Roman" w:hAnsi="Times New Roman" w:cs="Times New Roman"/>
         </w:rPr>
         <w:tab/>
-        <w:t xml:space="preserve">Clark WG, Hare SR. Assessment of the Pacific halibut stock at the end of 2007. Int Pac Halibut Comm Rep Assess Res Act. 2008;2007:117–203. </w:t>
+        <w:t xml:space="preserve">Clark WG, Hare SR. Assessment of the Pacific halibut stock at the end of 2007. </w:t>
+      </w:r>
+      <w:proofErr w:type="spellStart"/>
+      <w:r>
+        <w:rPr>
+          <w:rFonts w:ascii="Times New Roman" w:hAnsi="Times New Roman" w:cs="Times New Roman"/>
+        </w:rPr>
+        <w:t>Int</w:t>
+      </w:r>
+      <w:proofErr w:type="spellEnd"/>
+      <w:r>
+        <w:rPr>
+          <w:rFonts w:ascii="Times New Roman" w:hAnsi="Times New Roman" w:cs="Times New Roman"/>
+        </w:rPr>
+        <w:t xml:space="preserve"> Pac Halibut </w:t>
+      </w:r>
+      <w:proofErr w:type="spellStart"/>
+      <w:r>
+        <w:rPr>
+          <w:rFonts w:ascii="Times New Roman" w:hAnsi="Times New Roman" w:cs="Times New Roman"/>
+        </w:rPr>
+        <w:t>Comm</w:t>
+      </w:r>
+      <w:proofErr w:type="spellEnd"/>
+      <w:r>
+        <w:rPr>
+          <w:rFonts w:ascii="Times New Roman" w:hAnsi="Times New Roman" w:cs="Times New Roman"/>
+        </w:rPr>
+        <w:t xml:space="preserve"> Rep Assess Res Act. 2008;2007:117–203. </w:t>
       </w:r>
     </w:p>
     <w:p>
@@ -18631,14 +20692,42 @@
         <w:rPr>
           <w:rFonts w:ascii="Times New Roman" w:hAnsi="Times New Roman" w:cs="Times New Roman"/>
         </w:rPr>
-        <w:t xml:space="preserve">47. </w:t>
+        <w:t xml:space="preserve">49. </w:t>
       </w:r>
       <w:r>
         <w:rPr>
           <w:rFonts w:ascii="Times New Roman" w:hAnsi="Times New Roman" w:cs="Times New Roman"/>
         </w:rPr>
         <w:tab/>
-        <w:t xml:space="preserve">Valero JL. Harvest policy considerations on retrospective bias and biomass projections. Int Pac Halibut Comm Rep Assess Res Act 2011. 2012;311–329. </w:t>
+        <w:t xml:space="preserve">Valero JL. Harvest policy considerations on retrospective bias and biomass projections. </w:t>
+      </w:r>
+      <w:proofErr w:type="spellStart"/>
+      <w:r>
+        <w:rPr>
+          <w:rFonts w:ascii="Times New Roman" w:hAnsi="Times New Roman" w:cs="Times New Roman"/>
+        </w:rPr>
+        <w:t>Int</w:t>
+      </w:r>
+      <w:proofErr w:type="spellEnd"/>
+      <w:r>
+        <w:rPr>
+          <w:rFonts w:ascii="Times New Roman" w:hAnsi="Times New Roman" w:cs="Times New Roman"/>
+        </w:rPr>
+        <w:t xml:space="preserve"> Pac Halibut </w:t>
+      </w:r>
+      <w:proofErr w:type="spellStart"/>
+      <w:r>
+        <w:rPr>
+          <w:rFonts w:ascii="Times New Roman" w:hAnsi="Times New Roman" w:cs="Times New Roman"/>
+        </w:rPr>
+        <w:t>Comm</w:t>
+      </w:r>
+      <w:proofErr w:type="spellEnd"/>
+      <w:r>
+        <w:rPr>
+          <w:rFonts w:ascii="Times New Roman" w:hAnsi="Times New Roman" w:cs="Times New Roman"/>
+        </w:rPr>
+        <w:t xml:space="preserve"> Rep Assess Res Act 2011. 2012;311–329. </w:t>
       </w:r>
     </w:p>
     <w:p>
@@ -18679,41 +20768,38 @@
           <w:rFonts w:ascii="Times New Roman" w:hAnsi="Times New Roman" w:cs="Times New Roman"/>
         </w:rPr>
       </w:pPr>
-      <w:r>
-        <w:rPr>
-          <w:rFonts w:ascii="Times New Roman" w:hAnsi="Times New Roman" w:cs="Times New Roman"/>
-          <w:b/>
-        </w:rPr>
-        <w:br w:type="column"/>
-      </w:r>
     </w:p>
     <w:p>
       <w:pPr>
-        <w:rPr>
-          <w:rFonts w:ascii="Times New Roman" w:hAnsi="Times New Roman" w:cs="Times New Roman"/>
-        </w:rPr>
-      </w:pPr>
-      <w:r>
-        <w:rPr>
-          <w:rFonts w:ascii="Times New Roman" w:hAnsi="Times New Roman" w:cs="Times New Roman"/>
-        </w:rPr>
-        <w:br w:type="page"/>
-      </w:r>
+        <w:jc w:val="both"/>
+        <w:rPr>
+          <w:rFonts w:ascii="Times New Roman" w:hAnsi="Times New Roman" w:cs="Times New Roman"/>
+          <w:noProof/>
+        </w:rPr>
+      </w:pPr>
     </w:p>
     <w:p>
       <w:pPr>
         <w:jc w:val="both"/>
         <w:rPr>
           <w:rFonts w:ascii="Times New Roman" w:hAnsi="Times New Roman" w:cs="Times New Roman"/>
-        </w:rPr>
-      </w:pPr>
+          <w:noProof/>
+        </w:rPr>
+      </w:pPr>
+      <w:r>
+        <w:rPr>
+          <w:rFonts w:ascii="Times New Roman" w:hAnsi="Times New Roman" w:cs="Times New Roman"/>
+          <w:noProof/>
+        </w:rPr>
+        <w:lastRenderedPageBreak/>
+        <w:t>Figure 1. Flow chart representing the flow of information through a management strategy evaluation in GeMS.</w:t>
+      </w:r>
     </w:p>
     <w:p>
       <w:pPr>
         <w:jc w:val="both"/>
         <w:rPr>
           <w:rFonts w:ascii="Times New Roman" w:hAnsi="Times New Roman" w:cs="Times New Roman"/>
-          <w:noProof/>
         </w:rPr>
       </w:pPr>
     </w:p>
@@ -18722,15 +20808,91 @@
         <w:jc w:val="both"/>
         <w:rPr>
           <w:rFonts w:ascii="Times New Roman" w:hAnsi="Times New Roman" w:cs="Times New Roman"/>
-          <w:noProof/>
-        </w:rPr>
-      </w:pPr>
-      <w:r>
-        <w:rPr>
-          <w:rFonts w:ascii="Times New Roman" w:hAnsi="Times New Roman" w:cs="Times New Roman"/>
-          <w:noProof/>
-        </w:rPr>
-        <w:t>Figure 1. Flow chart representing the flow of information through a management strategy evaluation in GeMS.</w:t>
+        </w:rPr>
+      </w:pPr>
+      <w:r>
+        <w:rPr>
+          <w:rFonts w:ascii="Times New Roman" w:hAnsi="Times New Roman" w:cs="Times New Roman"/>
+        </w:rPr>
+        <w:t xml:space="preserve">Figure </w:t>
+      </w:r>
+      <w:r>
+        <w:rPr>
+          <w:rFonts w:ascii="Times New Roman" w:hAnsi="Times New Roman" w:cs="Times New Roman"/>
+        </w:rPr>
+        <w:t>2</w:t>
+      </w:r>
+      <w:r>
+        <w:rPr>
+          <w:rFonts w:ascii="Times New Roman" w:hAnsi="Times New Roman" w:cs="Times New Roman"/>
+        </w:rPr>
+        <w:t>.</w:t>
+      </w:r>
+      <w:r>
+        <w:rPr>
+          <w:rFonts w:ascii="Times New Roman" w:hAnsi="Times New Roman" w:cs="Times New Roman"/>
+        </w:rPr>
+        <w:t xml:space="preserve"> A comparison of the fits to biomass and estimated catch recommendations from a production model applied to simulated populations with </w:t>
+      </w:r>
+      <w:r>
+        <w:rPr>
+          <w:rFonts w:ascii="Times New Roman" w:hAnsi="Times New Roman" w:cs="Times New Roman"/>
+        </w:rPr>
+        <w:t>low</w:t>
+      </w:r>
+      <w:r>
+        <w:rPr>
+          <w:rFonts w:ascii="Times New Roman" w:hAnsi="Times New Roman" w:cs="Times New Roman"/>
+        </w:rPr>
+        <w:t xml:space="preserve">, medium, and </w:t>
+      </w:r>
+      <w:r>
+        <w:rPr>
+          <w:rFonts w:ascii="Times New Roman" w:hAnsi="Times New Roman" w:cs="Times New Roman"/>
+        </w:rPr>
+        <w:t>high</w:t>
+      </w:r>
+      <w:r>
+        <w:rPr>
+          <w:rFonts w:ascii="Times New Roman" w:hAnsi="Times New Roman" w:cs="Times New Roman"/>
+        </w:rPr>
+        <w:t xml:space="preserve"> productivity (i.e. steepness equals 0.</w:t>
+      </w:r>
+      <w:r>
+        <w:rPr>
+          <w:rFonts w:ascii="Times New Roman" w:hAnsi="Times New Roman" w:cs="Times New Roman"/>
+        </w:rPr>
+        <w:t>4</w:t>
+      </w:r>
+      <w:r>
+        <w:rPr>
+          <w:rFonts w:ascii="Times New Roman" w:hAnsi="Times New Roman" w:cs="Times New Roman"/>
+        </w:rPr>
+        <w:t>, 0.65, 0.</w:t>
+      </w:r>
+      <w:r>
+        <w:rPr>
+          <w:rFonts w:ascii="Times New Roman" w:hAnsi="Times New Roman" w:cs="Times New Roman"/>
+        </w:rPr>
+        <w:t>8</w:t>
+      </w:r>
+      <w:r>
+        <w:rPr>
+          <w:rFonts w:ascii="Times New Roman" w:hAnsi="Times New Roman" w:cs="Times New Roman"/>
+        </w:rPr>
+        <w:t xml:space="preserve"> in the stock</w:t>
+      </w:r>
+      <w:r>
+        <w:rPr>
+          <w:rFonts w:ascii="Times New Roman" w:hAnsi="Times New Roman" w:cs="Times New Roman"/>
+        </w:rPr>
+        <w:t>-</w:t>
+      </w:r>
+      <w:r>
+        <w:rPr>
+          <w:rFonts w:ascii="Times New Roman" w:hAnsi="Times New Roman" w:cs="Times New Roman"/>
+        </w:rPr>
+        <w:t xml:space="preserve">recruit relationship). </w:t>
       </w:r>
     </w:p>
     <w:p>
@@ -18758,24 +20920,72 @@
         <w:rPr>
           <w:rFonts w:ascii="Times New Roman" w:hAnsi="Times New Roman" w:cs="Times New Roman"/>
         </w:rPr>
-        <w:t>2</w:t>
-      </w:r>
-      <w:r>
-        <w:rPr>
-          <w:rFonts w:ascii="Times New Roman" w:hAnsi="Times New Roman" w:cs="Times New Roman"/>
-        </w:rPr>
-        <w:t>.</w:t>
-      </w:r>
-      <w:r>
-        <w:rPr>
-          <w:rFonts w:ascii="Times New Roman" w:hAnsi="Times New Roman" w:cs="Times New Roman"/>
-        </w:rPr>
-        <w:t xml:space="preserve"> A comparison of the fits to biomass and estimated catch recommendations from a production model applied to simulated populations with high, medium, and low productivity (i.e. steepness equals 0.8, 0.65, 0.4 in the stock recruit relationship). </w:t>
+        <w:t>3</w:t>
+      </w:r>
+      <w:r>
+        <w:rPr>
+          <w:rFonts w:ascii="Times New Roman" w:hAnsi="Times New Roman" w:cs="Times New Roman"/>
+        </w:rPr>
+        <w:t xml:space="preserve">. </w:t>
+      </w:r>
+      <w:r>
+        <w:rPr>
+          <w:rFonts w:ascii="Times New Roman" w:hAnsi="Times New Roman" w:cs="Times New Roman"/>
+        </w:rPr>
+        <w:t xml:space="preserve">Relative error in estimated target biomasses and target fishing mortalities in each year of the projection period from a production model applied to simulated populations with </w:t>
+      </w:r>
+      <w:r>
+        <w:rPr>
+          <w:rFonts w:ascii="Times New Roman" w:hAnsi="Times New Roman" w:cs="Times New Roman"/>
+        </w:rPr>
+        <w:t>low, medium, and high</w:t>
+      </w:r>
+      <w:r>
+        <w:rPr>
+          <w:rFonts w:ascii="Times New Roman" w:hAnsi="Times New Roman" w:cs="Times New Roman"/>
+        </w:rPr>
+        <w:t xml:space="preserve"> productivity (i.e. steepness equals 0.</w:t>
+      </w:r>
+      <w:r>
+        <w:rPr>
+          <w:rFonts w:ascii="Times New Roman" w:hAnsi="Times New Roman" w:cs="Times New Roman"/>
+        </w:rPr>
+        <w:t>4</w:t>
+      </w:r>
+      <w:r>
+        <w:rPr>
+          <w:rFonts w:ascii="Times New Roman" w:hAnsi="Times New Roman" w:cs="Times New Roman"/>
+        </w:rPr>
+        <w:t>, 0.65, 0.</w:t>
+      </w:r>
+      <w:r>
+        <w:rPr>
+          <w:rFonts w:ascii="Times New Roman" w:hAnsi="Times New Roman" w:cs="Times New Roman"/>
+        </w:rPr>
+        <w:t>8</w:t>
+      </w:r>
+      <w:r>
+        <w:rPr>
+          <w:rFonts w:ascii="Times New Roman" w:hAnsi="Times New Roman" w:cs="Times New Roman"/>
+        </w:rPr>
+        <w:t xml:space="preserve"> in the stock</w:t>
+      </w:r>
+      <w:r>
+        <w:rPr>
+          <w:rFonts w:ascii="Times New Roman" w:hAnsi="Times New Roman" w:cs="Times New Roman"/>
+        </w:rPr>
+        <w:t>-</w:t>
+      </w:r>
+      <w:r>
+        <w:rPr>
+          <w:rFonts w:ascii="Times New Roman" w:hAnsi="Times New Roman" w:cs="Times New Roman"/>
+        </w:rPr>
+        <w:t xml:space="preserve">recruit relationship). </w:t>
       </w:r>
     </w:p>
     <w:p>
       <w:pPr>
-        <w:jc w:val="both"/>
+        <w:jc w:val="center"/>
         <w:rPr>
           <w:rFonts w:ascii="Times New Roman" w:hAnsi="Times New Roman" w:cs="Times New Roman"/>
         </w:rPr>
@@ -18798,19 +21008,19 @@
         <w:rPr>
           <w:rFonts w:ascii="Times New Roman" w:hAnsi="Times New Roman" w:cs="Times New Roman"/>
         </w:rPr>
-        <w:t>3</w:t>
-      </w:r>
-      <w:r>
-        <w:rPr>
-          <w:rFonts w:ascii="Times New Roman" w:hAnsi="Times New Roman" w:cs="Times New Roman"/>
-        </w:rPr>
-        <w:t xml:space="preserve">. </w:t>
-      </w:r>
-      <w:r>
-        <w:rPr>
-          <w:rFonts w:ascii="Times New Roman" w:hAnsi="Times New Roman" w:cs="Times New Roman"/>
-        </w:rPr>
-        <w:t xml:space="preserve">Relative error in estimated target biomasses and target fishing mortalities in each year of the projection period from a production model applied to simulated populations with high, medium, and low productivity (i.e. steepness equals 0.8, 0.65, 0.4 in the stock recruit relationship). </w:t>
+        <w:t>4</w:t>
+      </w:r>
+      <w:r>
+        <w:rPr>
+          <w:rFonts w:ascii="Times New Roman" w:hAnsi="Times New Roman" w:cs="Times New Roman"/>
+        </w:rPr>
+        <w:t>.</w:t>
+      </w:r>
+      <w:r>
+        <w:rPr>
+          <w:rFonts w:ascii="Times New Roman" w:hAnsi="Times New Roman" w:cs="Times New Roman"/>
+        </w:rPr>
+        <w:t xml:space="preserve"> Standard output describing the life history processes in the operating model. In this case, only natural mortality varies over time, but all processes have the capacity to change.</w:t>
       </w:r>
     </w:p>
     <w:p>
@@ -18832,30 +21042,90 @@
         <w:rPr>
           <w:rFonts w:ascii="Times New Roman" w:hAnsi="Times New Roman" w:cs="Times New Roman"/>
         </w:rPr>
-        <w:t xml:space="preserve">Figure </w:t>
-      </w:r>
-      <w:r>
-        <w:rPr>
-          <w:rFonts w:ascii="Times New Roman" w:hAnsi="Times New Roman" w:cs="Times New Roman"/>
-        </w:rPr>
-        <w:t>4</w:t>
-      </w:r>
-      <w:r>
-        <w:rPr>
-          <w:rFonts w:ascii="Times New Roman" w:hAnsi="Times New Roman" w:cs="Times New Roman"/>
-        </w:rPr>
-        <w:t>.</w:t>
-      </w:r>
-      <w:r>
-        <w:rPr>
-          <w:rFonts w:ascii="Times New Roman" w:hAnsi="Times New Roman" w:cs="Times New Roman"/>
-        </w:rPr>
-        <w:t xml:space="preserve"> Standard output describing the life history processes in the operating model. In this case, only natural mortality varies over time, but all processes have the capacity to change.</w:t>
+        <w:t>Figure 5.</w:t>
+      </w:r>
+      <w:r>
+        <w:rPr>
+          <w:rFonts w:ascii="Times New Roman" w:hAnsi="Times New Roman" w:cs="Times New Roman"/>
+        </w:rPr>
+        <w:t xml:space="preserve"> </w:t>
+      </w:r>
+      <w:r>
+        <w:rPr>
+          <w:rFonts w:ascii="Times New Roman" w:hAnsi="Times New Roman" w:cs="Times New Roman"/>
+        </w:rPr>
+        <w:t xml:space="preserve">A comparison of the estimated management quantities from </w:t>
+      </w:r>
+      <w:r>
+        <w:rPr>
+          <w:rFonts w:ascii="Times New Roman" w:hAnsi="Times New Roman" w:cs="Times New Roman"/>
+        </w:rPr>
+        <w:t xml:space="preserve">three </w:t>
+      </w:r>
+      <w:r>
+        <w:rPr>
+          <w:rFonts w:ascii="Times New Roman" w:hAnsi="Times New Roman" w:cs="Times New Roman"/>
+        </w:rPr>
+        <w:t xml:space="preserve">age-structured assessment methods.  </w:t>
+      </w:r>
+      <w:r>
+        <w:rPr>
+          <w:rFonts w:ascii="Times New Roman" w:hAnsi="Times New Roman" w:cs="Times New Roman"/>
+        </w:rPr>
+        <w:t>“Constant M” is an assessment method that fixes natural mortality at a single value applied to an operating model in which natural mortality is constant over time.</w:t>
+      </w:r>
+      <w:r>
+        <w:rPr>
+          <w:rFonts w:ascii="Times New Roman" w:hAnsi="Times New Roman" w:cs="Times New Roman"/>
+        </w:rPr>
+        <w:t xml:space="preserve"> </w:t>
+      </w:r>
+      <w:r>
+        <w:rPr>
+          <w:rFonts w:ascii="Times New Roman" w:hAnsi="Times New Roman" w:cs="Times New Roman"/>
+        </w:rPr>
+        <w:t>“</w:t>
+      </w:r>
+      <w:r>
+        <w:rPr>
+          <w:rFonts w:ascii="Times New Roman" w:hAnsi="Times New Roman" w:cs="Times New Roman"/>
+        </w:rPr>
+        <w:t>Fixed</w:t>
+      </w:r>
+      <w:r>
+        <w:rPr>
+          <w:rFonts w:ascii="Times New Roman" w:hAnsi="Times New Roman" w:cs="Times New Roman"/>
+        </w:rPr>
+        <w:t xml:space="preserve"> M</w:t>
+      </w:r>
+      <w:r>
+        <w:rPr>
+          <w:rFonts w:ascii="Times New Roman" w:hAnsi="Times New Roman" w:cs="Times New Roman"/>
+        </w:rPr>
+        <w:t>” is an assessment method that fixes natural mortality at a single value applied to an operating model in which natural mortality varies over time. “</w:t>
+      </w:r>
+      <w:r>
+        <w:rPr>
+          <w:rFonts w:ascii="Times New Roman" w:hAnsi="Times New Roman" w:cs="Times New Roman"/>
+        </w:rPr>
+        <w:t>Estimat</w:t>
+      </w:r>
+      <w:r>
+        <w:rPr>
+          <w:rFonts w:ascii="Times New Roman" w:hAnsi="Times New Roman" w:cs="Times New Roman"/>
+        </w:rPr>
+        <w:t>ed M</w:t>
+      </w:r>
+      <w:r>
+        <w:rPr>
+          <w:rFonts w:ascii="Times New Roman" w:hAnsi="Times New Roman" w:cs="Times New Roman"/>
+        </w:rPr>
+        <w:t xml:space="preserve">” is an assessment method that estimates a time-varying natural mortality applied to an operating model in which natural mortality varies over time. </w:t>
       </w:r>
     </w:p>
     <w:p>
       <w:pPr>
-        <w:jc w:val="center"/>
+        <w:jc w:val="both"/>
         <w:rPr>
           <w:rFonts w:ascii="Times New Roman" w:hAnsi="Times New Roman" w:cs="Times New Roman"/>
         </w:rPr>
@@ -18872,40 +21142,6 @@
         <w:rPr>
           <w:rFonts w:ascii="Times New Roman" w:hAnsi="Times New Roman" w:cs="Times New Roman"/>
         </w:rPr>
-        <w:t>Figure 5.</w:t>
-      </w:r>
-      <w:r>
-        <w:rPr>
-          <w:rFonts w:ascii="Times New Roman" w:hAnsi="Times New Roman" w:cs="Times New Roman"/>
-        </w:rPr>
-        <w:t xml:space="preserve"> </w:t>
-      </w:r>
-      <w:r>
-        <w:rPr>
-          <w:rFonts w:ascii="Times New Roman" w:hAnsi="Times New Roman" w:cs="Times New Roman"/>
-        </w:rPr>
-        <w:t>A comparison of the estimated management quantities from age-structured assessment methods.  “Cod_Age_Mvary_CTL” is an assessment method that fixes natural mortality at a single value applied to an operating model in which natural mortality varies over time. “Cod_Age_Mvary_estM_CTL” is an assessment method that estimates a time-varying natural mortality applied to an operating model in which natural mortality varies over time. “Cod_AgeStructure_CTL” is an assessment method that fixes natural mortality at a single value applied to an operating model in which natural mortality is constant over time.</w:t>
-      </w:r>
-    </w:p>
-    <w:p>
-      <w:pPr>
-        <w:jc w:val="both"/>
-        <w:rPr>
-          <w:rFonts w:ascii="Times New Roman" w:hAnsi="Times New Roman" w:cs="Times New Roman"/>
-        </w:rPr>
-      </w:pPr>
-    </w:p>
-    <w:p>
-      <w:pPr>
-        <w:jc w:val="both"/>
-        <w:rPr>
-          <w:rFonts w:ascii="Times New Roman" w:hAnsi="Times New Roman" w:cs="Times New Roman"/>
-        </w:rPr>
-      </w:pPr>
-      <w:r>
-        <w:rPr>
-          <w:rFonts w:ascii="Times New Roman" w:hAnsi="Times New Roman" w:cs="Times New Roman"/>
-        </w:rPr>
         <w:t xml:space="preserve">Figure </w:t>
       </w:r>
       <w:r>
@@ -18924,7 +21160,51 @@
         <w:rPr>
           <w:rFonts w:ascii="Times New Roman" w:hAnsi="Times New Roman" w:cs="Times New Roman"/>
         </w:rPr>
-        <w:t xml:space="preserve">  A comparison of the estimated population processes from 2 age-structured assessment methods applied to an operating model in which natural mortality varies over time.  “Cod_Age_Mvary_CTL” is an assessment method that fixes natural mortality at a single value; “Cod_Age_Mvary_estM_CTL” is an assessment method that estimates a time-varying natural mortality.</w:t>
+        <w:t xml:space="preserve">  A comparison of the estimated population processes from </w:t>
+      </w:r>
+      <w:r>
+        <w:rPr>
+          <w:rFonts w:ascii="Times New Roman" w:hAnsi="Times New Roman" w:cs="Times New Roman"/>
+        </w:rPr>
+        <w:t>two</w:t>
+      </w:r>
+      <w:r>
+        <w:rPr>
+          <w:rFonts w:ascii="Times New Roman" w:hAnsi="Times New Roman" w:cs="Times New Roman"/>
+        </w:rPr>
+        <w:t xml:space="preserve"> age-structured assessment methods applied to an operating model in which natural mortality varies over time.  “</w:t>
+      </w:r>
+      <w:r>
+        <w:rPr>
+          <w:rFonts w:ascii="Times New Roman" w:hAnsi="Times New Roman" w:cs="Times New Roman"/>
+        </w:rPr>
+        <w:t>Fixed M</w:t>
+      </w:r>
+      <w:r>
+        <w:rPr>
+          <w:rFonts w:ascii="Times New Roman" w:hAnsi="Times New Roman" w:cs="Times New Roman"/>
+        </w:rPr>
+        <w:t>” is an assessment method that fixes natural mortalit</w:t>
+      </w:r>
+      <w:bookmarkStart w:id="0" w:name="_GoBack"/>
+      <w:bookmarkEnd w:id="0"/>
+      <w:r>
+        <w:rPr>
+          <w:rFonts w:ascii="Times New Roman" w:hAnsi="Times New Roman" w:cs="Times New Roman"/>
+        </w:rPr>
+        <w:t>y at a single value; “</w:t>
+      </w:r>
+      <w:r>
+        <w:rPr>
+          <w:rFonts w:ascii="Times New Roman" w:hAnsi="Times New Roman" w:cs="Times New Roman"/>
+        </w:rPr>
+        <w:t>Estimated M</w:t>
+      </w:r>
+      <w:r>
+        <w:rPr>
+          <w:rFonts w:ascii="Times New Roman" w:hAnsi="Times New Roman" w:cs="Times New Roman"/>
+        </w:rPr>
+        <w:t>” is an assessment method that estimates a time-varying natural mortality.</w:t>
       </w:r>
     </w:p>
     <w:p>
@@ -18947,16 +21227,8 @@
 </w:document>
 </file>
 
-<file path=word/commentsIds.xml><?xml version="1.0" encoding="utf-8"?>
-<w16cid:commentsIds xmlns:wpc="http://schemas.microsoft.com/office/word/2010/wordprocessingCanvas" xmlns:cx="http://schemas.microsoft.com/office/drawing/2014/chartex" xmlns:cx1="http://schemas.microsoft.com/office/drawing/2015/9/8/chartex" xmlns:cx2="http://schemas.microsoft.com/office/drawing/2015/10/21/chartex" xmlns:cx3="http://schemas.microsoft.com/office/drawing/2016/5/9/chartex" xmlns:cx4="http://schemas.microsoft.com/office/drawing/2016/5/10/chartex" xmlns:cx5="http://schemas.microsoft.com/office/drawing/2016/5/11/chartex" xmlns:cx6="http://schemas.microsoft.com/office/drawing/2016/5/12/chartex" xmlns:cx7="http://schemas.microsoft.com/office/drawing/2016/5/13/chartex" xmlns:cx8="http://schemas.microsoft.com/office/drawing/2016/5/14/chartex" xmlns:mc="http://schemas.openxmlformats.org/markup-compatibility/2006" xmlns:aink="http://schemas.microsoft.com/office/drawing/2016/ink" xmlns:am3d="http://schemas.microsoft.com/office/drawing/2017/model3d" xmlns:o="urn:schemas-microsoft-com:office:office" xmlns:r="http://schemas.openxmlformats.org/officeDocument/2006/relationships" xmlns:m="http://schemas.openxmlformats.org/officeDocument/2006/math" xmlns:v="urn:schemas-microsoft-com:vml" xmlns:wp14="http://schemas.microsoft.com/office/word/2010/wordprocessingDrawing" xmlns:wp="http://schemas.openxmlformats.org/drawingml/2006/wordprocessingDrawing" xmlns:w10="urn:schemas-microsoft-com:office:word" xmlns:w="http://schemas.openxmlformats.org/wordprocessingml/2006/main" xmlns:w14="http://schemas.microsoft.com/office/word/2010/wordml" xmlns:w15="http://schemas.microsoft.com/office/word/2012/wordml" xmlns:w16cid="http://schemas.microsoft.com/office/word/2016/wordml/cid" xmlns:w16se="http://schemas.microsoft.com/office/word/2015/wordml/symex" xmlns:wpg="http://schemas.microsoft.com/office/word/2010/wordprocessingGroup" xmlns:wpi="http://schemas.microsoft.com/office/word/2010/wordprocessingInk" xmlns:wne="http://schemas.microsoft.com/office/word/2006/wordml" xmlns:wps="http://schemas.microsoft.com/office/word/2010/wordprocessingShape" mc:Ignorable="w14 w15 w16se w16cid wp14">
-  <w16cid:commentId w16cid:paraId="75C6543C" w16cid:durableId="1ECD08CC"/>
-  <w16cid:commentId w16cid:paraId="6EA8F0EB" w16cid:durableId="1ECD1213"/>
-  <w16cid:commentId w16cid:paraId="2BAE4A2B" w16cid:durableId="1ECD1298"/>
-</w16cid:commentsIds>
-</file>
-
 <file path=word/endnotes.xml><?xml version="1.0" encoding="utf-8"?>
-<w:endnotes xmlns:wpc="http://schemas.microsoft.com/office/word/2010/wordprocessingCanvas" xmlns:cx="http://schemas.microsoft.com/office/drawing/2014/chartex" xmlns:mc="http://schemas.openxmlformats.org/markup-compatibility/2006" xmlns:o="urn:schemas-microsoft-com:office:office" xmlns:r="http://schemas.openxmlformats.org/officeDocument/2006/relationships" xmlns:m="http://schemas.openxmlformats.org/officeDocument/2006/math" xmlns:v="urn:schemas-microsoft-com:vml" xmlns:wp14="http://schemas.microsoft.com/office/word/2010/wordprocessingDrawing" xmlns:wp="http://schemas.openxmlformats.org/drawingml/2006/wordprocessingDrawing" xmlns:w10="urn:schemas-microsoft-com:office:word" xmlns:w="http://schemas.openxmlformats.org/wordprocessingml/2006/main" xmlns:w14="http://schemas.microsoft.com/office/word/2010/wordml" xmlns:w15="http://schemas.microsoft.com/office/word/2012/wordml" xmlns:w16se="http://schemas.microsoft.com/office/word/2015/wordml/symex" xmlns:wpg="http://schemas.microsoft.com/office/word/2010/wordprocessingGroup" xmlns:wpi="http://schemas.microsoft.com/office/word/2010/wordprocessingInk" xmlns:wne="http://schemas.microsoft.com/office/word/2006/wordml" xmlns:wps="http://schemas.microsoft.com/office/word/2010/wordprocessingShape" mc:Ignorable="w14 w15 w16se wp14">
+<w:endnotes xmlns:wpc="http://schemas.microsoft.com/office/word/2010/wordprocessingCanvas" xmlns:cx="http://schemas.microsoft.com/office/drawing/2014/chartex" xmlns:cx1="http://schemas.microsoft.com/office/drawing/2015/9/8/chartex" xmlns:cx2="http://schemas.microsoft.com/office/drawing/2015/10/21/chartex" xmlns:cx3="http://schemas.microsoft.com/office/drawing/2016/5/9/chartex" xmlns:cx4="http://schemas.microsoft.com/office/drawing/2016/5/10/chartex" xmlns:cx5="http://schemas.microsoft.com/office/drawing/2016/5/11/chartex" xmlns:cx6="http://schemas.microsoft.com/office/drawing/2016/5/12/chartex" xmlns:cx7="http://schemas.microsoft.com/office/drawing/2016/5/13/chartex" xmlns:cx8="http://schemas.microsoft.com/office/drawing/2016/5/14/chartex" xmlns:mc="http://schemas.openxmlformats.org/markup-compatibility/2006" xmlns:aink="http://schemas.microsoft.com/office/drawing/2016/ink" xmlns:am3d="http://schemas.microsoft.com/office/drawing/2017/model3d" xmlns:o="urn:schemas-microsoft-com:office:office" xmlns:r="http://schemas.openxmlformats.org/officeDocument/2006/relationships" xmlns:m="http://schemas.openxmlformats.org/officeDocument/2006/math" xmlns:v="urn:schemas-microsoft-com:vml" xmlns:wp14="http://schemas.microsoft.com/office/word/2010/wordprocessingDrawing" xmlns:wp="http://schemas.openxmlformats.org/drawingml/2006/wordprocessingDrawing" xmlns:w10="urn:schemas-microsoft-com:office:word" xmlns:w="http://schemas.openxmlformats.org/wordprocessingml/2006/main" xmlns:w14="http://schemas.microsoft.com/office/word/2010/wordml" xmlns:w15="http://schemas.microsoft.com/office/word/2012/wordml" xmlns:w16cid="http://schemas.microsoft.com/office/word/2016/wordml/cid" xmlns:w16se="http://schemas.microsoft.com/office/word/2015/wordml/symex" xmlns:wpg="http://schemas.microsoft.com/office/word/2010/wordprocessingGroup" xmlns:wpi="http://schemas.microsoft.com/office/word/2010/wordprocessingInk" xmlns:wne="http://schemas.microsoft.com/office/word/2006/wordml" xmlns:wps="http://schemas.microsoft.com/office/word/2010/wordprocessingShape" mc:Ignorable="w14 w15 w16se w16cid wp14">
   <w:endnote w:type="separator" w:id="-1">
     <w:p>
       <w:r>
@@ -18978,7 +21250,7 @@
 </file>
 
 <file path=word/footnotes.xml><?xml version="1.0" encoding="utf-8"?>
-<w:footnotes xmlns:wpc="http://schemas.microsoft.com/office/word/2010/wordprocessingCanvas" xmlns:cx="http://schemas.microsoft.com/office/drawing/2014/chartex" xmlns:mc="http://schemas.openxmlformats.org/markup-compatibility/2006" xmlns:o="urn:schemas-microsoft-com:office:office" xmlns:r="http://schemas.openxmlformats.org/officeDocument/2006/relationships" xmlns:m="http://schemas.openxmlformats.org/officeDocument/2006/math" xmlns:v="urn:schemas-microsoft-com:vml" xmlns:wp14="http://schemas.microsoft.com/office/word/2010/wordprocessingDrawing" xmlns:wp="http://schemas.openxmlformats.org/drawingml/2006/wordprocessingDrawing" xmlns:w10="urn:schemas-microsoft-com:office:word" xmlns:w="http://schemas.openxmlformats.org/wordprocessingml/2006/main" xmlns:w14="http://schemas.microsoft.com/office/word/2010/wordml" xmlns:w15="http://schemas.microsoft.com/office/word/2012/wordml" xmlns:w16se="http://schemas.microsoft.com/office/word/2015/wordml/symex" xmlns:wpg="http://schemas.microsoft.com/office/word/2010/wordprocessingGroup" xmlns:wpi="http://schemas.microsoft.com/office/word/2010/wordprocessingInk" xmlns:wne="http://schemas.microsoft.com/office/word/2006/wordml" xmlns:wps="http://schemas.microsoft.com/office/word/2010/wordprocessingShape" mc:Ignorable="w14 w15 w16se wp14">
+<w:footnotes xmlns:wpc="http://schemas.microsoft.com/office/word/2010/wordprocessingCanvas" xmlns:cx="http://schemas.microsoft.com/office/drawing/2014/chartex" xmlns:cx1="http://schemas.microsoft.com/office/drawing/2015/9/8/chartex" xmlns:cx2="http://schemas.microsoft.com/office/drawing/2015/10/21/chartex" xmlns:cx3="http://schemas.microsoft.com/office/drawing/2016/5/9/chartex" xmlns:cx4="http://schemas.microsoft.com/office/drawing/2016/5/10/chartex" xmlns:cx5="http://schemas.microsoft.com/office/drawing/2016/5/11/chartex" xmlns:cx6="http://schemas.microsoft.com/office/drawing/2016/5/12/chartex" xmlns:cx7="http://schemas.microsoft.com/office/drawing/2016/5/13/chartex" xmlns:cx8="http://schemas.microsoft.com/office/drawing/2016/5/14/chartex" xmlns:mc="http://schemas.openxmlformats.org/markup-compatibility/2006" xmlns:aink="http://schemas.microsoft.com/office/drawing/2016/ink" xmlns:am3d="http://schemas.microsoft.com/office/drawing/2017/model3d" xmlns:o="urn:schemas-microsoft-com:office:office" xmlns:r="http://schemas.openxmlformats.org/officeDocument/2006/relationships" xmlns:m="http://schemas.openxmlformats.org/officeDocument/2006/math" xmlns:v="urn:schemas-microsoft-com:vml" xmlns:wp14="http://schemas.microsoft.com/office/word/2010/wordprocessingDrawing" xmlns:wp="http://schemas.openxmlformats.org/drawingml/2006/wordprocessingDrawing" xmlns:w10="urn:schemas-microsoft-com:office:word" xmlns:w="http://schemas.openxmlformats.org/wordprocessingml/2006/main" xmlns:w14="http://schemas.microsoft.com/office/word/2010/wordml" xmlns:w15="http://schemas.microsoft.com/office/word/2012/wordml" xmlns:w16cid="http://schemas.microsoft.com/office/word/2016/wordml/cid" xmlns:w16se="http://schemas.microsoft.com/office/word/2015/wordml/symex" xmlns:wpg="http://schemas.microsoft.com/office/word/2010/wordprocessingGroup" xmlns:wpi="http://schemas.microsoft.com/office/word/2010/wordprocessingInk" xmlns:wne="http://schemas.microsoft.com/office/word/2006/wordml" xmlns:wps="http://schemas.microsoft.com/office/word/2010/wordprocessingShape" mc:Ignorable="w14 w15 w16se w16cid wp14">
   <w:footnote w:type="separator" w:id="-1">
     <w:p>
       <w:r>
@@ -19000,7 +21272,7 @@
 </file>
 
 <file path=word/numbering.xml><?xml version="1.0" encoding="utf-8"?>
-<w:numbering xmlns:wpc="http://schemas.microsoft.com/office/word/2010/wordprocessingCanvas" xmlns:cx="http://schemas.microsoft.com/office/drawing/2014/chartex" xmlns:mc="http://schemas.openxmlformats.org/markup-compatibility/2006" xmlns:o="urn:schemas-microsoft-com:office:office" xmlns:r="http://schemas.openxmlformats.org/officeDocument/2006/relationships" xmlns:m="http://schemas.openxmlformats.org/officeDocument/2006/math" xmlns:v="urn:schemas-microsoft-com:vml" xmlns:wp14="http://schemas.microsoft.com/office/word/2010/wordprocessingDrawing" xmlns:wp="http://schemas.openxmlformats.org/drawingml/2006/wordprocessingDrawing" xmlns:w10="urn:schemas-microsoft-com:office:word" xmlns:w="http://schemas.openxmlformats.org/wordprocessingml/2006/main" xmlns:w14="http://schemas.microsoft.com/office/word/2010/wordml" xmlns:w15="http://schemas.microsoft.com/office/word/2012/wordml" xmlns:w16se="http://schemas.microsoft.com/office/word/2015/wordml/symex" xmlns:wpg="http://schemas.microsoft.com/office/word/2010/wordprocessingGroup" xmlns:wpi="http://schemas.microsoft.com/office/word/2010/wordprocessingInk" xmlns:wne="http://schemas.microsoft.com/office/word/2006/wordml" xmlns:wps="http://schemas.microsoft.com/office/word/2010/wordprocessingShape" mc:Ignorable="w14 w15 w16se wp14">
+<w:numbering xmlns:wpc="http://schemas.microsoft.com/office/word/2010/wordprocessingCanvas" xmlns:cx="http://schemas.microsoft.com/office/drawing/2014/chartex" xmlns:cx1="http://schemas.microsoft.com/office/drawing/2015/9/8/chartex" xmlns:cx2="http://schemas.microsoft.com/office/drawing/2015/10/21/chartex" xmlns:cx3="http://schemas.microsoft.com/office/drawing/2016/5/9/chartex" xmlns:cx4="http://schemas.microsoft.com/office/drawing/2016/5/10/chartex" xmlns:cx5="http://schemas.microsoft.com/office/drawing/2016/5/11/chartex" xmlns:cx6="http://schemas.microsoft.com/office/drawing/2016/5/12/chartex" xmlns:cx7="http://schemas.microsoft.com/office/drawing/2016/5/13/chartex" xmlns:cx8="http://schemas.microsoft.com/office/drawing/2016/5/14/chartex" xmlns:mc="http://schemas.openxmlformats.org/markup-compatibility/2006" xmlns:aink="http://schemas.microsoft.com/office/drawing/2016/ink" xmlns:am3d="http://schemas.microsoft.com/office/drawing/2017/model3d" xmlns:o="urn:schemas-microsoft-com:office:office" xmlns:r="http://schemas.openxmlformats.org/officeDocument/2006/relationships" xmlns:m="http://schemas.openxmlformats.org/officeDocument/2006/math" xmlns:v="urn:schemas-microsoft-com:vml" xmlns:wp14="http://schemas.microsoft.com/office/word/2010/wordprocessingDrawing" xmlns:wp="http://schemas.openxmlformats.org/drawingml/2006/wordprocessingDrawing" xmlns:w10="urn:schemas-microsoft-com:office:word" xmlns:w="http://schemas.openxmlformats.org/wordprocessingml/2006/main" xmlns:w14="http://schemas.microsoft.com/office/word/2010/wordml" xmlns:w15="http://schemas.microsoft.com/office/word/2012/wordml" xmlns:w16cid="http://schemas.microsoft.com/office/word/2016/wordml/cid" xmlns:w16se="http://schemas.microsoft.com/office/word/2015/wordml/symex" xmlns:wpg="http://schemas.microsoft.com/office/word/2010/wordprocessingGroup" xmlns:wpi="http://schemas.microsoft.com/office/word/2010/wordprocessingInk" xmlns:wne="http://schemas.microsoft.com/office/word/2006/wordml" xmlns:wps="http://schemas.microsoft.com/office/word/2010/wordprocessingShape" mc:Ignorable="w14 w15 w16se w16cid wp14">
   <w:abstractNum w:abstractNumId="0" w15:restartNumberingAfterBreak="0">
     <w:nsid w:val="3E5E59D1"/>
     <w:multiLevelType w:val="hybridMultilevel"/>
@@ -19947,7 +22219,7 @@
 </file>
 
 <file path=word/styles.xml><?xml version="1.0" encoding="utf-8"?>
-<w:styles xmlns:mc="http://schemas.openxmlformats.org/markup-compatibility/2006" xmlns:r="http://schemas.openxmlformats.org/officeDocument/2006/relationships" xmlns:w="http://schemas.openxmlformats.org/wordprocessingml/2006/main" xmlns:w14="http://schemas.microsoft.com/office/word/2010/wordml" xmlns:w15="http://schemas.microsoft.com/office/word/2012/wordml" xmlns:w16se="http://schemas.microsoft.com/office/word/2015/wordml/symex" mc:Ignorable="w14 w15 w16se">
+<w:styles xmlns:mc="http://schemas.openxmlformats.org/markup-compatibility/2006" xmlns:r="http://schemas.openxmlformats.org/officeDocument/2006/relationships" xmlns:w="http://schemas.openxmlformats.org/wordprocessingml/2006/main" xmlns:w14="http://schemas.microsoft.com/office/word/2010/wordml" xmlns:w15="http://schemas.microsoft.com/office/word/2012/wordml" xmlns:w16cid="http://schemas.microsoft.com/office/word/2016/wordml/cid" xmlns:w16se="http://schemas.microsoft.com/office/word/2015/wordml/symex" mc:Ignorable="w14 w15 w16se w16cid">
   <w:docDefaults>
     <w:rPrDefault>
       <w:rPr>
@@ -19959,7 +22231,7 @@
     </w:rPrDefault>
     <w:pPrDefault/>
   </w:docDefaults>
-  <w:latentStyles w:defLockedState="0" w:defUIPriority="99" w:defSemiHidden="0" w:defUnhideWhenUsed="0" w:defQFormat="0" w:count="371">
+  <w:latentStyles w:defLockedState="0" w:defUIPriority="99" w:defSemiHidden="0" w:defUnhideWhenUsed="0" w:defQFormat="0" w:count="375">
     <w:lsdException w:name="Normal" w:uiPriority="0" w:qFormat="1"/>
     <w:lsdException w:name="heading 1" w:uiPriority="9" w:qFormat="1"/>
     <w:lsdException w:name="heading 2" w:semiHidden="1" w:uiPriority="9" w:unhideWhenUsed="1" w:qFormat="1"/>
@@ -20331,6 +22603,10 @@
     <w:lsdException w:name="List Table 5 Dark Accent 6" w:uiPriority="50"/>
     <w:lsdException w:name="List Table 6 Colorful Accent 6" w:uiPriority="51"/>
     <w:lsdException w:name="List Table 7 Colorful Accent 6" w:uiPriority="52"/>
+    <w:lsdException w:name="Mention" w:semiHidden="1" w:unhideWhenUsed="1"/>
+    <w:lsdException w:name="Smart Hyperlink" w:semiHidden="1" w:unhideWhenUsed="1"/>
+    <w:lsdException w:name="Hashtag" w:semiHidden="1" w:unhideWhenUsed="1"/>
+    <w:lsdException w:name="Unresolved Mention" w:semiHidden="1" w:unhideWhenUsed="1"/>
   </w:latentStyles>
   <w:style w:type="paragraph" w:default="1" w:styleId="Normal">
     <w:name w:val="Normal"/>
@@ -20793,8 +23069,8 @@
     <w:basedOn w:val="DefaultParagraphFont"/>
     <w:rsid w:val="00C4041F"/>
   </w:style>
-  <w:style w:type="character" w:customStyle="1" w:styleId="UnresolvedMention">
-    <w:name w:val="Unresolved Mention"/>
+  <w:style w:type="character" w:customStyle="1" w:styleId="UnresolvedMention1">
+    <w:name w:val="Unresolved Mention1"/>
     <w:basedOn w:val="DefaultParagraphFont"/>
     <w:uiPriority w:val="99"/>
     <w:semiHidden/>
@@ -21078,7 +23354,7 @@
 </file>
 
 <file path=customXml/itemProps1.xml><?xml version="1.0" encoding="utf-8"?>
-<ds:datastoreItem xmlns:ds="http://schemas.openxmlformats.org/officeDocument/2006/customXml" ds:itemID="{215CA98F-F122-4AA6-B5BF-4FE16D1F3E63}">
+<ds:datastoreItem xmlns:ds="http://schemas.openxmlformats.org/officeDocument/2006/customXml" ds:itemID="{DA79887F-C5D1-0F47-98F6-B6157F769EE5}">
   <ds:schemaRefs>
     <ds:schemaRef ds:uri="http://schemas.openxmlformats.org/officeDocument/2006/bibliography"/>
   </ds:schemaRefs>
@@ -21086,7 +23362,7 @@
 </file>
 
 <file path=customXml/itemProps2.xml><?xml version="1.0" encoding="utf-8"?>
-<ds:datastoreItem xmlns:ds="http://schemas.openxmlformats.org/officeDocument/2006/customXml" ds:itemID="{CFB46BD7-3D15-43AC-917C-73CC4B549F4E}">
+<ds:datastoreItem xmlns:ds="http://schemas.openxmlformats.org/officeDocument/2006/customXml" ds:itemID="{7E2AD9B6-9347-3C41-8096-2BBE5B43E9CC}">
   <ds:schemaRefs>
     <ds:schemaRef ds:uri="http://schemas.openxmlformats.org/officeDocument/2006/bibliography"/>
   </ds:schemaRefs>

</xml_diff>